<commit_message>
Progetto suddiviso in più file e aggiunta calendario
</commit_message>
<xml_diff>
--- a/3_Documentazione/Documentazione_Cortesi.docx
+++ b/3_Documentazione/Documentazione_Cortesi.docx
@@ -19,7 +19,10 @@
         <w:pStyle w:val="TitoloPagina1"/>
       </w:pPr>
       <w:r>
-        <w:t>Esempio di documentazione</w:t>
+        <w:t>D</w:t>
+      </w:r>
+      <w:r>
+        <w:t>ocumentazione</w:t>
       </w:r>
     </w:p>
     <w:p>
@@ -3165,19 +3168,11 @@
           <w:lang w:val="en-US"/>
         </w:rPr>
       </w:pPr>
-      <w:proofErr w:type="spellStart"/>
       <w:r>
         <w:rPr>
           <w:lang w:val="en-US"/>
         </w:rPr>
-        <w:t>Esempio</w:t>
-      </w:r>
-      <w:proofErr w:type="spellEnd"/>
-      <w:r>
-        <w:rPr>
-          <w:lang w:val="en-US"/>
-        </w:rPr>
-        <w:t xml:space="preserve"> di abstract: </w:t>
+        <w:t xml:space="preserve">Esempio di abstract: </w:t>
       </w:r>
     </w:p>
     <w:p>
@@ -3750,533 +3745,6 @@
         </w:rPr>
       </w:pPr>
     </w:p>
-    <w:tbl>
-      <w:tblPr>
-        <w:tblW w:w="9580" w:type="dxa"/>
-        <w:tblCellSpacing w:w="0" w:type="dxa"/>
-        <w:tblInd w:w="-8" w:type="dxa"/>
-        <w:tblBorders>
-          <w:top w:val="outset" w:sz="6" w:space="0" w:color="000000"/>
-          <w:left w:val="outset" w:sz="6" w:space="0" w:color="000000"/>
-          <w:bottom w:val="outset" w:sz="6" w:space="0" w:color="000000"/>
-          <w:right w:val="outset" w:sz="6" w:space="0" w:color="000000"/>
-        </w:tblBorders>
-        <w:tblCellMar>
-          <w:top w:w="60" w:type="dxa"/>
-          <w:left w:w="60" w:type="dxa"/>
-          <w:bottom w:w="60" w:type="dxa"/>
-          <w:right w:w="60" w:type="dxa"/>
-        </w:tblCellMar>
-        <w:tblLook w:val="00A0" w:firstRow="1" w:lastRow="0" w:firstColumn="1" w:lastColumn="0" w:noHBand="0" w:noVBand="0"/>
-      </w:tblPr>
-      <w:tblGrid>
-        <w:gridCol w:w="1895"/>
-        <w:gridCol w:w="7685"/>
-      </w:tblGrid>
-      <w:tr>
-        <w:trPr>
-          <w:trHeight w:val="251"/>
-          <w:tblCellSpacing w:w="0" w:type="dxa"/>
-        </w:trPr>
-        <w:tc>
-          <w:tcPr>
-            <w:tcW w:w="9580" w:type="dxa"/>
-            <w:gridSpan w:val="2"/>
-            <w:tcBorders>
-              <w:top w:val="outset" w:sz="6" w:space="0" w:color="000000"/>
-              <w:bottom w:val="outset" w:sz="6" w:space="0" w:color="000000"/>
-            </w:tcBorders>
-          </w:tcPr>
-          <w:p>
-            <w:pPr>
-              <w:spacing w:before="100" w:beforeAutospacing="1"/>
-              <w:jc w:val="center"/>
-              <w:rPr>
-                <w:b/>
-                <w:sz w:val="16"/>
-                <w:szCs w:val="16"/>
-              </w:rPr>
-            </w:pPr>
-            <w:bookmarkStart w:id="7" w:name="_Hlk208566256"/>
-            <w:r>
-              <w:rPr>
-                <w:b/>
-                <w:sz w:val="16"/>
-                <w:szCs w:val="16"/>
-              </w:rPr>
-              <w:t xml:space="preserve">ID: </w:t>
-            </w:r>
-            <w:r>
-              <w:rPr>
-                <w:b/>
-                <w:sz w:val="16"/>
-                <w:szCs w:val="16"/>
-              </w:rPr>
-              <w:t>REQ-0</w:t>
-            </w:r>
-            <w:r>
-              <w:rPr>
-                <w:b/>
-                <w:sz w:val="16"/>
-                <w:szCs w:val="16"/>
-              </w:rPr>
-              <w:t>1</w:t>
-            </w:r>
-          </w:p>
-        </w:tc>
-      </w:tr>
-      <w:tr>
-        <w:trPr>
-          <w:tblCellSpacing w:w="0" w:type="dxa"/>
-        </w:trPr>
-        <w:tc>
-          <w:tcPr>
-            <w:tcW w:w="1895" w:type="dxa"/>
-            <w:tcBorders>
-              <w:top w:val="outset" w:sz="6" w:space="0" w:color="000000"/>
-              <w:bottom w:val="outset" w:sz="6" w:space="0" w:color="000000"/>
-              <w:right w:val="outset" w:sz="6" w:space="0" w:color="000000"/>
-            </w:tcBorders>
-          </w:tcPr>
-          <w:p>
-            <w:pPr>
-              <w:spacing w:before="100" w:beforeAutospacing="1"/>
-              <w:rPr>
-                <w:b/>
-                <w:sz w:val="16"/>
-                <w:szCs w:val="16"/>
-              </w:rPr>
-            </w:pPr>
-            <w:r>
-              <w:rPr>
-                <w:b/>
-                <w:sz w:val="16"/>
-                <w:szCs w:val="16"/>
-              </w:rPr>
-              <w:t>Nome</w:t>
-            </w:r>
-          </w:p>
-        </w:tc>
-        <w:tc>
-          <w:tcPr>
-            <w:tcW w:w="7685" w:type="dxa"/>
-            <w:tcBorders>
-              <w:top w:val="outset" w:sz="6" w:space="0" w:color="000000"/>
-              <w:left w:val="outset" w:sz="6" w:space="0" w:color="000000"/>
-              <w:bottom w:val="outset" w:sz="6" w:space="0" w:color="000000"/>
-            </w:tcBorders>
-          </w:tcPr>
-          <w:p>
-            <w:pPr>
-              <w:spacing w:before="100" w:beforeAutospacing="1"/>
-              <w:rPr>
-                <w:sz w:val="16"/>
-                <w:szCs w:val="16"/>
-              </w:rPr>
-            </w:pPr>
-            <w:r>
-              <w:rPr>
-                <w:sz w:val="16"/>
-                <w:szCs w:val="16"/>
-              </w:rPr>
-              <w:t>Creazione interfaccia banca dati</w:t>
-            </w:r>
-          </w:p>
-        </w:tc>
-      </w:tr>
-      <w:tr>
-        <w:trPr>
-          <w:tblCellSpacing w:w="0" w:type="dxa"/>
-        </w:trPr>
-        <w:tc>
-          <w:tcPr>
-            <w:tcW w:w="1895" w:type="dxa"/>
-            <w:tcBorders>
-              <w:top w:val="outset" w:sz="6" w:space="0" w:color="000000"/>
-              <w:bottom w:val="outset" w:sz="6" w:space="0" w:color="000000"/>
-              <w:right w:val="outset" w:sz="6" w:space="0" w:color="000000"/>
-            </w:tcBorders>
-          </w:tcPr>
-          <w:p>
-            <w:pPr>
-              <w:spacing w:before="100" w:beforeAutospacing="1"/>
-              <w:rPr>
-                <w:b/>
-                <w:sz w:val="16"/>
-                <w:szCs w:val="16"/>
-              </w:rPr>
-            </w:pPr>
-            <w:r>
-              <w:rPr>
-                <w:b/>
-                <w:sz w:val="16"/>
-                <w:szCs w:val="16"/>
-              </w:rPr>
-              <w:t>Priorità</w:t>
-            </w:r>
-          </w:p>
-        </w:tc>
-        <w:tc>
-          <w:tcPr>
-            <w:tcW w:w="7685" w:type="dxa"/>
-            <w:tcBorders>
-              <w:top w:val="outset" w:sz="6" w:space="0" w:color="000000"/>
-              <w:left w:val="outset" w:sz="6" w:space="0" w:color="000000"/>
-              <w:bottom w:val="outset" w:sz="6" w:space="0" w:color="000000"/>
-            </w:tcBorders>
-          </w:tcPr>
-          <w:p>
-            <w:pPr>
-              <w:spacing w:before="100" w:beforeAutospacing="1"/>
-              <w:rPr>
-                <w:sz w:val="16"/>
-                <w:szCs w:val="16"/>
-              </w:rPr>
-            </w:pPr>
-            <w:r>
-              <w:rPr>
-                <w:sz w:val="16"/>
-                <w:szCs w:val="16"/>
-              </w:rPr>
-              <w:t>1</w:t>
-            </w:r>
-          </w:p>
-        </w:tc>
-      </w:tr>
-      <w:tr>
-        <w:trPr>
-          <w:tblCellSpacing w:w="0" w:type="dxa"/>
-        </w:trPr>
-        <w:tc>
-          <w:tcPr>
-            <w:tcW w:w="1895" w:type="dxa"/>
-            <w:tcBorders>
-              <w:top w:val="outset" w:sz="6" w:space="0" w:color="000000"/>
-              <w:bottom w:val="outset" w:sz="6" w:space="0" w:color="000000"/>
-              <w:right w:val="outset" w:sz="6" w:space="0" w:color="000000"/>
-            </w:tcBorders>
-          </w:tcPr>
-          <w:p>
-            <w:pPr>
-              <w:spacing w:before="100" w:beforeAutospacing="1"/>
-              <w:rPr>
-                <w:b/>
-                <w:sz w:val="16"/>
-                <w:szCs w:val="16"/>
-              </w:rPr>
-            </w:pPr>
-            <w:r>
-              <w:rPr>
-                <w:b/>
-                <w:sz w:val="16"/>
-                <w:szCs w:val="16"/>
-              </w:rPr>
-              <w:t>Versione</w:t>
-            </w:r>
-          </w:p>
-        </w:tc>
-        <w:tc>
-          <w:tcPr>
-            <w:tcW w:w="7685" w:type="dxa"/>
-            <w:tcBorders>
-              <w:top w:val="outset" w:sz="6" w:space="0" w:color="000000"/>
-              <w:left w:val="outset" w:sz="6" w:space="0" w:color="000000"/>
-              <w:bottom w:val="outset" w:sz="6" w:space="0" w:color="000000"/>
-            </w:tcBorders>
-          </w:tcPr>
-          <w:p>
-            <w:pPr>
-              <w:spacing w:before="100" w:beforeAutospacing="1"/>
-              <w:rPr>
-                <w:sz w:val="16"/>
-                <w:szCs w:val="16"/>
-              </w:rPr>
-            </w:pPr>
-            <w:r>
-              <w:rPr>
-                <w:sz w:val="16"/>
-                <w:szCs w:val="16"/>
-              </w:rPr>
-              <w:t>1.0</w:t>
-            </w:r>
-          </w:p>
-        </w:tc>
-      </w:tr>
-      <w:tr>
-        <w:trPr>
-          <w:tblCellSpacing w:w="0" w:type="dxa"/>
-        </w:trPr>
-        <w:tc>
-          <w:tcPr>
-            <w:tcW w:w="1895" w:type="dxa"/>
-            <w:tcBorders>
-              <w:top w:val="outset" w:sz="6" w:space="0" w:color="000000"/>
-              <w:bottom w:val="outset" w:sz="6" w:space="0" w:color="000000"/>
-              <w:right w:val="outset" w:sz="6" w:space="0" w:color="000000"/>
-            </w:tcBorders>
-          </w:tcPr>
-          <w:p>
-            <w:pPr>
-              <w:spacing w:before="100" w:beforeAutospacing="1"/>
-              <w:rPr>
-                <w:b/>
-                <w:sz w:val="16"/>
-                <w:szCs w:val="16"/>
-              </w:rPr>
-            </w:pPr>
-            <w:r>
-              <w:rPr>
-                <w:b/>
-                <w:sz w:val="16"/>
-                <w:szCs w:val="16"/>
-              </w:rPr>
-              <w:t>Note</w:t>
-            </w:r>
-          </w:p>
-        </w:tc>
-        <w:tc>
-          <w:tcPr>
-            <w:tcW w:w="7685" w:type="dxa"/>
-            <w:tcBorders>
-              <w:top w:val="outset" w:sz="6" w:space="0" w:color="000000"/>
-              <w:left w:val="outset" w:sz="6" w:space="0" w:color="000000"/>
-              <w:bottom w:val="outset" w:sz="6" w:space="0" w:color="000000"/>
-            </w:tcBorders>
-          </w:tcPr>
-          <w:p>
-            <w:pPr>
-              <w:spacing w:before="100" w:beforeAutospacing="1"/>
-              <w:rPr>
-                <w:sz w:val="16"/>
-                <w:szCs w:val="16"/>
-              </w:rPr>
-            </w:pPr>
-            <w:r>
-              <w:rPr>
-                <w:sz w:val="16"/>
-                <w:szCs w:val="16"/>
-              </w:rPr>
-              <w:t>Si necessitano i permessi di root / Dipende dal requisito REQ-001 (Creazione DB)</w:t>
-            </w:r>
-          </w:p>
-        </w:tc>
-      </w:tr>
-      <w:tr>
-        <w:trPr>
-          <w:tblCellSpacing w:w="0" w:type="dxa"/>
-        </w:trPr>
-        <w:tc>
-          <w:tcPr>
-            <w:tcW w:w="9580" w:type="dxa"/>
-            <w:gridSpan w:val="2"/>
-            <w:tcBorders>
-              <w:top w:val="outset" w:sz="6" w:space="0" w:color="000000"/>
-              <w:bottom w:val="outset" w:sz="6" w:space="0" w:color="000000"/>
-            </w:tcBorders>
-          </w:tcPr>
-          <w:p>
-            <w:pPr>
-              <w:spacing w:before="100" w:beforeAutospacing="1"/>
-              <w:jc w:val="center"/>
-              <w:rPr>
-                <w:sz w:val="16"/>
-                <w:szCs w:val="16"/>
-              </w:rPr>
-            </w:pPr>
-            <w:r>
-              <w:rPr>
-                <w:b/>
-                <w:bCs/>
-                <w:sz w:val="16"/>
-                <w:szCs w:val="16"/>
-              </w:rPr>
-              <w:t>Sotto requisiti</w:t>
-            </w:r>
-          </w:p>
-        </w:tc>
-      </w:tr>
-      <w:tr>
-        <w:trPr>
-          <w:tblCellSpacing w:w="0" w:type="dxa"/>
-        </w:trPr>
-        <w:tc>
-          <w:tcPr>
-            <w:tcW w:w="1895" w:type="dxa"/>
-            <w:tcBorders>
-              <w:top w:val="outset" w:sz="6" w:space="0" w:color="000000"/>
-              <w:bottom w:val="outset" w:sz="6" w:space="0" w:color="000000"/>
-              <w:right w:val="outset" w:sz="6" w:space="0" w:color="000000"/>
-            </w:tcBorders>
-          </w:tcPr>
-          <w:p>
-            <w:pPr>
-              <w:spacing w:before="100" w:beforeAutospacing="1"/>
-              <w:rPr>
-                <w:b/>
-                <w:sz w:val="16"/>
-                <w:szCs w:val="16"/>
-              </w:rPr>
-            </w:pPr>
-            <w:r>
-              <w:rPr>
-                <w:b/>
-                <w:bCs/>
-                <w:sz w:val="16"/>
-                <w:szCs w:val="16"/>
-              </w:rPr>
-              <w:t>001</w:t>
-            </w:r>
-          </w:p>
-        </w:tc>
-        <w:tc>
-          <w:tcPr>
-            <w:tcW w:w="7685" w:type="dxa"/>
-            <w:tcBorders>
-              <w:top w:val="outset" w:sz="6" w:space="0" w:color="000000"/>
-              <w:left w:val="outset" w:sz="6" w:space="0" w:color="000000"/>
-              <w:bottom w:val="outset" w:sz="6" w:space="0" w:color="000000"/>
-            </w:tcBorders>
-          </w:tcPr>
-          <w:p>
-            <w:pPr>
-              <w:spacing w:before="100" w:beforeAutospacing="1"/>
-              <w:rPr>
-                <w:sz w:val="16"/>
-                <w:szCs w:val="16"/>
-              </w:rPr>
-            </w:pPr>
-            <w:r>
-              <w:rPr>
-                <w:sz w:val="16"/>
-                <w:szCs w:val="16"/>
-              </w:rPr>
-              <w:t>Si necessita una maschera di login</w:t>
-            </w:r>
-          </w:p>
-        </w:tc>
-      </w:tr>
-      <w:tr>
-        <w:trPr>
-          <w:tblCellSpacing w:w="0" w:type="dxa"/>
-        </w:trPr>
-        <w:tc>
-          <w:tcPr>
-            <w:tcW w:w="1895" w:type="dxa"/>
-            <w:tcBorders>
-              <w:top w:val="outset" w:sz="6" w:space="0" w:color="000000"/>
-              <w:bottom w:val="outset" w:sz="6" w:space="0" w:color="000000"/>
-              <w:right w:val="outset" w:sz="6" w:space="0" w:color="000000"/>
-            </w:tcBorders>
-          </w:tcPr>
-          <w:p>
-            <w:pPr>
-              <w:spacing w:before="100" w:beforeAutospacing="1"/>
-              <w:rPr>
-                <w:b/>
-                <w:sz w:val="16"/>
-                <w:szCs w:val="16"/>
-              </w:rPr>
-            </w:pPr>
-            <w:r>
-              <w:rPr>
-                <w:b/>
-                <w:bCs/>
-                <w:sz w:val="16"/>
-                <w:szCs w:val="16"/>
-              </w:rPr>
-              <w:t>002</w:t>
-            </w:r>
-          </w:p>
-        </w:tc>
-        <w:tc>
-          <w:tcPr>
-            <w:tcW w:w="7685" w:type="dxa"/>
-            <w:tcBorders>
-              <w:top w:val="outset" w:sz="6" w:space="0" w:color="000000"/>
-              <w:left w:val="outset" w:sz="6" w:space="0" w:color="000000"/>
-              <w:bottom w:val="outset" w:sz="6" w:space="0" w:color="000000"/>
-            </w:tcBorders>
-          </w:tcPr>
-          <w:p>
-            <w:pPr>
-              <w:spacing w:before="100" w:beforeAutospacing="1"/>
-              <w:rPr>
-                <w:sz w:val="16"/>
-                <w:szCs w:val="16"/>
-              </w:rPr>
-            </w:pPr>
-            <w:r>
-              <w:rPr>
-                <w:sz w:val="16"/>
-                <w:szCs w:val="16"/>
-              </w:rPr>
-              <w:t>Si dovranno poter immettere nuovi allievi</w:t>
-            </w:r>
-          </w:p>
-        </w:tc>
-      </w:tr>
-      <w:tr>
-        <w:trPr>
-          <w:tblCellSpacing w:w="0" w:type="dxa"/>
-        </w:trPr>
-        <w:tc>
-          <w:tcPr>
-            <w:tcW w:w="1895" w:type="dxa"/>
-            <w:tcBorders>
-              <w:top w:val="outset" w:sz="6" w:space="0" w:color="000000"/>
-              <w:bottom w:val="outset" w:sz="6" w:space="0" w:color="000000"/>
-              <w:right w:val="outset" w:sz="6" w:space="0" w:color="000000"/>
-            </w:tcBorders>
-          </w:tcPr>
-          <w:p>
-            <w:pPr>
-              <w:spacing w:before="100" w:beforeAutospacing="1"/>
-              <w:rPr>
-                <w:b/>
-                <w:sz w:val="16"/>
-                <w:szCs w:val="16"/>
-              </w:rPr>
-            </w:pPr>
-            <w:r>
-              <w:rPr>
-                <w:b/>
-                <w:bCs/>
-                <w:sz w:val="16"/>
-                <w:szCs w:val="16"/>
-              </w:rPr>
-              <w:t>003</w:t>
-            </w:r>
-          </w:p>
-        </w:tc>
-        <w:tc>
-          <w:tcPr>
-            <w:tcW w:w="7685" w:type="dxa"/>
-            <w:tcBorders>
-              <w:top w:val="outset" w:sz="6" w:space="0" w:color="000000"/>
-              <w:left w:val="outset" w:sz="6" w:space="0" w:color="000000"/>
-              <w:bottom w:val="outset" w:sz="6" w:space="0" w:color="000000"/>
-            </w:tcBorders>
-          </w:tcPr>
-          <w:p>
-            <w:pPr>
-              <w:spacing w:before="100" w:beforeAutospacing="1"/>
-              <w:rPr>
-                <w:sz w:val="16"/>
-                <w:szCs w:val="16"/>
-              </w:rPr>
-            </w:pPr>
-            <w:r>
-              <w:rPr>
-                <w:sz w:val="16"/>
-                <w:szCs w:val="16"/>
-              </w:rPr>
-              <w:t>Dovrà essere possibile la ricerca di allievi</w:t>
-            </w:r>
-          </w:p>
-        </w:tc>
-      </w:tr>
-      <w:bookmarkEnd w:id="7"/>
-    </w:tbl>
     <w:p/>
     <w:tbl>
       <w:tblPr>
@@ -4304,7 +3772,6 @@
           </w:tcPr>
           <w:p>
             <w:r>
-              <w:lastRenderedPageBreak/>
               <w:t>Requisito</w:t>
             </w:r>
           </w:p>
@@ -4319,7 +3786,7 @@
               <w:t>Req-0</w:t>
             </w:r>
             <w:r>
-              <w:t>1</w:t>
+              <w:t>2</w:t>
             </w:r>
           </w:p>
         </w:tc>
@@ -4511,10 +3978,7 @@
           </w:tcPr>
           <w:p>
             <w:r>
-              <w:t>00</w:t>
-            </w:r>
-            <w:r>
-              <w:t>2</w:t>
+              <w:t>002</w:t>
             </w:r>
           </w:p>
         </w:tc>
@@ -4526,40 +3990,40 @@
           </w:tcPr>
           <w:p>
             <w:r>
-              <w:t>Si</w:t>
-            </w:r>
-            <w:r>
-              <w:t>n</w:t>
-            </w:r>
-            <w:r>
-              <w:t xml:space="preserve">cronizzazione </w:t>
-            </w:r>
-            <w:r>
-              <w:t>i dati forniti con l’</w:t>
-            </w:r>
-            <w:r>
-              <w:t xml:space="preserve">API </w:t>
-            </w:r>
-            <w:r>
-              <w:t>nel</w:t>
-            </w:r>
-            <w:r>
-              <w:t xml:space="preserve"> database</w:t>
-            </w:r>
-            <w:r>
-              <w:t xml:space="preserve"> </w:t>
-            </w:r>
-            <w:r>
-              <w:t xml:space="preserve">locale </w:t>
-            </w:r>
-            <w:r>
-              <w:t>(</w:t>
-            </w:r>
-            <w:proofErr w:type="spellStart"/>
+              <w:t>Funzionamento del Req-01</w:t>
+            </w:r>
+          </w:p>
+        </w:tc>
+      </w:tr>
+      <w:tr>
+        <w:trPr>
+          <w:trHeight w:val="284"/>
+        </w:trPr>
+        <w:tc>
+          <w:tcPr>
+            <w:tcW w:w="1561" w:type="dxa"/>
+            <w:shd w:val="clear" w:color="auto" w:fill="AEAAAA" w:themeFill="background2" w:themeFillShade="BF"/>
+            <w:vAlign w:val="bottom"/>
+          </w:tcPr>
+          <w:p>
+            <w:r>
+              <w:t>003</w:t>
+            </w:r>
+          </w:p>
+        </w:tc>
+        <w:tc>
+          <w:tcPr>
+            <w:tcW w:w="8067" w:type="dxa"/>
+            <w:gridSpan w:val="5"/>
+            <w:vAlign w:val="bottom"/>
+          </w:tcPr>
+          <w:p>
+            <w:r>
+              <w:t>Sincronizzazione i dati forniti con l’API nel database locale (</w:t>
+            </w:r>
             <w:r>
               <w:t>sqlflite</w:t>
             </w:r>
-            <w:proofErr w:type="spellEnd"/>
             <w:r>
               <w:t>)</w:t>
             </w:r>
@@ -4605,7 +4069,10 @@
           </w:tcPr>
           <w:p>
             <w:r>
-              <w:t>Req-02</w:t>
+              <w:t>Req-0</w:t>
+            </w:r>
+            <w:r>
+              <w:t>1</w:t>
             </w:r>
           </w:p>
         </w:tc>
@@ -4756,36 +4223,10 @@
           </w:tcPr>
           <w:p>
             <w:r>
-              <w:t>001</w:t>
-            </w:r>
-          </w:p>
-        </w:tc>
-        <w:tc>
-          <w:tcPr>
-            <w:tcW w:w="8067" w:type="dxa"/>
-            <w:gridSpan w:val="5"/>
-            <w:vAlign w:val="bottom"/>
-          </w:tcPr>
-          <w:p>
-            <w:r>
-              <w:t>Funzionamento del Req-01</w:t>
-            </w:r>
-          </w:p>
-        </w:tc>
-      </w:tr>
-      <w:tr>
-        <w:trPr>
-          <w:trHeight w:val="284"/>
-        </w:trPr>
-        <w:tc>
-          <w:tcPr>
-            <w:tcW w:w="1561" w:type="dxa"/>
-            <w:shd w:val="clear" w:color="auto" w:fill="AEAAAA" w:themeFill="background2" w:themeFillShade="BF"/>
-            <w:vAlign w:val="bottom"/>
-          </w:tcPr>
-          <w:p>
-            <w:r>
-              <w:t>002</w:t>
+              <w:t>00</w:t>
+            </w:r>
+            <w:r>
+              <w:t>1</w:t>
             </w:r>
           </w:p>
         </w:tc>
@@ -5809,7 +5250,6 @@
           </w:tcPr>
           <w:p>
             <w:r>
-              <w:lastRenderedPageBreak/>
               <w:t>Requisito</w:t>
             </w:r>
           </w:p>
@@ -6360,6 +5800,7 @@
           </w:tcPr>
           <w:p>
             <w:r>
+              <w:lastRenderedPageBreak/>
               <w:t>Requisito</w:t>
             </w:r>
           </w:p>
@@ -6598,11 +6039,11 @@
       <w:pPr>
         <w:pStyle w:val="Titolo3"/>
       </w:pPr>
-      <w:bookmarkStart w:id="8" w:name="_Toc94790448"/>
+      <w:bookmarkStart w:id="7" w:name="_Toc94790448"/>
       <w:r>
         <w:t>Spiegazione elementi tabella dei requisiti:</w:t>
       </w:r>
-      <w:bookmarkEnd w:id="8"/>
+      <w:bookmarkEnd w:id="7"/>
     </w:p>
     <w:p>
       <w:r>
@@ -6693,11 +6134,11 @@
         <w:pStyle w:val="Titolo2"/>
         <w:ind w:left="578" w:hanging="578"/>
       </w:pPr>
-      <w:bookmarkStart w:id="9" w:name="_Toc94790449"/>
+      <w:bookmarkStart w:id="8" w:name="_Toc94790449"/>
       <w:r>
         <w:t>Use case</w:t>
       </w:r>
-      <w:bookmarkEnd w:id="9"/>
+      <w:bookmarkEnd w:id="8"/>
     </w:p>
     <w:p>
       <w:pPr>
@@ -6796,11 +6237,11 @@
       <w:pPr>
         <w:pStyle w:val="Titolo2"/>
       </w:pPr>
-      <w:bookmarkStart w:id="10" w:name="_Toc94790450"/>
+      <w:bookmarkStart w:id="9" w:name="_Toc94790450"/>
       <w:r>
         <w:t>Pianificazione</w:t>
       </w:r>
-      <w:bookmarkEnd w:id="10"/>
+      <w:bookmarkEnd w:id="9"/>
     </w:p>
     <w:p>
       <w:pPr>
@@ -6844,21 +6285,7 @@
         <w:rPr>
           <w:lang w:val="it-IT"/>
         </w:rPr>
-        <w:t xml:space="preserve">La pianificazione può essere rappresentata mediante un diagramma di </w:t>
-      </w:r>
-      <w:proofErr w:type="spellStart"/>
-      <w:r>
-        <w:rPr>
-          <w:lang w:val="it-IT"/>
-        </w:rPr>
-        <w:t>Gantt</w:t>
-      </w:r>
-      <w:proofErr w:type="spellEnd"/>
-      <w:r>
-        <w:rPr>
-          <w:lang w:val="it-IT"/>
-        </w:rPr>
-        <w:t>:</w:t>
+        <w:t>La pianificazione può essere rappresentata mediante un diagramma di Gantt:</w:t>
       </w:r>
     </w:p>
     <w:p>
@@ -6984,15 +6411,7 @@
               <w:fldChar w:fldCharType="end"/>
             </w:r>
             <w:r>
-              <w:t xml:space="preserve">: Esempio di diagramma di </w:t>
-            </w:r>
-            <w:proofErr w:type="spellStart"/>
-            <w:r>
-              <w:t>Gantt</w:t>
-            </w:r>
-            <w:proofErr w:type="spellEnd"/>
-            <w:r>
-              <w:t>.</w:t>
+              <w:t>: Esempio di diagramma di Gantt.</w:t>
             </w:r>
           </w:p>
         </w:tc>
@@ -7039,200 +6458,296 @@
         <w:rPr>
           <w:lang w:val="it-IT"/>
         </w:rPr>
+        <w:t xml:space="preserve"> scrum), dovranno apparire in questo capitolo.</w:t>
+      </w:r>
+    </w:p>
+    <w:p>
+      <w:pPr>
+        <w:pStyle w:val="Titolo2"/>
+      </w:pPr>
+      <w:bookmarkStart w:id="10" w:name="_Toc94790451"/>
+      <w:r>
+        <w:t>Analisi dei mezzi</w:t>
+      </w:r>
+      <w:bookmarkEnd w:id="10"/>
+    </w:p>
+    <w:p>
+      <w:pPr>
+        <w:rPr>
+          <w:lang w:val="it-IT"/>
+        </w:rPr>
+      </w:pPr>
+      <w:r>
+        <w:rPr>
+          <w:lang w:val="it-IT"/>
+        </w:rPr>
+        <w:t xml:space="preserve">Elencare e </w:t>
+      </w:r>
+      <w:r>
+        <w:rPr>
+          <w:lang w:val="it-IT"/>
+        </w:rPr>
+        <w:t>descrivere</w:t>
+      </w:r>
+      <w:r>
+        <w:rPr>
+          <w:lang w:val="it-IT"/>
+        </w:rPr>
+        <w:t xml:space="preserve"> i </w:t>
+      </w:r>
+      <w:r>
+        <w:rPr>
+          <w:lang w:val="it-IT"/>
+        </w:rPr>
+        <w:t>mezzi disponibili pe</w:t>
+      </w:r>
+      <w:r>
+        <w:rPr>
+          <w:lang w:val="it-IT"/>
+        </w:rPr>
+        <w:t>r la realizzazione del progetto. Ricordarsi di sempre descrivere nel dettaglio le versioni e il modello di riferimento.</w:t>
+      </w:r>
+    </w:p>
+    <w:p>
+      <w:pPr>
+        <w:pStyle w:val="Titolo3"/>
+      </w:pPr>
+      <w:bookmarkStart w:id="11" w:name="_Toc413411419"/>
+      <w:bookmarkStart w:id="12" w:name="_Toc94790452"/>
+      <w:r>
+        <w:t>Software</w:t>
+      </w:r>
+      <w:bookmarkEnd w:id="11"/>
+      <w:bookmarkEnd w:id="12"/>
+    </w:p>
+    <w:p>
+      <w:pPr>
+        <w:rPr>
+          <w:lang w:val="it-IT"/>
+        </w:rPr>
+      </w:pPr>
+      <w:r>
+        <w:rPr>
+          <w:lang w:val="it-IT"/>
+        </w:rPr>
+        <w:t>In</w:t>
+      </w:r>
+      <w:r>
+        <w:rPr>
+          <w:lang w:val="it-IT"/>
+        </w:rPr>
+        <w:t xml:space="preserve"> pubspec.yaml</w:t>
+      </w:r>
+      <w:r>
+        <w:rPr>
+          <w:lang w:val="it-IT"/>
+        </w:rPr>
+        <w:t>:</w:t>
+      </w:r>
+    </w:p>
+    <w:p>
+      <w:pPr>
+        <w:rPr>
+          <w:lang w:val="it-IT"/>
+        </w:rPr>
+      </w:pPr>
+      <w:r>
+        <w:rPr>
+          <w:lang w:val="it-IT"/>
+        </w:rPr>
+        <w:t xml:space="preserve">Aggiunta libreria http di Flutter </w:t>
+      </w:r>
+      <w:r>
+        <w:rPr>
+          <w:lang w:val="it-IT"/>
+        </w:rPr>
+        <w:sym w:font="Wingdings" w:char="F0E0"/>
+      </w:r>
+      <w:r>
+        <w:rPr>
+          <w:lang w:val="it-IT"/>
+        </w:rPr>
+        <w:t xml:space="preserve"> http ^0.13.</w:t>
+      </w:r>
+      <w:r>
+        <w:rPr>
+          <w:lang w:val="it-IT"/>
+        </w:rPr>
+        <w:t>6</w:t>
+      </w:r>
+    </w:p>
+    <w:p>
+      <w:r>
+        <w:rPr>
+          <w:lang w:val="it-IT"/>
+        </w:rPr>
+        <w:t xml:space="preserve">table_calendar </w:t>
+      </w:r>
+      <w:r>
+        <w:t>^3.2.0</w:t>
+      </w:r>
+    </w:p>
+    <w:p>
+      <w:r>
+        <w:t>provider ^6.0.5</w:t>
+      </w:r>
+    </w:p>
+    <w:p>
+      <w:pPr>
+        <w:rPr>
+          <w:lang w:val="it-IT"/>
+        </w:rPr>
+      </w:pPr>
+      <w:r>
+        <w:rPr>
+          <w:lang w:val="it-IT"/>
+        </w:rPr>
+        <w:t>flutter pub get</w:t>
+      </w:r>
+      <w:r>
+        <w:rPr>
+          <w:lang w:val="it-IT"/>
+        </w:rPr>
         <w:t xml:space="preserve"> </w:t>
       </w:r>
-      <w:proofErr w:type="spellStart"/>
-      <w:r>
-        <w:rPr>
-          <w:lang w:val="it-IT"/>
-        </w:rPr>
-        <w:t>scrum</w:t>
-      </w:r>
-      <w:proofErr w:type="spellEnd"/>
-      <w:r>
-        <w:rPr>
-          <w:lang w:val="it-IT"/>
-        </w:rPr>
-        <w:t>), dovranno apparire in questo capitolo.</w:t>
-      </w:r>
+      <w:r>
+        <w:rPr>
+          <w:lang w:val="it-IT"/>
+        </w:rPr>
+        <w:sym w:font="Wingdings" w:char="F0E0"/>
+      </w:r>
+      <w:r>
+        <w:rPr>
+          <w:lang w:val="it-IT"/>
+        </w:rPr>
+        <w:t xml:space="preserve"> scarica tutti i pacchetti in pubspec.yaml</w:t>
+      </w:r>
+    </w:p>
+    <w:p>
+      <w:pPr>
+        <w:rPr>
+          <w:lang w:val="it-IT"/>
+        </w:rPr>
+      </w:pPr>
+    </w:p>
+    <w:p>
+      <w:pPr>
+        <w:rPr>
+          <w:lang w:val="it-IT"/>
+        </w:rPr>
+      </w:pPr>
+      <w:r>
+        <w:rPr>
+          <w:lang w:val="it-IT"/>
+        </w:rPr>
+        <w:t>SDK, librerie, tools utilizzati pe</w:t>
+      </w:r>
+      <w:r>
+        <w:rPr>
+          <w:lang w:val="it-IT"/>
+        </w:rPr>
+        <w:t>r la realizzazione del progetto</w:t>
+      </w:r>
+      <w:r>
+        <w:rPr>
+          <w:lang w:val="it-IT"/>
+        </w:rPr>
+        <w:t xml:space="preserve"> e eventuali dipendenze</w:t>
+      </w:r>
+      <w:r>
+        <w:rPr>
+          <w:lang w:val="it-IT"/>
+        </w:rPr>
+        <w:t>.</w:t>
+      </w:r>
+    </w:p>
+    <w:p>
+      <w:pPr>
+        <w:pStyle w:val="Titolo3"/>
+      </w:pPr>
+      <w:bookmarkStart w:id="13" w:name="_Toc413411420"/>
+      <w:bookmarkStart w:id="14" w:name="_Toc94790453"/>
+      <w:r>
+        <w:t>Hardware</w:t>
+      </w:r>
+      <w:bookmarkEnd w:id="13"/>
+      <w:bookmarkEnd w:id="14"/>
+    </w:p>
+    <w:p>
+      <w:pPr>
+        <w:rPr>
+          <w:lang w:val="it-IT"/>
+        </w:rPr>
+      </w:pPr>
+    </w:p>
+    <w:p>
+      <w:pPr>
+        <w:rPr>
+          <w:lang w:val="it-IT"/>
+        </w:rPr>
+      </w:pPr>
+      <w:r>
+        <w:rPr>
+          <w:lang w:val="it-IT"/>
+        </w:rPr>
+        <w:t xml:space="preserve">Su quale piattaforma dovrà essere eseguito il prodotto? Che hardware particolare è coinvolto nel progetto? Che particolarità e limitazioni presenta? Che </w:t>
+      </w:r>
+      <w:r>
+        <w:rPr>
+          <w:lang w:val="it-IT"/>
+        </w:rPr>
+        <w:t>HW</w:t>
+      </w:r>
+      <w:r>
+        <w:rPr>
+          <w:lang w:val="it-IT"/>
+        </w:rPr>
+        <w:t xml:space="preserve"> sarà disponibile durante lo sviluppo?</w:t>
+      </w:r>
+    </w:p>
+    <w:p>
+      <w:pPr>
+        <w:pStyle w:val="Titolo1"/>
+      </w:pPr>
+      <w:bookmarkStart w:id="15" w:name="_Toc429059808"/>
+      <w:bookmarkStart w:id="16" w:name="_Toc94790454"/>
+      <w:r>
+        <w:t>Progettazione</w:t>
+      </w:r>
+      <w:bookmarkEnd w:id="15"/>
+      <w:bookmarkEnd w:id="16"/>
+    </w:p>
+    <w:p>
+      <w:pPr>
+        <w:rPr>
+          <w:lang w:val="it-IT"/>
+        </w:rPr>
+      </w:pPr>
+      <w:r>
+        <w:rPr>
+          <w:lang w:val="it-IT"/>
+        </w:rPr>
+        <w:t>Questo capitolo descrive esaustivamente come deve essere realizzato il prodotto fin nei suoi dettagli. Una buona progettazione permette all’esecutore di evitare fraintendimenti e imprecisioni nell’implementazione del prodotto.</w:t>
+      </w:r>
+    </w:p>
+    <w:p>
+      <w:pPr>
+        <w:rPr>
+          <w:lang w:val="it-IT"/>
+        </w:rPr>
+      </w:pPr>
     </w:p>
     <w:p>
       <w:pPr>
         <w:pStyle w:val="Titolo2"/>
       </w:pPr>
-      <w:bookmarkStart w:id="11" w:name="_Toc94790451"/>
-      <w:r>
-        <w:t>Analisi dei mezzi</w:t>
-      </w:r>
-      <w:bookmarkEnd w:id="11"/>
-    </w:p>
-    <w:p>
-      <w:pPr>
-        <w:rPr>
-          <w:lang w:val="it-IT"/>
-        </w:rPr>
-      </w:pPr>
-      <w:r>
-        <w:rPr>
-          <w:lang w:val="it-IT"/>
-        </w:rPr>
-        <w:t xml:space="preserve">Elencare e </w:t>
-      </w:r>
-      <w:r>
-        <w:rPr>
-          <w:lang w:val="it-IT"/>
-        </w:rPr>
-        <w:t>descrivere</w:t>
-      </w:r>
-      <w:r>
-        <w:rPr>
-          <w:lang w:val="it-IT"/>
-        </w:rPr>
-        <w:t xml:space="preserve"> i </w:t>
-      </w:r>
-      <w:r>
-        <w:rPr>
-          <w:lang w:val="it-IT"/>
-        </w:rPr>
-        <w:t>mezzi disponibili pe</w:t>
-      </w:r>
-      <w:r>
-        <w:rPr>
-          <w:lang w:val="it-IT"/>
-        </w:rPr>
-        <w:t>r la realizzazione del progetto. Ricordarsi di sempre descrivere nel dettaglio le versioni e il modello di riferimento.</w:t>
-      </w:r>
-    </w:p>
-    <w:p>
-      <w:pPr>
-        <w:pStyle w:val="Titolo3"/>
-      </w:pPr>
-      <w:bookmarkStart w:id="12" w:name="_Toc413411419"/>
-      <w:bookmarkStart w:id="13" w:name="_Toc94790452"/>
-      <w:r>
-        <w:t>Software</w:t>
-      </w:r>
-      <w:bookmarkEnd w:id="12"/>
-      <w:bookmarkEnd w:id="13"/>
-    </w:p>
-    <w:p>
-      <w:pPr>
-        <w:rPr>
-          <w:lang w:val="it-IT"/>
-        </w:rPr>
-      </w:pPr>
-      <w:r>
-        <w:rPr>
-          <w:lang w:val="it-IT"/>
-        </w:rPr>
-        <w:t>SDK, librerie, tools utilizzati pe</w:t>
-      </w:r>
-      <w:r>
-        <w:rPr>
-          <w:lang w:val="it-IT"/>
-        </w:rPr>
-        <w:t>r la realizzazione del progetto</w:t>
-      </w:r>
-      <w:r>
-        <w:rPr>
-          <w:lang w:val="it-IT"/>
-        </w:rPr>
-        <w:t xml:space="preserve"> e eventuali dipendenze</w:t>
-      </w:r>
-      <w:r>
-        <w:rPr>
-          <w:lang w:val="it-IT"/>
-        </w:rPr>
-        <w:t>.</w:t>
-      </w:r>
-    </w:p>
-    <w:p>
-      <w:pPr>
-        <w:pStyle w:val="Titolo3"/>
-      </w:pPr>
-      <w:bookmarkStart w:id="14" w:name="_Toc413411420"/>
-      <w:bookmarkStart w:id="15" w:name="_Toc94790453"/>
-      <w:r>
-        <w:t>Hardware</w:t>
-      </w:r>
-      <w:bookmarkEnd w:id="14"/>
-      <w:bookmarkEnd w:id="15"/>
-    </w:p>
-    <w:p>
-      <w:pPr>
-        <w:rPr>
-          <w:lang w:val="it-IT"/>
-        </w:rPr>
-      </w:pPr>
-    </w:p>
-    <w:p>
-      <w:pPr>
-        <w:rPr>
-          <w:lang w:val="it-IT"/>
-        </w:rPr>
-      </w:pPr>
-      <w:r>
-        <w:rPr>
-          <w:lang w:val="it-IT"/>
-        </w:rPr>
-        <w:t xml:space="preserve">Su quale piattaforma dovrà essere eseguito il prodotto? Che hardware particolare è coinvolto nel progetto? Che particolarità e limitazioni presenta? Che </w:t>
-      </w:r>
-      <w:r>
-        <w:rPr>
-          <w:lang w:val="it-IT"/>
-        </w:rPr>
-        <w:t>HW</w:t>
-      </w:r>
-      <w:r>
-        <w:rPr>
-          <w:lang w:val="it-IT"/>
-        </w:rPr>
-        <w:t xml:space="preserve"> sarà disponibile durante lo sviluppo?</w:t>
-      </w:r>
-    </w:p>
-    <w:p>
-      <w:pPr>
-        <w:pStyle w:val="Titolo1"/>
-      </w:pPr>
-      <w:bookmarkStart w:id="16" w:name="_Toc429059808"/>
-      <w:bookmarkStart w:id="17" w:name="_Toc94790454"/>
-      <w:r>
-        <w:t>Progettazione</w:t>
-      </w:r>
-      <w:bookmarkEnd w:id="16"/>
+      <w:bookmarkStart w:id="17" w:name="_Toc429059809"/>
+      <w:bookmarkStart w:id="18" w:name="_Toc94790455"/>
+      <w:r>
+        <w:t>Design dell’architettura del sistema</w:t>
+      </w:r>
       <w:bookmarkEnd w:id="17"/>
-    </w:p>
-    <w:p>
-      <w:pPr>
-        <w:rPr>
-          <w:lang w:val="it-IT"/>
-        </w:rPr>
-      </w:pPr>
-      <w:r>
-        <w:rPr>
-          <w:lang w:val="it-IT"/>
-        </w:rPr>
-        <w:t>Questo capitolo descrive esaustivamente come deve essere realizzato il prodotto fin nei suoi dettagli. Una buona progettazione permette all’esecutore di evitare fraintendimenti e imprecisioni nell’implementazione del prodotto.</w:t>
-      </w:r>
-    </w:p>
-    <w:p>
-      <w:pPr>
-        <w:rPr>
-          <w:lang w:val="it-IT"/>
-        </w:rPr>
-      </w:pPr>
-    </w:p>
-    <w:p>
-      <w:pPr>
-        <w:pStyle w:val="Titolo2"/>
-      </w:pPr>
-      <w:bookmarkStart w:id="18" w:name="_Toc429059809"/>
-      <w:bookmarkStart w:id="19" w:name="_Toc94790455"/>
-      <w:r>
-        <w:t>Design dell’architettura del sistema</w:t>
-      </w:r>
       <w:bookmarkEnd w:id="18"/>
-      <w:bookmarkEnd w:id="19"/>
     </w:p>
     <w:p>
       <w:pPr>
@@ -7261,6 +6776,7 @@
         <w:rPr>
           <w:lang w:val="it-IT"/>
         </w:rPr>
+        <w:lastRenderedPageBreak/>
         <w:t>La struttura del programma/sistema lo schema di rete...</w:t>
       </w:r>
     </w:p>
@@ -7355,16 +6871,8 @@
         <w:rPr>
           <w:lang w:val="it-IT"/>
         </w:rPr>
-        <w:t xml:space="preserve">Eventuale </w:t>
-      </w:r>
-      <w:proofErr w:type="spellStart"/>
-      <w:r>
-        <w:rPr>
-          <w:lang w:val="it-IT"/>
-        </w:rPr>
-        <w:t>sitemap</w:t>
-      </w:r>
-      <w:proofErr w:type="spellEnd"/>
+        <w:t>Eventuale sitemap</w:t>
+      </w:r>
     </w:p>
     <w:p>
       <w:pPr>
@@ -7377,118 +6885,104 @@
       <w:pPr>
         <w:pStyle w:val="Titolo2"/>
       </w:pPr>
-      <w:bookmarkStart w:id="20" w:name="_Toc429059810"/>
-      <w:bookmarkStart w:id="21" w:name="_Toc94790456"/>
+      <w:bookmarkStart w:id="19" w:name="_Toc429059810"/>
+      <w:bookmarkStart w:id="20" w:name="_Toc94790456"/>
       <w:r>
         <w:t>Design dei dati</w:t>
       </w:r>
       <w:r>
         <w:t xml:space="preserve"> e database</w:t>
       </w:r>
+      <w:bookmarkEnd w:id="19"/>
       <w:bookmarkEnd w:id="20"/>
+    </w:p>
+    <w:p>
+      <w:pPr>
+        <w:rPr>
+          <w:lang w:val="it-IT"/>
+        </w:rPr>
+      </w:pPr>
+      <w:r>
+        <w:rPr>
+          <w:lang w:val="it-IT"/>
+        </w:rPr>
+        <w:t xml:space="preserve">Descrizione delle strutture di dati utilizzate dal programma in base agli attributi e le </w:t>
+      </w:r>
+      <w:r>
+        <w:rPr>
+          <w:lang w:val="it-IT"/>
+        </w:rPr>
+        <w:t>relazioni degli oggetti in uso.</w:t>
+      </w:r>
+    </w:p>
+    <w:p>
+      <w:pPr>
+        <w:rPr>
+          <w:lang w:val="it-IT"/>
+        </w:rPr>
+      </w:pPr>
+      <w:r>
+        <w:rPr>
+          <w:lang w:val="it-IT"/>
+        </w:rPr>
+        <w:t>Schema E-R, schema logico e descrizione.</w:t>
+      </w:r>
+    </w:p>
+    <w:p>
+      <w:pPr>
+        <w:rPr>
+          <w:lang w:val="it-IT"/>
+        </w:rPr>
+      </w:pPr>
+      <w:r>
+        <w:rPr>
+          <w:lang w:val="it-IT"/>
+        </w:rPr>
+        <w:t>Se il diagramma E-R viene modificato, sulla doc dovrà apparire l’ultima versione, mentre le vecchie saranno sui diari.</w:t>
+      </w:r>
+    </w:p>
+    <w:p>
+      <w:pPr>
+        <w:pStyle w:val="Titolo2"/>
+      </w:pPr>
+      <w:bookmarkStart w:id="21" w:name="_Toc429059811"/>
+      <w:bookmarkStart w:id="22" w:name="_Toc94790457"/>
+      <w:r>
+        <w:t>Design delle interfacce</w:t>
+      </w:r>
       <w:bookmarkEnd w:id="21"/>
-    </w:p>
-    <w:p>
-      <w:pPr>
-        <w:rPr>
-          <w:lang w:val="it-IT"/>
-        </w:rPr>
-      </w:pPr>
-      <w:r>
-        <w:rPr>
-          <w:lang w:val="it-IT"/>
-        </w:rPr>
-        <w:t xml:space="preserve">Descrizione delle strutture di dati utilizzate dal programma in base agli attributi e le </w:t>
-      </w:r>
-      <w:r>
-        <w:rPr>
-          <w:lang w:val="it-IT"/>
-        </w:rPr>
-        <w:t>relazioni degli oggetti in uso.</w:t>
-      </w:r>
-    </w:p>
-    <w:p>
-      <w:pPr>
-        <w:rPr>
-          <w:lang w:val="it-IT"/>
-        </w:rPr>
-      </w:pPr>
-      <w:r>
-        <w:rPr>
-          <w:lang w:val="it-IT"/>
-        </w:rPr>
-        <w:t>Schema E-R, schema logico e descrizione.</w:t>
-      </w:r>
-    </w:p>
-    <w:p>
-      <w:pPr>
-        <w:rPr>
-          <w:lang w:val="it-IT"/>
-        </w:rPr>
-      </w:pPr>
-      <w:r>
-        <w:rPr>
-          <w:lang w:val="it-IT"/>
-        </w:rPr>
-        <w:t>Se il diagramma E-R viene modificato, sulla doc dovrà apparire l’ultima versione, mentre le vecchie saranno sui diari.</w:t>
+      <w:bookmarkEnd w:id="22"/>
+    </w:p>
+    <w:p>
+      <w:pPr>
+        <w:rPr>
+          <w:lang w:val="it-IT"/>
+        </w:rPr>
+      </w:pPr>
+      <w:r>
+        <w:rPr>
+          <w:lang w:val="it-IT"/>
+        </w:rPr>
+        <w:t>Descrizione delle interfacce interne ed esterne del sistema e dell’interfaccia utente. La progettazione delle interfacce è basata sulle informazioni rica</w:t>
+      </w:r>
+      <w:r>
+        <w:rPr>
+          <w:lang w:val="it-IT"/>
+        </w:rPr>
+        <w:t>vate durante la fase di analisi e realizzata tramite mockups.</w:t>
       </w:r>
     </w:p>
     <w:p>
       <w:pPr>
         <w:pStyle w:val="Titolo2"/>
       </w:pPr>
-      <w:bookmarkStart w:id="22" w:name="_Toc429059811"/>
-      <w:bookmarkStart w:id="23" w:name="_Toc94790457"/>
-      <w:r>
-        <w:t>Design delle interfacce</w:t>
-      </w:r>
-      <w:bookmarkEnd w:id="22"/>
+      <w:bookmarkStart w:id="23" w:name="_Toc429059812"/>
+      <w:bookmarkStart w:id="24" w:name="_Toc94790458"/>
+      <w:r>
+        <w:t>Design procedurale</w:t>
+      </w:r>
       <w:bookmarkEnd w:id="23"/>
-    </w:p>
-    <w:p>
-      <w:pPr>
-        <w:rPr>
-          <w:lang w:val="it-IT"/>
-        </w:rPr>
-      </w:pPr>
-      <w:r>
-        <w:rPr>
-          <w:lang w:val="it-IT"/>
-        </w:rPr>
-        <w:t>Descrizione delle interfacce interne ed esterne del sistema e dell’interfaccia utente. La progettazione delle interfacce è basata sulle informazioni rica</w:t>
-      </w:r>
-      <w:r>
-        <w:rPr>
-          <w:lang w:val="it-IT"/>
-        </w:rPr>
-        <w:t xml:space="preserve">vate durante la fase di analisi e realizzata tramite </w:t>
-      </w:r>
-      <w:proofErr w:type="spellStart"/>
-      <w:r>
-        <w:rPr>
-          <w:lang w:val="it-IT"/>
-        </w:rPr>
-        <w:t>mockups</w:t>
-      </w:r>
-      <w:proofErr w:type="spellEnd"/>
-      <w:r>
-        <w:rPr>
-          <w:lang w:val="it-IT"/>
-        </w:rPr>
-        <w:t>.</w:t>
-      </w:r>
-    </w:p>
-    <w:p>
-      <w:pPr>
-        <w:pStyle w:val="Titolo2"/>
-      </w:pPr>
-      <w:bookmarkStart w:id="24" w:name="_Toc429059812"/>
-      <w:bookmarkStart w:id="25" w:name="_Toc94790458"/>
-      <w:r>
-        <w:t>Design procedurale</w:t>
-      </w:r>
       <w:bookmarkEnd w:id="24"/>
-      <w:bookmarkEnd w:id="25"/>
     </w:p>
     <w:p>
       <w:pPr>
@@ -7580,16 +7074,8 @@
         <w:rPr>
           <w:lang w:val="it-IT"/>
         </w:rPr>
-        <w:t xml:space="preserve">Tabelle di </w:t>
-      </w:r>
-      <w:proofErr w:type="spellStart"/>
-      <w:r>
-        <w:rPr>
-          <w:lang w:val="it-IT"/>
-        </w:rPr>
-        <w:t>routing</w:t>
-      </w:r>
-      <w:proofErr w:type="spellEnd"/>
+        <w:t>Tabelle di routing</w:t>
+      </w:r>
     </w:p>
     <w:p>
       <w:pPr>
@@ -7664,98 +7150,98 @@
           <w:bottom w:val="single" w:sz="4" w:space="1" w:color="auto"/>
         </w:pBdr>
       </w:pPr>
-      <w:bookmarkStart w:id="26" w:name="_Toc461179222"/>
-      <w:bookmarkStart w:id="27" w:name="_Toc94790459"/>
+      <w:bookmarkStart w:id="25" w:name="_Toc461179222"/>
+      <w:bookmarkStart w:id="26" w:name="_Toc94790459"/>
       <w:r>
         <w:lastRenderedPageBreak/>
         <w:t>Implementazione</w:t>
       </w:r>
+      <w:bookmarkEnd w:id="25"/>
       <w:bookmarkEnd w:id="26"/>
+    </w:p>
+    <w:p>
+      <w:r>
+        <w:t>In questo capitolo dovrà essere mostrato come è stato realizzato il lavoro. Questa parte può differenziarsi dalla progettazione in quanto il risultato ottenuto non per forza può essere come era stato progettato.</w:t>
+      </w:r>
+    </w:p>
+    <w:p>
+      <w:r>
+        <w:t xml:space="preserve">Sulla base di queste informazioni il lavoro svolto dovrà essere riproducibile. </w:t>
+      </w:r>
+    </w:p>
+    <w:p>
+      <w:r>
+        <w:t>In questa parte è richiesto l’inserimento di codice sorgente</w:t>
+      </w:r>
+      <w:r>
+        <w:t xml:space="preserve"> - </w:t>
+      </w:r>
+      <w:r>
+        <w:t>P</w:t>
+      </w:r>
+      <w:r>
+        <w:t xml:space="preserve">rint </w:t>
+      </w:r>
+      <w:r>
+        <w:t>S</w:t>
+      </w:r>
+      <w:r>
+        <w:t xml:space="preserve">creen </w:t>
+      </w:r>
+      <w:r>
+        <w:t xml:space="preserve">- </w:t>
+      </w:r>
+      <w:r>
+        <w:t>di maschere solamente per quei passaggi particolarmente significativi e/o critici.</w:t>
+      </w:r>
+    </w:p>
+    <w:p>
+      <w:r>
+        <w:t>Inoltre,</w:t>
+      </w:r>
+      <w:r>
+        <w:t xml:space="preserve"> dovranno essere descritte eventuali varianti di soluzione o scelte di prodotti con motivazione delle scelte.</w:t>
+      </w:r>
+    </w:p>
+    <w:p>
+      <w:r>
+        <w:t>Non deve apparire nessuna forma di guida d’uso di librerie o di componenti utilizzati. Eventualmente questa va allegata.</w:t>
+      </w:r>
+    </w:p>
+    <w:p>
+      <w:r>
+        <w:t>Per eventuali dettagli si possono inserire riferimenti ai diari.</w:t>
+      </w:r>
+    </w:p>
+    <w:p>
+      <w:pPr>
+        <w:pStyle w:val="Titolo1"/>
+        <w:rPr>
+          <w:lang w:val="it-IT"/>
+        </w:rPr>
+      </w:pPr>
+      <w:bookmarkStart w:id="27" w:name="_Toc461179223"/>
+      <w:bookmarkStart w:id="28" w:name="_Toc94790460"/>
+      <w:r>
+        <w:rPr>
+          <w:lang w:val="it-IT"/>
+        </w:rPr>
+        <w:t>Test</w:t>
+      </w:r>
       <w:bookmarkEnd w:id="27"/>
-    </w:p>
-    <w:p>
-      <w:r>
-        <w:t>In questo capitolo dovrà essere mostrato come è stato realizzato il lavoro. Questa parte può differenziarsi dalla progettazione in quanto il risultato ottenuto non per forza può essere come era stato progettato.</w:t>
-      </w:r>
-    </w:p>
-    <w:p>
-      <w:r>
-        <w:t xml:space="preserve">Sulla base di queste informazioni il lavoro svolto dovrà essere riproducibile. </w:t>
-      </w:r>
-    </w:p>
-    <w:p>
-      <w:r>
-        <w:t>In questa parte è richiesto l’inserimento di codice sorgente</w:t>
-      </w:r>
-      <w:r>
-        <w:t xml:space="preserve"> - </w:t>
-      </w:r>
-      <w:r>
-        <w:t>P</w:t>
-      </w:r>
-      <w:r>
-        <w:t xml:space="preserve">rint </w:t>
-      </w:r>
-      <w:r>
-        <w:t>S</w:t>
-      </w:r>
-      <w:r>
-        <w:t xml:space="preserve">creen </w:t>
-      </w:r>
-      <w:r>
-        <w:t xml:space="preserve">- </w:t>
-      </w:r>
-      <w:r>
-        <w:t>di maschere solamente per quei passaggi particolarmente significativi e/o critici.</w:t>
-      </w:r>
-    </w:p>
-    <w:p>
-      <w:r>
-        <w:t>Inoltre,</w:t>
-      </w:r>
-      <w:r>
-        <w:t xml:space="preserve"> dovranno essere descritte eventuali varianti di soluzione o scelte di prodotti con motivazione delle scelte.</w:t>
-      </w:r>
-    </w:p>
-    <w:p>
-      <w:r>
-        <w:t>Non deve apparire nessuna forma di guida d’uso di librerie o di componenti utilizzati. Eventualmente questa va allegata.</w:t>
-      </w:r>
-    </w:p>
-    <w:p>
-      <w:r>
-        <w:t>Per eventuali dettagli si possono inserire riferimenti ai diari.</w:t>
-      </w:r>
-    </w:p>
-    <w:p>
-      <w:pPr>
-        <w:pStyle w:val="Titolo1"/>
-        <w:rPr>
-          <w:lang w:val="it-IT"/>
-        </w:rPr>
-      </w:pPr>
-      <w:bookmarkStart w:id="28" w:name="_Toc461179223"/>
-      <w:bookmarkStart w:id="29" w:name="_Toc94790460"/>
-      <w:r>
-        <w:rPr>
-          <w:lang w:val="it-IT"/>
-        </w:rPr>
-        <w:t>Test</w:t>
-      </w:r>
       <w:bookmarkEnd w:id="28"/>
+    </w:p>
+    <w:p>
+      <w:pPr>
+        <w:pStyle w:val="Titolo2"/>
+      </w:pPr>
+      <w:bookmarkStart w:id="29" w:name="_Toc461179224"/>
+      <w:bookmarkStart w:id="30" w:name="_Toc94790461"/>
+      <w:r>
+        <w:t>Protocollo di test</w:t>
+      </w:r>
       <w:bookmarkEnd w:id="29"/>
-    </w:p>
-    <w:p>
-      <w:pPr>
-        <w:pStyle w:val="Titolo2"/>
-      </w:pPr>
-      <w:bookmarkStart w:id="30" w:name="_Toc461179224"/>
-      <w:bookmarkStart w:id="31" w:name="_Toc94790461"/>
-      <w:r>
-        <w:t>Protocollo di test</w:t>
-      </w:r>
       <w:bookmarkEnd w:id="30"/>
-      <w:bookmarkEnd w:id="31"/>
     </w:p>
     <w:p>
       <w:pPr>
@@ -7834,7 +7320,6 @@
                 <w:lang w:val="en-GB" w:eastAsia="en-US"/>
               </w:rPr>
             </w:pPr>
-            <w:proofErr w:type="spellStart"/>
             <w:r>
               <w:rPr>
                 <w:b/>
@@ -7844,7 +7329,6 @@
               </w:rPr>
               <w:t>Riferimento</w:t>
             </w:r>
-            <w:proofErr w:type="spellEnd"/>
             <w:r>
               <w:rPr>
                 <w:sz w:val="18"/>
@@ -7976,7 +7460,6 @@
                 <w:szCs w:val="18"/>
               </w:rPr>
             </w:pPr>
-            <w:proofErr w:type="spellStart"/>
             <w:r>
               <w:rPr>
                 <w:b/>
@@ -7985,7 +7468,6 @@
               </w:rPr>
               <w:t>Descrizione</w:t>
             </w:r>
-            <w:proofErr w:type="spellEnd"/>
             <w:r>
               <w:rPr>
                 <w:b/>
@@ -8040,7 +7522,6 @@
                 <w:szCs w:val="18"/>
               </w:rPr>
             </w:pPr>
-            <w:proofErr w:type="spellStart"/>
             <w:r>
               <w:rPr>
                 <w:b/>
@@ -8049,7 +7530,6 @@
               </w:rPr>
               <w:t>Prerequisiti</w:t>
             </w:r>
-            <w:proofErr w:type="spellEnd"/>
             <w:r>
               <w:rPr>
                 <w:b/>
@@ -8083,7 +7563,6 @@
               </w:rPr>
               <w:t xml:space="preserve">Store on local PC: Profile_1.2.001.xml (appendix </w:t>
             </w:r>
-            <w:proofErr w:type="spellStart"/>
             <w:r>
               <w:rPr>
                 <w:sz w:val="18"/>
@@ -8092,7 +7571,6 @@
               </w:rPr>
               <w:t>n_n</w:t>
             </w:r>
-            <w:proofErr w:type="spellEnd"/>
             <w:r>
               <w:rPr>
                 <w:sz w:val="18"/>
@@ -8100,7 +7578,6 @@
               </w:rPr>
               <w:t xml:space="preserve">) and Cards_1.2.001.txt (appendix </w:t>
             </w:r>
-            <w:proofErr w:type="spellStart"/>
             <w:r>
               <w:rPr>
                 <w:sz w:val="18"/>
@@ -8109,7 +7586,6 @@
               </w:rPr>
               <w:t>n_n</w:t>
             </w:r>
-            <w:proofErr w:type="spellEnd"/>
             <w:r>
               <w:rPr>
                 <w:sz w:val="18"/>
@@ -8154,7 +7630,6 @@
                 <w:szCs w:val="18"/>
               </w:rPr>
             </w:pPr>
-            <w:proofErr w:type="spellStart"/>
             <w:r>
               <w:rPr>
                 <w:b/>
@@ -8163,7 +7638,6 @@
               </w:rPr>
               <w:t>Procedura</w:t>
             </w:r>
-            <w:proofErr w:type="spellEnd"/>
             <w:r>
               <w:rPr>
                 <w:b/>
@@ -8330,23 +7804,7 @@
                 <w:szCs w:val="18"/>
               </w:rPr>
               <w:br/>
-              <w:t xml:space="preserve">Click the </w:t>
-            </w:r>
-            <w:proofErr w:type="spellStart"/>
-            <w:r>
-              <w:rPr>
-                <w:sz w:val="18"/>
-                <w:szCs w:val="18"/>
-              </w:rPr>
-              <w:t>imsi</w:t>
-            </w:r>
-            <w:proofErr w:type="spellEnd"/>
-            <w:r>
-              <w:rPr>
-                <w:sz w:val="18"/>
-                <w:szCs w:val="18"/>
-              </w:rPr>
-              <w:t xml:space="preserve"> card link</w:t>
+              <w:t>Click the imsi card link</w:t>
             </w:r>
             <w:r>
               <w:rPr>
@@ -8394,287 +7852,7 @@
                 <w:szCs w:val="16"/>
                 <w:lang w:eastAsia="ja-JP"/>
               </w:rPr>
-              <w:t xml:space="preserve">SELECT </w:t>
-            </w:r>
-            <w:proofErr w:type="spellStart"/>
-            <w:r>
-              <w:rPr>
-                <w:rFonts w:ascii="Courier New" w:eastAsia="MS Mincho" w:hAnsi="Courier New" w:cs="Courier New"/>
-                <w:sz w:val="16"/>
-                <w:szCs w:val="16"/>
-                <w:lang w:eastAsia="ja-JP"/>
-              </w:rPr>
-              <w:t>imsi</w:t>
-            </w:r>
-            <w:proofErr w:type="spellEnd"/>
-            <w:r>
-              <w:rPr>
-                <w:rFonts w:ascii="Courier New" w:eastAsia="MS Mincho" w:hAnsi="Courier New" w:cs="Courier New"/>
-                <w:sz w:val="16"/>
-                <w:szCs w:val="16"/>
-                <w:lang w:eastAsia="ja-JP"/>
-              </w:rPr>
-              <w:t xml:space="preserve">, </w:t>
-            </w:r>
-            <w:proofErr w:type="spellStart"/>
-            <w:r>
-              <w:rPr>
-                <w:rFonts w:ascii="Courier New" w:eastAsia="MS Mincho" w:hAnsi="Courier New" w:cs="Courier New"/>
-                <w:sz w:val="16"/>
-                <w:szCs w:val="16"/>
-                <w:lang w:eastAsia="ja-JP"/>
-              </w:rPr>
-              <w:t>dir</w:t>
-            </w:r>
-            <w:proofErr w:type="spellEnd"/>
-            <w:r>
-              <w:rPr>
-                <w:rFonts w:ascii="Courier New" w:eastAsia="MS Mincho" w:hAnsi="Courier New" w:cs="Courier New"/>
-                <w:sz w:val="16"/>
-                <w:szCs w:val="16"/>
-                <w:lang w:eastAsia="ja-JP"/>
-              </w:rPr>
-              <w:t xml:space="preserve">, keyset, </w:t>
-            </w:r>
-            <w:proofErr w:type="spellStart"/>
-            <w:r>
-              <w:rPr>
-                <w:rFonts w:ascii="Courier New" w:eastAsia="MS Mincho" w:hAnsi="Courier New" w:cs="Courier New"/>
-                <w:sz w:val="16"/>
-                <w:szCs w:val="16"/>
-                <w:lang w:eastAsia="ja-JP"/>
-              </w:rPr>
-              <w:t>cntr</w:t>
-            </w:r>
-            <w:proofErr w:type="spellEnd"/>
-            <w:r>
-              <w:rPr>
-                <w:rFonts w:ascii="Courier New" w:eastAsia="MS Mincho" w:hAnsi="Courier New" w:cs="Courier New"/>
-                <w:sz w:val="16"/>
-                <w:szCs w:val="16"/>
-                <w:lang w:eastAsia="ja-JP"/>
-              </w:rPr>
-              <w:t xml:space="preserve">, </w:t>
-            </w:r>
-            <w:proofErr w:type="spellStart"/>
-            <w:r>
-              <w:rPr>
-                <w:rFonts w:ascii="Courier New" w:eastAsia="MS Mincho" w:hAnsi="Courier New" w:cs="Courier New"/>
-                <w:sz w:val="16"/>
-                <w:szCs w:val="16"/>
-                <w:lang w:eastAsia="ja-JP"/>
-              </w:rPr>
-              <w:t>rawtohex</w:t>
-            </w:r>
-            <w:proofErr w:type="spellEnd"/>
-            <w:r>
-              <w:rPr>
-                <w:rFonts w:ascii="Courier New" w:eastAsia="MS Mincho" w:hAnsi="Courier New" w:cs="Courier New"/>
-                <w:sz w:val="16"/>
-                <w:szCs w:val="16"/>
-                <w:lang w:eastAsia="ja-JP"/>
-              </w:rPr>
-              <w:t>(</w:t>
-            </w:r>
-            <w:proofErr w:type="spellStart"/>
-            <w:r>
-              <w:rPr>
-                <w:rFonts w:ascii="Courier New" w:eastAsia="MS Mincho" w:hAnsi="Courier New" w:cs="Courier New"/>
-                <w:sz w:val="16"/>
-                <w:szCs w:val="16"/>
-                <w:lang w:eastAsia="ja-JP"/>
-              </w:rPr>
-              <w:t>kickey</w:t>
-            </w:r>
-            <w:proofErr w:type="spellEnd"/>
-            <w:r>
-              <w:rPr>
-                <w:rFonts w:ascii="Courier New" w:eastAsia="MS Mincho" w:hAnsi="Courier New" w:cs="Courier New"/>
-                <w:sz w:val="16"/>
-                <w:szCs w:val="16"/>
-                <w:lang w:eastAsia="ja-JP"/>
-              </w:rPr>
-              <w:t xml:space="preserve">), </w:t>
-            </w:r>
-            <w:proofErr w:type="spellStart"/>
-            <w:r>
-              <w:rPr>
-                <w:rFonts w:ascii="Courier New" w:eastAsia="MS Mincho" w:hAnsi="Courier New" w:cs="Courier New"/>
-                <w:sz w:val="16"/>
-                <w:szCs w:val="16"/>
-                <w:lang w:eastAsia="ja-JP"/>
-              </w:rPr>
-              <w:t>rawtohex</w:t>
-            </w:r>
-            <w:proofErr w:type="spellEnd"/>
-            <w:r>
-              <w:rPr>
-                <w:rFonts w:ascii="Courier New" w:eastAsia="MS Mincho" w:hAnsi="Courier New" w:cs="Courier New"/>
-                <w:sz w:val="16"/>
-                <w:szCs w:val="16"/>
-                <w:lang w:eastAsia="ja-JP"/>
-              </w:rPr>
-              <w:t>(</w:t>
-            </w:r>
-            <w:proofErr w:type="spellStart"/>
-            <w:r>
-              <w:rPr>
-                <w:rFonts w:ascii="Courier New" w:eastAsia="MS Mincho" w:hAnsi="Courier New" w:cs="Courier New"/>
-                <w:sz w:val="16"/>
-                <w:szCs w:val="16"/>
-                <w:lang w:eastAsia="ja-JP"/>
-              </w:rPr>
-              <w:t>kidkey</w:t>
-            </w:r>
-            <w:proofErr w:type="spellEnd"/>
-            <w:r>
-              <w:rPr>
-                <w:rFonts w:ascii="Courier New" w:eastAsia="MS Mincho" w:hAnsi="Courier New" w:cs="Courier New"/>
-                <w:sz w:val="16"/>
-                <w:szCs w:val="16"/>
-                <w:lang w:eastAsia="ja-JP"/>
-              </w:rPr>
-              <w:t xml:space="preserve">), </w:t>
-            </w:r>
-            <w:proofErr w:type="spellStart"/>
-            <w:r>
-              <w:rPr>
-                <w:rFonts w:ascii="Courier New" w:eastAsia="MS Mincho" w:hAnsi="Courier New" w:cs="Courier New"/>
-                <w:sz w:val="16"/>
-                <w:szCs w:val="16"/>
-                <w:lang w:eastAsia="ja-JP"/>
-              </w:rPr>
-              <w:t>rawtohex</w:t>
-            </w:r>
-            <w:proofErr w:type="spellEnd"/>
-            <w:r>
-              <w:rPr>
-                <w:rFonts w:ascii="Courier New" w:eastAsia="MS Mincho" w:hAnsi="Courier New" w:cs="Courier New"/>
-                <w:sz w:val="16"/>
-                <w:szCs w:val="16"/>
-                <w:lang w:eastAsia="ja-JP"/>
-              </w:rPr>
-              <w:t>(</w:t>
-            </w:r>
-            <w:proofErr w:type="spellStart"/>
-            <w:r>
-              <w:rPr>
-                <w:rFonts w:ascii="Courier New" w:eastAsia="MS Mincho" w:hAnsi="Courier New" w:cs="Courier New"/>
-                <w:sz w:val="16"/>
-                <w:szCs w:val="16"/>
-                <w:lang w:eastAsia="ja-JP"/>
-              </w:rPr>
-              <w:t>kikkey</w:t>
-            </w:r>
-            <w:proofErr w:type="spellEnd"/>
-            <w:r>
-              <w:rPr>
-                <w:rFonts w:ascii="Courier New" w:eastAsia="MS Mincho" w:hAnsi="Courier New" w:cs="Courier New"/>
-                <w:sz w:val="16"/>
-                <w:szCs w:val="16"/>
-                <w:lang w:eastAsia="ja-JP"/>
-              </w:rPr>
-              <w:t xml:space="preserve">), </w:t>
-            </w:r>
-            <w:proofErr w:type="spellStart"/>
-            <w:r>
-              <w:rPr>
-                <w:rFonts w:ascii="Courier New" w:eastAsia="MS Mincho" w:hAnsi="Courier New" w:cs="Courier New"/>
-                <w:sz w:val="16"/>
-                <w:szCs w:val="16"/>
-                <w:lang w:eastAsia="ja-JP"/>
-              </w:rPr>
-              <w:t>rawtohex</w:t>
-            </w:r>
-            <w:proofErr w:type="spellEnd"/>
-            <w:r>
-              <w:rPr>
-                <w:rFonts w:ascii="Courier New" w:eastAsia="MS Mincho" w:hAnsi="Courier New" w:cs="Courier New"/>
-                <w:sz w:val="16"/>
-                <w:szCs w:val="16"/>
-                <w:lang w:eastAsia="ja-JP"/>
-              </w:rPr>
-              <w:t>(</w:t>
-            </w:r>
-            <w:proofErr w:type="spellStart"/>
-            <w:r>
-              <w:rPr>
-                <w:rFonts w:ascii="Courier New" w:eastAsia="MS Mincho" w:hAnsi="Courier New" w:cs="Courier New"/>
-                <w:sz w:val="16"/>
-                <w:szCs w:val="16"/>
-                <w:lang w:eastAsia="ja-JP"/>
-              </w:rPr>
-              <w:t>chv</w:t>
-            </w:r>
-            <w:proofErr w:type="spellEnd"/>
-            <w:r>
-              <w:rPr>
-                <w:rFonts w:ascii="Courier New" w:eastAsia="MS Mincho" w:hAnsi="Courier New" w:cs="Courier New"/>
-                <w:sz w:val="16"/>
-                <w:szCs w:val="16"/>
-                <w:lang w:eastAsia="ja-JP"/>
-              </w:rPr>
-              <w:t xml:space="preserve">), </w:t>
-            </w:r>
-            <w:proofErr w:type="spellStart"/>
-            <w:r>
-              <w:rPr>
-                <w:rFonts w:ascii="Courier New" w:eastAsia="MS Mincho" w:hAnsi="Courier New" w:cs="Courier New"/>
-                <w:sz w:val="16"/>
-                <w:szCs w:val="16"/>
-                <w:lang w:eastAsia="ja-JP"/>
-              </w:rPr>
-              <w:t>rawtohex</w:t>
-            </w:r>
-            <w:proofErr w:type="spellEnd"/>
-            <w:r>
-              <w:rPr>
-                <w:rFonts w:ascii="Courier New" w:eastAsia="MS Mincho" w:hAnsi="Courier New" w:cs="Courier New"/>
-                <w:sz w:val="16"/>
-                <w:szCs w:val="16"/>
-                <w:lang w:eastAsia="ja-JP"/>
-              </w:rPr>
-              <w:t xml:space="preserve">(dap)FROM </w:t>
-            </w:r>
-            <w:proofErr w:type="spellStart"/>
-            <w:r>
-              <w:rPr>
-                <w:rFonts w:ascii="Courier New" w:eastAsia="MS Mincho" w:hAnsi="Courier New" w:cs="Courier New"/>
-                <w:sz w:val="16"/>
-                <w:szCs w:val="16"/>
-                <w:lang w:eastAsia="ja-JP"/>
-              </w:rPr>
-              <w:t>otacardkey</w:t>
-            </w:r>
-            <w:proofErr w:type="spellEnd"/>
-            <w:r>
-              <w:rPr>
-                <w:rFonts w:ascii="Courier New" w:eastAsia="MS Mincho" w:hAnsi="Courier New" w:cs="Courier New"/>
-                <w:sz w:val="16"/>
-                <w:szCs w:val="16"/>
-                <w:lang w:eastAsia="ja-JP"/>
-              </w:rPr>
-              <w:t xml:space="preserve"> a where </w:t>
-            </w:r>
-            <w:proofErr w:type="spellStart"/>
-            <w:r>
-              <w:rPr>
-                <w:rFonts w:ascii="Courier New" w:eastAsia="MS Mincho" w:hAnsi="Courier New" w:cs="Courier New"/>
-                <w:sz w:val="16"/>
-                <w:szCs w:val="16"/>
-                <w:lang w:eastAsia="ja-JP"/>
-              </w:rPr>
-              <w:t>imsi</w:t>
-            </w:r>
-            <w:proofErr w:type="spellEnd"/>
-            <w:r>
-              <w:rPr>
-                <w:rFonts w:ascii="Courier New" w:eastAsia="MS Mincho" w:hAnsi="Courier New" w:cs="Courier New"/>
-                <w:sz w:val="16"/>
-                <w:szCs w:val="16"/>
-                <w:lang w:eastAsia="ja-JP"/>
-              </w:rPr>
-              <w:t>='340041795924770' ORDER BY keyset;</w:t>
+              <w:t>SELECT imsi, dir, keyset, cntr, rawtohex(kickey), rawtohex(kidkey), rawtohex(kikkey), rawtohex(chv), rawtohex(dap)FROM otacardkey a where imsi='340041795924770' ORDER BY keyset;</w:t>
             </w:r>
           </w:p>
         </w:tc>
@@ -8697,34 +7875,14 @@
                 <w:szCs w:val="18"/>
               </w:rPr>
             </w:pPr>
-            <w:proofErr w:type="spellStart"/>
             <w:r>
               <w:rPr>
                 <w:b/>
                 <w:sz w:val="18"/>
                 <w:szCs w:val="18"/>
               </w:rPr>
-              <w:t>Risultati</w:t>
-            </w:r>
-            <w:proofErr w:type="spellEnd"/>
-            <w:r>
-              <w:rPr>
-                <w:b/>
-                <w:sz w:val="18"/>
-                <w:szCs w:val="18"/>
-              </w:rPr>
-              <w:t xml:space="preserve"> </w:t>
-            </w:r>
-            <w:proofErr w:type="spellStart"/>
-            <w:r>
-              <w:rPr>
-                <w:b/>
-                <w:sz w:val="18"/>
-                <w:szCs w:val="18"/>
-              </w:rPr>
-              <w:t>attesi</w:t>
-            </w:r>
-            <w:proofErr w:type="spellEnd"/>
+              <w:t>Risultati attesi</w:t>
+            </w:r>
             <w:r>
               <w:rPr>
                 <w:b/>
@@ -8756,23 +7914,7 @@
                 <w:sz w:val="18"/>
                 <w:szCs w:val="18"/>
               </w:rPr>
-              <w:t>Keys visible in the DB (</w:t>
-            </w:r>
-            <w:proofErr w:type="spellStart"/>
-            <w:r>
-              <w:rPr>
-                <w:sz w:val="18"/>
-                <w:szCs w:val="18"/>
-              </w:rPr>
-              <w:t>OtaCardKey</w:t>
-            </w:r>
-            <w:proofErr w:type="spellEnd"/>
-            <w:r>
-              <w:rPr>
-                <w:sz w:val="18"/>
-                <w:szCs w:val="18"/>
-              </w:rPr>
-              <w:t>) but not visible in the GUI (Card details)</w:t>
+              <w:t>Keys visible in the DB (OtaCardKey) but not visible in the GUI (Card details)</w:t>
             </w:r>
           </w:p>
         </w:tc>
@@ -8792,7 +7934,7 @@
           <w:lang w:val="it-IT"/>
         </w:rPr>
       </w:pPr>
-      <w:bookmarkStart w:id="32" w:name="_Toc461179225"/>
+      <w:bookmarkStart w:id="31" w:name="_Toc461179225"/>
       <w:r>
         <w:br w:type="page"/>
       </w:r>
@@ -8801,53 +7943,267 @@
       <w:pPr>
         <w:pStyle w:val="Titolo2"/>
       </w:pPr>
-      <w:bookmarkStart w:id="33" w:name="_Toc94790462"/>
+      <w:bookmarkStart w:id="32" w:name="_Toc94790462"/>
       <w:r>
         <w:lastRenderedPageBreak/>
         <w:t>Risultati test</w:t>
       </w:r>
+      <w:bookmarkEnd w:id="31"/>
       <w:bookmarkEnd w:id="32"/>
+    </w:p>
+    <w:p>
+      <w:pPr>
+        <w:rPr>
+          <w:lang w:val="it-IT"/>
+        </w:rPr>
+      </w:pPr>
+      <w:r>
+        <w:rPr>
+          <w:lang w:val="it-IT"/>
+        </w:rPr>
+        <w:t>Tabella riassuntiva in cui si inseriscono i test riusciti e non del prodotto finale. Se un test non riesce e viene corretto l’errore, questo dovrà risultare nel documento finale come riuscito (la procedura della correzione apparirà nel diario), altrimenti dovrà essere descritto l’errore con eventuali ipotesi di correzione.</w:t>
+      </w:r>
+    </w:p>
+    <w:p>
+      <w:pPr>
+        <w:pStyle w:val="Titolo2"/>
+      </w:pPr>
+      <w:bookmarkStart w:id="33" w:name="_Toc461179226"/>
+      <w:bookmarkStart w:id="34" w:name="_Toc94790463"/>
+      <w:r>
+        <w:t>Mancanze</w:t>
+      </w:r>
+      <w:r>
+        <w:t>/limitazioni conosciute</w:t>
+      </w:r>
       <w:bookmarkEnd w:id="33"/>
-    </w:p>
-    <w:p>
-      <w:pPr>
-        <w:rPr>
-          <w:lang w:val="it-IT"/>
-        </w:rPr>
-      </w:pPr>
-      <w:r>
-        <w:rPr>
-          <w:lang w:val="it-IT"/>
-        </w:rPr>
-        <w:t>Tabella riassuntiva in cui si inseriscono i test riusciti e non del prodotto finale. Se un test non riesce e viene corretto l’errore, questo dovrà risultare nel documento finale come riuscito (la procedura della correzione apparirà nel diario), altrimenti dovrà essere descritto l’errore con eventuali ipotesi di correzione.</w:t>
+      <w:bookmarkEnd w:id="34"/>
+    </w:p>
+    <w:p>
+      <w:pPr>
+        <w:rPr>
+          <w:lang w:val="it-IT"/>
+        </w:rPr>
+      </w:pPr>
+      <w:r>
+        <w:rPr>
+          <w:lang w:val="it-IT"/>
+        </w:rPr>
+        <w:t>Descrizione con motivazione di eventuali elementi mancanti o non completamente implementati, al di fuori dei test case. Non devono essere riportati gli errori e i problemi riscontrati e poi risolti durante il progetto.</w:t>
+      </w:r>
+    </w:p>
+    <w:p>
+      <w:pPr>
+        <w:pStyle w:val="Titolo1"/>
+        <w:rPr>
+          <w:lang w:val="it-IT"/>
+        </w:rPr>
+      </w:pPr>
+      <w:bookmarkStart w:id="35" w:name="_Toc461179227"/>
+      <w:bookmarkStart w:id="36" w:name="_Toc94790464"/>
+      <w:r>
+        <w:rPr>
+          <w:lang w:val="it-IT"/>
+        </w:rPr>
+        <w:t>Consuntivo</w:t>
+      </w:r>
+      <w:bookmarkEnd w:id="35"/>
+      <w:bookmarkEnd w:id="36"/>
+    </w:p>
+    <w:p>
+      <w:pPr>
+        <w:rPr>
+          <w:lang w:val="it-IT"/>
+        </w:rPr>
+      </w:pPr>
+      <w:r>
+        <w:rPr>
+          <w:lang w:val="it-IT"/>
+        </w:rPr>
+        <w:t>Consuntivo del tempo di lavoro effettivo e considerazioni riguardo le differenze rispetto alla pianificazione (cap</w:t>
+      </w:r>
+      <w:r>
+        <w:rPr>
+          <w:lang w:val="it-IT"/>
+        </w:rPr>
+        <w:t>.</w:t>
+      </w:r>
+      <w:r>
+        <w:rPr>
+          <w:lang w:val="it-IT"/>
+        </w:rPr>
+        <w:t xml:space="preserve"> 1.7) (ad esempio Gan</w:t>
+      </w:r>
+      <w:r>
+        <w:rPr>
+          <w:lang w:val="it-IT"/>
+        </w:rPr>
+        <w:t>t</w:t>
+      </w:r>
+      <w:r>
+        <w:rPr>
+          <w:lang w:val="it-IT"/>
+        </w:rPr>
+        <w:t>t consuntivo).</w:t>
+      </w:r>
+    </w:p>
+    <w:p>
+      <w:pPr>
+        <w:pStyle w:val="Titolo1"/>
+        <w:rPr>
+          <w:lang w:val="it-IT"/>
+        </w:rPr>
+      </w:pPr>
+      <w:bookmarkStart w:id="37" w:name="_Toc461179228"/>
+      <w:bookmarkStart w:id="38" w:name="_Toc94790465"/>
+      <w:r>
+        <w:rPr>
+          <w:lang w:val="it-IT"/>
+        </w:rPr>
+        <w:t>Conclusioni</w:t>
+      </w:r>
+      <w:bookmarkEnd w:id="37"/>
+      <w:bookmarkEnd w:id="38"/>
+    </w:p>
+    <w:p>
+      <w:pPr>
+        <w:rPr>
+          <w:lang w:val="it-IT"/>
+        </w:rPr>
+      </w:pPr>
+      <w:r>
+        <w:rPr>
+          <w:lang w:val="it-IT"/>
+        </w:rPr>
+        <w:t>Quali sono le implicazioni della mia soluzione? Che impatto avrà?</w:t>
+      </w:r>
+      <w:r>
+        <w:rPr>
+          <w:lang w:val="it-IT"/>
+        </w:rPr>
+        <w:t xml:space="preserve"> Cambierà il mondo? È un successo importante? È </w:t>
+      </w:r>
+      <w:r>
+        <w:rPr>
+          <w:lang w:val="it-IT"/>
+        </w:rPr>
+        <w:t>solo un</w:t>
+      </w:r>
+      <w:r>
+        <w:rPr>
+          <w:lang w:val="it-IT"/>
+        </w:rPr>
+        <w:t>’</w:t>
+      </w:r>
+      <w:r>
+        <w:rPr>
+          <w:lang w:val="it-IT"/>
+        </w:rPr>
+        <w:t>aggiunta</w:t>
+      </w:r>
+      <w:r>
+        <w:rPr>
+          <w:lang w:val="it-IT"/>
+        </w:rPr>
+        <w:t xml:space="preserve"> marginale o</w:t>
+      </w:r>
+      <w:r>
+        <w:rPr>
+          <w:lang w:val="it-IT"/>
+        </w:rPr>
+        <w:t xml:space="preserve"> è semplicemente servita per scoprire che questo percorso è</w:t>
+      </w:r>
+      <w:r>
+        <w:rPr>
+          <w:lang w:val="it-IT"/>
+        </w:rPr>
+        <w:t xml:space="preserve"> stato</w:t>
+      </w:r>
+      <w:r>
+        <w:rPr>
+          <w:lang w:val="it-IT"/>
+        </w:rPr>
+        <w:t xml:space="preserve"> una perdita di tempo? I ris</w:t>
+      </w:r>
+      <w:r>
+        <w:rPr>
+          <w:lang w:val="it-IT"/>
+        </w:rPr>
+        <w:t xml:space="preserve">ultati ottenuti sono generali, </w:t>
+      </w:r>
+      <w:r>
+        <w:rPr>
+          <w:lang w:val="it-IT"/>
+        </w:rPr>
+        <w:t>facilmente generalizzabili o sono specifici di un caso particolare?</w:t>
+      </w:r>
+      <w:r>
+        <w:rPr>
+          <w:lang w:val="it-IT"/>
+        </w:rPr>
+        <w:t xml:space="preserve"> ecc</w:t>
+      </w:r>
+      <w:r>
+        <w:rPr>
+          <w:lang w:val="it-IT"/>
+        </w:rPr>
+        <w:t>.</w:t>
       </w:r>
     </w:p>
     <w:p>
       <w:pPr>
         <w:pStyle w:val="Titolo2"/>
       </w:pPr>
-      <w:bookmarkStart w:id="34" w:name="_Toc461179226"/>
-      <w:bookmarkStart w:id="35" w:name="_Toc94790463"/>
-      <w:r>
-        <w:t>Mancanze</w:t>
-      </w:r>
-      <w:r>
-        <w:t>/limitazioni conosciute</w:t>
-      </w:r>
-      <w:bookmarkEnd w:id="34"/>
-      <w:bookmarkEnd w:id="35"/>
-    </w:p>
-    <w:p>
-      <w:pPr>
-        <w:rPr>
-          <w:lang w:val="it-IT"/>
-        </w:rPr>
-      </w:pPr>
-      <w:r>
-        <w:rPr>
-          <w:lang w:val="it-IT"/>
-        </w:rPr>
-        <w:t>Descrizione con motivazione di eventuali elementi mancanti o non completamente implementati, al di fuori dei test case. Non devono essere riportati gli errori e i problemi riscontrati e poi risolti durante il progetto.</w:t>
+      <w:bookmarkStart w:id="39" w:name="_Toc461179229"/>
+      <w:bookmarkStart w:id="40" w:name="_Toc94790466"/>
+      <w:r>
+        <w:t>Sviluppi futuri</w:t>
+      </w:r>
+      <w:bookmarkEnd w:id="39"/>
+      <w:bookmarkEnd w:id="40"/>
+    </w:p>
+    <w:p>
+      <w:pPr>
+        <w:rPr>
+          <w:lang w:val="it-IT"/>
+        </w:rPr>
+      </w:pPr>
+      <w:r>
+        <w:rPr>
+          <w:lang w:val="it-IT"/>
+        </w:rPr>
+        <w:t>Migliorie o estensioni che possono essere sviluppate sul prodotto.</w:t>
+      </w:r>
+    </w:p>
+    <w:p>
+      <w:pPr>
+        <w:pStyle w:val="Titolo2"/>
+      </w:pPr>
+      <w:bookmarkStart w:id="41" w:name="_Toc461179230"/>
+      <w:bookmarkStart w:id="42" w:name="_Toc94790467"/>
+      <w:r>
+        <w:t>Considerazioni personali</w:t>
+      </w:r>
+      <w:bookmarkEnd w:id="41"/>
+      <w:bookmarkEnd w:id="42"/>
+    </w:p>
+    <w:p>
+      <w:pPr>
+        <w:rPr>
+          <w:lang w:val="it-IT"/>
+        </w:rPr>
+      </w:pPr>
+      <w:r>
+        <w:rPr>
+          <w:lang w:val="it-IT"/>
+        </w:rPr>
+        <w:t>Cosa ho imparato in questo progetto? ecc</w:t>
+      </w:r>
+      <w:r>
+        <w:rPr>
+          <w:lang w:val="it-IT"/>
+        </w:rPr>
+        <w:t>.</w:t>
       </w:r>
     </w:p>
     <w:p>
@@ -8857,243 +8213,15 @@
           <w:lang w:val="it-IT"/>
         </w:rPr>
       </w:pPr>
-      <w:bookmarkStart w:id="36" w:name="_Toc461179227"/>
-      <w:bookmarkStart w:id="37" w:name="_Toc94790464"/>
-      <w:r>
-        <w:rPr>
-          <w:lang w:val="it-IT"/>
-        </w:rPr>
-        <w:t>Consuntivo</w:t>
-      </w:r>
-      <w:bookmarkEnd w:id="36"/>
-      <w:bookmarkEnd w:id="37"/>
-    </w:p>
-    <w:p>
-      <w:pPr>
-        <w:rPr>
-          <w:lang w:val="it-IT"/>
-        </w:rPr>
-      </w:pPr>
-      <w:r>
-        <w:rPr>
-          <w:lang w:val="it-IT"/>
-        </w:rPr>
-        <w:t>Consuntivo del tempo di lavoro effettivo e considerazioni riguardo le differenze rispetto alla pianificazione (cap</w:t>
-      </w:r>
-      <w:r>
-        <w:rPr>
-          <w:lang w:val="it-IT"/>
-        </w:rPr>
-        <w:t>.</w:t>
-      </w:r>
-      <w:r>
-        <w:rPr>
-          <w:lang w:val="it-IT"/>
-        </w:rPr>
-        <w:t xml:space="preserve"> 1.7) (ad esempio </w:t>
-      </w:r>
-      <w:proofErr w:type="spellStart"/>
-      <w:r>
-        <w:rPr>
-          <w:lang w:val="it-IT"/>
-        </w:rPr>
-        <w:t>Gan</w:t>
-      </w:r>
-      <w:r>
-        <w:rPr>
-          <w:lang w:val="it-IT"/>
-        </w:rPr>
-        <w:t>t</w:t>
-      </w:r>
-      <w:r>
-        <w:rPr>
-          <w:lang w:val="it-IT"/>
-        </w:rPr>
-        <w:t>t</w:t>
-      </w:r>
-      <w:proofErr w:type="spellEnd"/>
-      <w:r>
-        <w:rPr>
-          <w:lang w:val="it-IT"/>
-        </w:rPr>
-        <w:t xml:space="preserve"> consuntivo).</w:t>
-      </w:r>
-    </w:p>
-    <w:p>
-      <w:pPr>
-        <w:pStyle w:val="Titolo1"/>
-        <w:rPr>
-          <w:lang w:val="it-IT"/>
-        </w:rPr>
-      </w:pPr>
-      <w:bookmarkStart w:id="38" w:name="_Toc461179228"/>
-      <w:bookmarkStart w:id="39" w:name="_Toc94790465"/>
-      <w:r>
-        <w:rPr>
-          <w:lang w:val="it-IT"/>
-        </w:rPr>
-        <w:t>Conclusioni</w:t>
-      </w:r>
-      <w:bookmarkEnd w:id="38"/>
-      <w:bookmarkEnd w:id="39"/>
-    </w:p>
-    <w:p>
-      <w:pPr>
-        <w:rPr>
-          <w:lang w:val="it-IT"/>
-        </w:rPr>
-      </w:pPr>
-      <w:r>
-        <w:rPr>
-          <w:lang w:val="it-IT"/>
-        </w:rPr>
-        <w:t>Quali sono le implicazioni della mia soluzione? Che impatto avrà?</w:t>
-      </w:r>
-      <w:r>
-        <w:rPr>
-          <w:lang w:val="it-IT"/>
-        </w:rPr>
-        <w:t xml:space="preserve"> Cambierà il mondo? È un successo importante? È </w:t>
-      </w:r>
-      <w:r>
-        <w:rPr>
-          <w:lang w:val="it-IT"/>
-        </w:rPr>
-        <w:t>solo un</w:t>
-      </w:r>
-      <w:r>
-        <w:rPr>
-          <w:lang w:val="it-IT"/>
-        </w:rPr>
-        <w:t>’</w:t>
-      </w:r>
-      <w:r>
-        <w:rPr>
-          <w:lang w:val="it-IT"/>
-        </w:rPr>
-        <w:t>aggiunta</w:t>
-      </w:r>
-      <w:r>
-        <w:rPr>
-          <w:lang w:val="it-IT"/>
-        </w:rPr>
-        <w:t xml:space="preserve"> marginale o</w:t>
-      </w:r>
-      <w:r>
-        <w:rPr>
-          <w:lang w:val="it-IT"/>
-        </w:rPr>
-        <w:t xml:space="preserve"> è semplicemente servita per scoprire che questo percorso è</w:t>
-      </w:r>
-      <w:r>
-        <w:rPr>
-          <w:lang w:val="it-IT"/>
-        </w:rPr>
-        <w:t xml:space="preserve"> stato</w:t>
-      </w:r>
-      <w:r>
-        <w:rPr>
-          <w:lang w:val="it-IT"/>
-        </w:rPr>
-        <w:t xml:space="preserve"> una perdita di tempo? I ris</w:t>
-      </w:r>
-      <w:r>
-        <w:rPr>
-          <w:lang w:val="it-IT"/>
-        </w:rPr>
-        <w:t xml:space="preserve">ultati ottenuti sono generali, </w:t>
-      </w:r>
-      <w:r>
-        <w:rPr>
-          <w:lang w:val="it-IT"/>
-        </w:rPr>
-        <w:t>facilmente generalizzabili o sono specifici di un caso particolare?</w:t>
-      </w:r>
-      <w:r>
-        <w:rPr>
-          <w:lang w:val="it-IT"/>
-        </w:rPr>
-        <w:t xml:space="preserve"> ecc</w:t>
-      </w:r>
-      <w:r>
-        <w:rPr>
-          <w:lang w:val="it-IT"/>
-        </w:rPr>
-        <w:t>.</w:t>
-      </w:r>
-    </w:p>
-    <w:p>
-      <w:pPr>
-        <w:pStyle w:val="Titolo2"/>
-      </w:pPr>
-      <w:bookmarkStart w:id="40" w:name="_Toc461179229"/>
-      <w:bookmarkStart w:id="41" w:name="_Toc94790466"/>
-      <w:r>
-        <w:t>Sviluppi futuri</w:t>
-      </w:r>
-      <w:bookmarkEnd w:id="40"/>
-      <w:bookmarkEnd w:id="41"/>
-    </w:p>
-    <w:p>
-      <w:pPr>
-        <w:rPr>
-          <w:lang w:val="it-IT"/>
-        </w:rPr>
-      </w:pPr>
-      <w:r>
-        <w:rPr>
-          <w:lang w:val="it-IT"/>
-        </w:rPr>
-        <w:t>Migliorie o estensioni che possono essere sviluppate sul prodotto.</w:t>
-      </w:r>
-    </w:p>
-    <w:p>
-      <w:pPr>
-        <w:pStyle w:val="Titolo2"/>
-      </w:pPr>
-      <w:bookmarkStart w:id="42" w:name="_Toc461179230"/>
-      <w:bookmarkStart w:id="43" w:name="_Toc94790467"/>
-      <w:r>
-        <w:t>Considerazioni personali</w:t>
-      </w:r>
-      <w:bookmarkEnd w:id="42"/>
+      <w:bookmarkStart w:id="43" w:name="_Toc94790468"/>
+      <w:bookmarkStart w:id="44" w:name="_Toc461179232"/>
+      <w:r>
+        <w:rPr>
+          <w:lang w:val="it-IT"/>
+        </w:rPr>
+        <w:t>Glossario</w:t>
+      </w:r>
       <w:bookmarkEnd w:id="43"/>
-    </w:p>
-    <w:p>
-      <w:pPr>
-        <w:rPr>
-          <w:lang w:val="it-IT"/>
-        </w:rPr>
-      </w:pPr>
-      <w:r>
-        <w:rPr>
-          <w:lang w:val="it-IT"/>
-        </w:rPr>
-        <w:t>Cosa ho imparato in questo progetto? ecc</w:t>
-      </w:r>
-      <w:r>
-        <w:rPr>
-          <w:lang w:val="it-IT"/>
-        </w:rPr>
-        <w:t>.</w:t>
-      </w:r>
-    </w:p>
-    <w:p>
-      <w:pPr>
-        <w:pStyle w:val="Titolo1"/>
-        <w:rPr>
-          <w:lang w:val="it-IT"/>
-        </w:rPr>
-      </w:pPr>
-      <w:bookmarkStart w:id="44" w:name="_Toc94790468"/>
-      <w:bookmarkStart w:id="45" w:name="_Toc461179232"/>
-      <w:r>
-        <w:rPr>
-          <w:lang w:val="it-IT"/>
-        </w:rPr>
-        <w:t>Glossario</w:t>
-      </w:r>
-      <w:bookmarkEnd w:id="44"/>
     </w:p>
     <w:p>
       <w:pPr>
@@ -9213,7 +8341,6 @@
             <w:pPr>
               <w:jc w:val="both"/>
             </w:pPr>
-            <w:proofErr w:type="spellStart"/>
             <w:r>
               <w:rPr>
                 <w:b/>
@@ -9221,7 +8348,6 @@
               </w:rPr>
               <w:t>Asynchronous</w:t>
             </w:r>
-            <w:proofErr w:type="spellEnd"/>
             <w:r>
               <w:rPr>
                 <w:b/>
@@ -9267,31 +8393,13 @@
                 <w:bCs/>
               </w:rPr>
             </w:pPr>
-            <w:proofErr w:type="spellStart"/>
             <w:r>
               <w:rPr>
                 <w:b/>
                 <w:bCs/>
               </w:rPr>
-              <w:t>Cascading</w:t>
-            </w:r>
-            <w:proofErr w:type="spellEnd"/>
-            <w:r>
-              <w:rPr>
-                <w:b/>
-                <w:bCs/>
-              </w:rPr>
-              <w:t xml:space="preserve"> Style </w:t>
-            </w:r>
-            <w:proofErr w:type="spellStart"/>
-            <w:r>
-              <w:rPr>
-                <w:b/>
-                <w:bCs/>
-              </w:rPr>
-              <w:t>Sheets</w:t>
-            </w:r>
-            <w:proofErr w:type="spellEnd"/>
+              <w:t>Cascading Style Sheets</w:t>
+            </w:r>
             <w:r>
               <w:t>: linguaggio che per</w:t>
             </w:r>
@@ -9319,7 +8427,7 @@
           <w:lang w:val="it-IT"/>
         </w:rPr>
       </w:pPr>
-      <w:bookmarkStart w:id="46" w:name="_Toc94790469"/>
+      <w:bookmarkStart w:id="45" w:name="_Toc94790469"/>
       <w:r>
         <w:rPr>
           <w:lang w:val="it-IT"/>
@@ -9341,18 +8449,18 @@
         <w:lastRenderedPageBreak/>
         <w:t>Bibliografia</w:t>
       </w:r>
+      <w:bookmarkEnd w:id="45"/>
+    </w:p>
+    <w:p>
+      <w:pPr>
+        <w:pStyle w:val="Titolo2"/>
+      </w:pPr>
+      <w:bookmarkStart w:id="46" w:name="_Toc94790470"/>
+      <w:r>
+        <w:t>Bibliografia per articoli di riviste:</w:t>
+      </w:r>
+      <w:bookmarkEnd w:id="44"/>
       <w:bookmarkEnd w:id="46"/>
-    </w:p>
-    <w:p>
-      <w:pPr>
-        <w:pStyle w:val="Titolo2"/>
-      </w:pPr>
-      <w:bookmarkStart w:id="47" w:name="_Toc94790470"/>
-      <w:r>
-        <w:t>Bibliografia per articoli di riviste:</w:t>
-      </w:r>
-      <w:bookmarkEnd w:id="45"/>
-      <w:bookmarkEnd w:id="47"/>
     </w:p>
     <w:p>
       <w:pPr>
@@ -9461,13 +8569,13 @@
       <w:pPr>
         <w:pStyle w:val="Titolo2"/>
       </w:pPr>
-      <w:bookmarkStart w:id="48" w:name="_Toc461179233"/>
-      <w:bookmarkStart w:id="49" w:name="_Toc94790471"/>
+      <w:bookmarkStart w:id="47" w:name="_Toc461179233"/>
+      <w:bookmarkStart w:id="48" w:name="_Toc94790471"/>
       <w:r>
         <w:t>Bibliografia per libri</w:t>
       </w:r>
+      <w:bookmarkEnd w:id="47"/>
       <w:bookmarkEnd w:id="48"/>
-      <w:bookmarkEnd w:id="49"/>
     </w:p>
     <w:p>
       <w:pPr>
@@ -9513,19 +8621,11 @@
           <w:lang w:val="it-IT"/>
         </w:rPr>
       </w:pPr>
-      <w:proofErr w:type="spellStart"/>
-      <w:r>
-        <w:rPr>
-          <w:lang w:val="it-IT"/>
-        </w:rPr>
-        <w:t>ev</w:t>
-      </w:r>
-      <w:proofErr w:type="spellEnd"/>
-      <w:r>
-        <w:rPr>
-          <w:lang w:val="it-IT"/>
-        </w:rPr>
-        <w:t>. Numero di edizione,</w:t>
+      <w:r>
+        <w:rPr>
+          <w:lang w:val="it-IT"/>
+        </w:rPr>
+        <w:t>ev. Numero di edizione,</w:t>
       </w:r>
     </w:p>
     <w:p>
@@ -9592,18 +8692,18 @@
           <w:lang w:val="it-IT"/>
         </w:rPr>
       </w:pPr>
-      <w:bookmarkStart w:id="50" w:name="_Toc461179234"/>
+      <w:bookmarkStart w:id="49" w:name="_Toc461179234"/>
     </w:p>
     <w:p>
       <w:pPr>
         <w:pStyle w:val="Titolo2"/>
       </w:pPr>
-      <w:bookmarkStart w:id="51" w:name="_Toc94790472"/>
+      <w:bookmarkStart w:id="50" w:name="_Toc94790472"/>
       <w:r>
         <w:t>Sitografia</w:t>
       </w:r>
+      <w:bookmarkEnd w:id="49"/>
       <w:bookmarkEnd w:id="50"/>
-      <w:bookmarkEnd w:id="51"/>
     </w:p>
     <w:p>
       <w:pPr>
@@ -9625,21 +8725,7 @@
         <w:rPr>
           <w:lang w:val="it-IT"/>
         </w:rPr>
-        <w:t xml:space="preserve"> (se troppo lungo solo dominio, </w:t>
-      </w:r>
-      <w:proofErr w:type="spellStart"/>
-      <w:r>
-        <w:rPr>
-          <w:lang w:val="it-IT"/>
-        </w:rPr>
-        <w:t>evt</w:t>
-      </w:r>
-      <w:proofErr w:type="spellEnd"/>
-      <w:r>
-        <w:rPr>
-          <w:lang w:val="it-IT"/>
-        </w:rPr>
-        <w:t xml:space="preserve"> completo nel diario)</w:t>
+        <w:t xml:space="preserve"> (se troppo lungo solo dominio, evt completo nel diario)</w:t>
       </w:r>
       <w:r>
         <w:rPr>
@@ -9761,16 +8847,16 @@
           <w:lang w:val="it-IT"/>
         </w:rPr>
       </w:pPr>
-      <w:bookmarkStart w:id="52" w:name="_Toc461179235"/>
-      <w:bookmarkStart w:id="53" w:name="_Toc94790473"/>
+      <w:bookmarkStart w:id="51" w:name="_Toc461179235"/>
+      <w:bookmarkStart w:id="52" w:name="_Toc94790473"/>
       <w:r>
         <w:rPr>
           <w:lang w:val="it-IT"/>
         </w:rPr>
         <w:t>Allegati</w:t>
       </w:r>
+      <w:bookmarkEnd w:id="51"/>
       <w:bookmarkEnd w:id="52"/>
-      <w:bookmarkEnd w:id="53"/>
     </w:p>
     <w:p>
       <w:pPr>
@@ -9902,14 +8988,7 @@
         <w:rPr>
           <w:lang w:val="it-IT"/>
         </w:rPr>
-        <w:t xml:space="preserve">Mandato e/o </w:t>
-      </w:r>
-      <w:proofErr w:type="spellStart"/>
-      <w:r>
-        <w:rPr>
-          <w:lang w:val="it-IT"/>
-        </w:rPr>
-        <w:t>Qd</w:t>
+        <w:t>Mandato e/o Qd</w:t>
       </w:r>
       <w:r>
         <w:rPr>
@@ -9917,7 +8996,6 @@
         </w:rPr>
         <w:t>C</w:t>
       </w:r>
-      <w:proofErr w:type="spellEnd"/>
     </w:p>
     <w:p>
       <w:pPr>
@@ -13898,7 +12976,6 @@
   <w:style w:type="character" w:default="1" w:styleId="Carpredefinitoparagrafo">
     <w:name w:val="Default Paragraph Font"/>
     <w:uiPriority w:val="1"/>
-    <w:semiHidden/>
     <w:unhideWhenUsed/>
   </w:style>
   <w:style w:type="table" w:default="1" w:styleId="Tabellanormale">
@@ -14255,6 +13332,30 @@
       <w:shd w:val="clear" w:color="auto" w:fill="E1DFDD"/>
     </w:rPr>
   </w:style>
+  <w:style w:type="paragraph" w:styleId="PreformattatoHTML">
+    <w:name w:val="HTML Preformatted"/>
+    <w:basedOn w:val="Normale"/>
+    <w:link w:val="PreformattatoHTMLCarattere"/>
+    <w:uiPriority w:val="99"/>
+    <w:semiHidden/>
+    <w:unhideWhenUsed/>
+    <w:rsid w:val="006F3BEB"/>
+    <w:rPr>
+      <w:rFonts w:ascii="Consolas" w:hAnsi="Consolas"/>
+    </w:rPr>
+  </w:style>
+  <w:style w:type="character" w:customStyle="1" w:styleId="PreformattatoHTMLCarattere">
+    <w:name w:val="Preformattato HTML Carattere"/>
+    <w:basedOn w:val="Carpredefinitoparagrafo"/>
+    <w:link w:val="PreformattatoHTML"/>
+    <w:uiPriority w:val="99"/>
+    <w:semiHidden/>
+    <w:rsid w:val="006F3BEB"/>
+    <w:rPr>
+      <w:rFonts w:ascii="Consolas" w:hAnsi="Consolas"/>
+      <w:lang w:eastAsia="it-IT"/>
+    </w:rPr>
+  </w:style>
 </w:styles>
 </file>
 

</xml_diff>

<commit_message>
Aggiunto informazioni su corse e integrazione immagini
</commit_message>
<xml_diff>
--- a/3_Documentazione/Documentazione_Cortesi.docx
+++ b/3_Documentazione/Documentazione_Cortesi.docx
@@ -3168,11 +3168,19 @@
           <w:lang w:val="en-US"/>
         </w:rPr>
       </w:pPr>
+      <w:proofErr w:type="spellStart"/>
       <w:r>
         <w:rPr>
           <w:lang w:val="en-US"/>
         </w:rPr>
-        <w:t xml:space="preserve">Esempio di abstract: </w:t>
+        <w:t>Esempio</w:t>
+      </w:r>
+      <w:proofErr w:type="spellEnd"/>
+      <w:r>
+        <w:rPr>
+          <w:lang w:val="en-US"/>
+        </w:rPr>
+        <w:t xml:space="preserve"> di abstract: </w:t>
       </w:r>
     </w:p>
     <w:p>
@@ -4021,9 +4029,11 @@
             <w:r>
               <w:t>Sincronizzazione i dati forniti con l’API nel database locale (</w:t>
             </w:r>
+            <w:proofErr w:type="spellStart"/>
             <w:r>
               <w:t>sqlflite</w:t>
             </w:r>
+            <w:proofErr w:type="spellEnd"/>
             <w:r>
               <w:t>)</w:t>
             </w:r>
@@ -6184,9 +6194,9 @@
         </w:rPr>
         <w:lastRenderedPageBreak/>
         <w:drawing>
-          <wp:inline distT="0" distB="0" distL="0" distR="0" wp14:anchorId="636F2671" wp14:editId="76D28C72">
-            <wp:extent cx="6120130" cy="5733415"/>
-            <wp:effectExtent l="0" t="0" r="0" b="635"/>
+          <wp:inline distT="0" distB="0" distL="0" distR="0" wp14:anchorId="636F2671" wp14:editId="4B7589A3">
+            <wp:extent cx="5265802" cy="4933070"/>
+            <wp:effectExtent l="0" t="0" r="0" b="1270"/>
             <wp:docPr id="5" name="Immagine 5"/>
             <wp:cNvGraphicFramePr>
               <a:graphicFrameLocks xmlns:a="http://schemas.openxmlformats.org/drawingml/2006/main" noChangeAspect="1"/>
@@ -6213,7 +6223,7 @@
                   <pic:spPr>
                     <a:xfrm>
                       <a:off x="0" y="0"/>
-                      <a:ext cx="6120130" cy="5733415"/>
+                      <a:ext cx="5270895" cy="4937841"/>
                     </a:xfrm>
                     <a:prstGeom prst="rect">
                       <a:avLst/>
@@ -6285,7 +6295,21 @@
         <w:rPr>
           <w:lang w:val="it-IT"/>
         </w:rPr>
-        <w:t>La pianificazione può essere rappresentata mediante un diagramma di Gantt:</w:t>
+        <w:t xml:space="preserve">La pianificazione può essere rappresentata mediante un diagramma di </w:t>
+      </w:r>
+      <w:proofErr w:type="spellStart"/>
+      <w:r>
+        <w:rPr>
+          <w:lang w:val="it-IT"/>
+        </w:rPr>
+        <w:t>Gantt</w:t>
+      </w:r>
+      <w:proofErr w:type="spellEnd"/>
+      <w:r>
+        <w:rPr>
+          <w:lang w:val="it-IT"/>
+        </w:rPr>
+        <w:t>:</w:t>
       </w:r>
     </w:p>
     <w:p>
@@ -6411,7 +6435,15 @@
               <w:fldChar w:fldCharType="end"/>
             </w:r>
             <w:r>
-              <w:t>: Esempio di diagramma di Gantt.</w:t>
+              <w:t xml:space="preserve">: Esempio di diagramma di </w:t>
+            </w:r>
+            <w:proofErr w:type="spellStart"/>
+            <w:r>
+              <w:t>Gantt</w:t>
+            </w:r>
+            <w:proofErr w:type="spellEnd"/>
+            <w:r>
+              <w:t>.</w:t>
             </w:r>
           </w:p>
         </w:tc>
@@ -6458,7 +6490,21 @@
         <w:rPr>
           <w:lang w:val="it-IT"/>
         </w:rPr>
-        <w:t xml:space="preserve"> scrum), dovranno apparire in questo capitolo.</w:t>
+        <w:t xml:space="preserve"> </w:t>
+      </w:r>
+      <w:proofErr w:type="spellStart"/>
+      <w:r>
+        <w:rPr>
+          <w:lang w:val="it-IT"/>
+        </w:rPr>
+        <w:t>scrum</w:t>
+      </w:r>
+      <w:proofErr w:type="spellEnd"/>
+      <w:r>
+        <w:rPr>
+          <w:lang w:val="it-IT"/>
+        </w:rPr>
+        <w:t>), dovranno apparire in questo capitolo.</w:t>
       </w:r>
     </w:p>
     <w:p>
@@ -6530,14 +6576,18 @@
         <w:rPr>
           <w:lang w:val="it-IT"/>
         </w:rPr>
-        <w:t>In</w:t>
-      </w:r>
-      <w:r>
-        <w:rPr>
-          <w:lang w:val="it-IT"/>
-        </w:rPr>
-        <w:t xml:space="preserve"> pubspec.yaml</w:t>
-      </w:r>
+        <w:t xml:space="preserve">In </w:t>
+      </w:r>
+      <w:proofErr w:type="spellStart"/>
+      <w:proofErr w:type="gramStart"/>
+      <w:r>
+        <w:rPr>
+          <w:lang w:val="it-IT"/>
+        </w:rPr>
+        <w:t>pubspec.yaml</w:t>
+      </w:r>
+      <w:proofErr w:type="spellEnd"/>
+      <w:proofErr w:type="gramEnd"/>
       <w:r>
         <w:rPr>
           <w:lang w:val="it-IT"/>
@@ -6577,11 +6627,19 @@
       </w:r>
     </w:p>
     <w:p>
-      <w:r>
-        <w:rPr>
-          <w:lang w:val="it-IT"/>
-        </w:rPr>
-        <w:t xml:space="preserve">table_calendar </w:t>
+      <w:proofErr w:type="spellStart"/>
+      <w:r>
+        <w:rPr>
+          <w:lang w:val="it-IT"/>
+        </w:rPr>
+        <w:t>table_calendar</w:t>
+      </w:r>
+      <w:proofErr w:type="spellEnd"/>
+      <w:r>
+        <w:rPr>
+          <w:lang w:val="it-IT"/>
+        </w:rPr>
+        <w:t xml:space="preserve"> </w:t>
       </w:r>
       <w:r>
         <w:t>^3.2.0</w:t>
@@ -6602,8 +6660,16 @@
         <w:rPr>
           <w:lang w:val="it-IT"/>
         </w:rPr>
-        <w:t>flutter pub get</w:t>
-      </w:r>
+        <w:t xml:space="preserve">flutter pub </w:t>
+      </w:r>
+      <w:proofErr w:type="spellStart"/>
+      <w:r>
+        <w:rPr>
+          <w:lang w:val="it-IT"/>
+        </w:rPr>
+        <w:t>get</w:t>
+      </w:r>
+      <w:proofErr w:type="spellEnd"/>
       <w:r>
         <w:rPr>
           <w:lang w:val="it-IT"/>
@@ -6620,8 +6686,18 @@
         <w:rPr>
           <w:lang w:val="it-IT"/>
         </w:rPr>
-        <w:t xml:space="preserve"> scarica tutti i pacchetti in pubspec.yaml</w:t>
-      </w:r>
+        <w:t xml:space="preserve"> scarica tutti i pacchetti in </w:t>
+      </w:r>
+      <w:proofErr w:type="spellStart"/>
+      <w:proofErr w:type="gramStart"/>
+      <w:r>
+        <w:rPr>
+          <w:lang w:val="it-IT"/>
+        </w:rPr>
+        <w:t>pubspec.yaml</w:t>
+      </w:r>
+      <w:proofErr w:type="spellEnd"/>
+      <w:proofErr w:type="gramEnd"/>
     </w:p>
     <w:p>
       <w:pPr>
@@ -6871,8 +6947,16 @@
         <w:rPr>
           <w:lang w:val="it-IT"/>
         </w:rPr>
-        <w:t>Eventuale sitemap</w:t>
-      </w:r>
+        <w:t xml:space="preserve">Eventuale </w:t>
+      </w:r>
+      <w:proofErr w:type="spellStart"/>
+      <w:r>
+        <w:rPr>
+          <w:lang w:val="it-IT"/>
+        </w:rPr>
+        <w:t>sitemap</w:t>
+      </w:r>
+      <w:proofErr w:type="spellEnd"/>
     </w:p>
     <w:p>
       <w:pPr>
@@ -6969,7 +7053,21 @@
         <w:rPr>
           <w:lang w:val="it-IT"/>
         </w:rPr>
-        <w:t>vate durante la fase di analisi e realizzata tramite mockups.</w:t>
+        <w:t xml:space="preserve">vate durante la fase di analisi e realizzata tramite </w:t>
+      </w:r>
+      <w:proofErr w:type="spellStart"/>
+      <w:r>
+        <w:rPr>
+          <w:lang w:val="it-IT"/>
+        </w:rPr>
+        <w:t>mockups</w:t>
+      </w:r>
+      <w:proofErr w:type="spellEnd"/>
+      <w:r>
+        <w:rPr>
+          <w:lang w:val="it-IT"/>
+        </w:rPr>
+        <w:t>.</w:t>
       </w:r>
     </w:p>
     <w:p>
@@ -7074,8 +7172,16 @@
         <w:rPr>
           <w:lang w:val="it-IT"/>
         </w:rPr>
-        <w:t>Tabelle di routing</w:t>
-      </w:r>
+        <w:t xml:space="preserve">Tabelle di </w:t>
+      </w:r>
+      <w:proofErr w:type="spellStart"/>
+      <w:r>
+        <w:rPr>
+          <w:lang w:val="it-IT"/>
+        </w:rPr>
+        <w:t>routing</w:t>
+      </w:r>
+      <w:proofErr w:type="spellEnd"/>
     </w:p>
     <w:p>
       <w:pPr>
@@ -7320,6 +7426,7 @@
                 <w:lang w:val="en-GB" w:eastAsia="en-US"/>
               </w:rPr>
             </w:pPr>
+            <w:proofErr w:type="spellStart"/>
             <w:r>
               <w:rPr>
                 <w:b/>
@@ -7329,6 +7436,7 @@
               </w:rPr>
               <w:t>Riferimento</w:t>
             </w:r>
+            <w:proofErr w:type="spellEnd"/>
             <w:r>
               <w:rPr>
                 <w:sz w:val="18"/>
@@ -7460,6 +7568,7 @@
                 <w:szCs w:val="18"/>
               </w:rPr>
             </w:pPr>
+            <w:proofErr w:type="spellStart"/>
             <w:r>
               <w:rPr>
                 <w:b/>
@@ -7468,6 +7577,7 @@
               </w:rPr>
               <w:t>Descrizione</w:t>
             </w:r>
+            <w:proofErr w:type="spellEnd"/>
             <w:r>
               <w:rPr>
                 <w:b/>
@@ -7522,6 +7632,7 @@
                 <w:szCs w:val="18"/>
               </w:rPr>
             </w:pPr>
+            <w:proofErr w:type="spellStart"/>
             <w:r>
               <w:rPr>
                 <w:b/>
@@ -7530,6 +7641,7 @@
               </w:rPr>
               <w:t>Prerequisiti</w:t>
             </w:r>
+            <w:proofErr w:type="spellEnd"/>
             <w:r>
               <w:rPr>
                 <w:b/>
@@ -7563,6 +7675,7 @@
               </w:rPr>
               <w:t xml:space="preserve">Store on local PC: Profile_1.2.001.xml (appendix </w:t>
             </w:r>
+            <w:proofErr w:type="spellStart"/>
             <w:r>
               <w:rPr>
                 <w:sz w:val="18"/>
@@ -7571,6 +7684,7 @@
               </w:rPr>
               <w:t>n_n</w:t>
             </w:r>
+            <w:proofErr w:type="spellEnd"/>
             <w:r>
               <w:rPr>
                 <w:sz w:val="18"/>
@@ -7578,6 +7692,7 @@
               </w:rPr>
               <w:t xml:space="preserve">) and Cards_1.2.001.txt (appendix </w:t>
             </w:r>
+            <w:proofErr w:type="spellStart"/>
             <w:r>
               <w:rPr>
                 <w:sz w:val="18"/>
@@ -7586,6 +7701,7 @@
               </w:rPr>
               <w:t>n_n</w:t>
             </w:r>
+            <w:proofErr w:type="spellEnd"/>
             <w:r>
               <w:rPr>
                 <w:sz w:val="18"/>
@@ -7630,6 +7746,7 @@
                 <w:szCs w:val="18"/>
               </w:rPr>
             </w:pPr>
+            <w:proofErr w:type="spellStart"/>
             <w:r>
               <w:rPr>
                 <w:b/>
@@ -7638,6 +7755,7 @@
               </w:rPr>
               <w:t>Procedura</w:t>
             </w:r>
+            <w:proofErr w:type="spellEnd"/>
             <w:r>
               <w:rPr>
                 <w:b/>
@@ -7804,7 +7922,23 @@
                 <w:szCs w:val="18"/>
               </w:rPr>
               <w:br/>
-              <w:t>Click the imsi card link</w:t>
+              <w:t xml:space="preserve">Click the </w:t>
+            </w:r>
+            <w:proofErr w:type="spellStart"/>
+            <w:r>
+              <w:rPr>
+                <w:sz w:val="18"/>
+                <w:szCs w:val="18"/>
+              </w:rPr>
+              <w:t>imsi</w:t>
+            </w:r>
+            <w:proofErr w:type="spellEnd"/>
+            <w:r>
+              <w:rPr>
+                <w:sz w:val="18"/>
+                <w:szCs w:val="18"/>
+              </w:rPr>
+              <w:t xml:space="preserve"> card link</w:t>
             </w:r>
             <w:r>
               <w:rPr>
@@ -7852,7 +7986,287 @@
                 <w:szCs w:val="16"/>
                 <w:lang w:eastAsia="ja-JP"/>
               </w:rPr>
-              <w:t>SELECT imsi, dir, keyset, cntr, rawtohex(kickey), rawtohex(kidkey), rawtohex(kikkey), rawtohex(chv), rawtohex(dap)FROM otacardkey a where imsi='340041795924770' ORDER BY keyset;</w:t>
+              <w:t xml:space="preserve">SELECT </w:t>
+            </w:r>
+            <w:proofErr w:type="spellStart"/>
+            <w:r>
+              <w:rPr>
+                <w:rFonts w:ascii="Courier New" w:eastAsia="MS Mincho" w:hAnsi="Courier New" w:cs="Courier New"/>
+                <w:sz w:val="16"/>
+                <w:szCs w:val="16"/>
+                <w:lang w:eastAsia="ja-JP"/>
+              </w:rPr>
+              <w:t>imsi</w:t>
+            </w:r>
+            <w:proofErr w:type="spellEnd"/>
+            <w:r>
+              <w:rPr>
+                <w:rFonts w:ascii="Courier New" w:eastAsia="MS Mincho" w:hAnsi="Courier New" w:cs="Courier New"/>
+                <w:sz w:val="16"/>
+                <w:szCs w:val="16"/>
+                <w:lang w:eastAsia="ja-JP"/>
+              </w:rPr>
+              <w:t xml:space="preserve">, </w:t>
+            </w:r>
+            <w:proofErr w:type="spellStart"/>
+            <w:r>
+              <w:rPr>
+                <w:rFonts w:ascii="Courier New" w:eastAsia="MS Mincho" w:hAnsi="Courier New" w:cs="Courier New"/>
+                <w:sz w:val="16"/>
+                <w:szCs w:val="16"/>
+                <w:lang w:eastAsia="ja-JP"/>
+              </w:rPr>
+              <w:t>dir</w:t>
+            </w:r>
+            <w:proofErr w:type="spellEnd"/>
+            <w:r>
+              <w:rPr>
+                <w:rFonts w:ascii="Courier New" w:eastAsia="MS Mincho" w:hAnsi="Courier New" w:cs="Courier New"/>
+                <w:sz w:val="16"/>
+                <w:szCs w:val="16"/>
+                <w:lang w:eastAsia="ja-JP"/>
+              </w:rPr>
+              <w:t xml:space="preserve">, keyset, </w:t>
+            </w:r>
+            <w:proofErr w:type="spellStart"/>
+            <w:r>
+              <w:rPr>
+                <w:rFonts w:ascii="Courier New" w:eastAsia="MS Mincho" w:hAnsi="Courier New" w:cs="Courier New"/>
+                <w:sz w:val="16"/>
+                <w:szCs w:val="16"/>
+                <w:lang w:eastAsia="ja-JP"/>
+              </w:rPr>
+              <w:t>cntr</w:t>
+            </w:r>
+            <w:proofErr w:type="spellEnd"/>
+            <w:r>
+              <w:rPr>
+                <w:rFonts w:ascii="Courier New" w:eastAsia="MS Mincho" w:hAnsi="Courier New" w:cs="Courier New"/>
+                <w:sz w:val="16"/>
+                <w:szCs w:val="16"/>
+                <w:lang w:eastAsia="ja-JP"/>
+              </w:rPr>
+              <w:t xml:space="preserve">, </w:t>
+            </w:r>
+            <w:proofErr w:type="spellStart"/>
+            <w:r>
+              <w:rPr>
+                <w:rFonts w:ascii="Courier New" w:eastAsia="MS Mincho" w:hAnsi="Courier New" w:cs="Courier New"/>
+                <w:sz w:val="16"/>
+                <w:szCs w:val="16"/>
+                <w:lang w:eastAsia="ja-JP"/>
+              </w:rPr>
+              <w:t>rawtohex</w:t>
+            </w:r>
+            <w:proofErr w:type="spellEnd"/>
+            <w:r>
+              <w:rPr>
+                <w:rFonts w:ascii="Courier New" w:eastAsia="MS Mincho" w:hAnsi="Courier New" w:cs="Courier New"/>
+                <w:sz w:val="16"/>
+                <w:szCs w:val="16"/>
+                <w:lang w:eastAsia="ja-JP"/>
+              </w:rPr>
+              <w:t>(</w:t>
+            </w:r>
+            <w:proofErr w:type="spellStart"/>
+            <w:r>
+              <w:rPr>
+                <w:rFonts w:ascii="Courier New" w:eastAsia="MS Mincho" w:hAnsi="Courier New" w:cs="Courier New"/>
+                <w:sz w:val="16"/>
+                <w:szCs w:val="16"/>
+                <w:lang w:eastAsia="ja-JP"/>
+              </w:rPr>
+              <w:t>kickey</w:t>
+            </w:r>
+            <w:proofErr w:type="spellEnd"/>
+            <w:r>
+              <w:rPr>
+                <w:rFonts w:ascii="Courier New" w:eastAsia="MS Mincho" w:hAnsi="Courier New" w:cs="Courier New"/>
+                <w:sz w:val="16"/>
+                <w:szCs w:val="16"/>
+                <w:lang w:eastAsia="ja-JP"/>
+              </w:rPr>
+              <w:t xml:space="preserve">), </w:t>
+            </w:r>
+            <w:proofErr w:type="spellStart"/>
+            <w:r>
+              <w:rPr>
+                <w:rFonts w:ascii="Courier New" w:eastAsia="MS Mincho" w:hAnsi="Courier New" w:cs="Courier New"/>
+                <w:sz w:val="16"/>
+                <w:szCs w:val="16"/>
+                <w:lang w:eastAsia="ja-JP"/>
+              </w:rPr>
+              <w:t>rawtohex</w:t>
+            </w:r>
+            <w:proofErr w:type="spellEnd"/>
+            <w:r>
+              <w:rPr>
+                <w:rFonts w:ascii="Courier New" w:eastAsia="MS Mincho" w:hAnsi="Courier New" w:cs="Courier New"/>
+                <w:sz w:val="16"/>
+                <w:szCs w:val="16"/>
+                <w:lang w:eastAsia="ja-JP"/>
+              </w:rPr>
+              <w:t>(</w:t>
+            </w:r>
+            <w:proofErr w:type="spellStart"/>
+            <w:r>
+              <w:rPr>
+                <w:rFonts w:ascii="Courier New" w:eastAsia="MS Mincho" w:hAnsi="Courier New" w:cs="Courier New"/>
+                <w:sz w:val="16"/>
+                <w:szCs w:val="16"/>
+                <w:lang w:eastAsia="ja-JP"/>
+              </w:rPr>
+              <w:t>kidkey</w:t>
+            </w:r>
+            <w:proofErr w:type="spellEnd"/>
+            <w:r>
+              <w:rPr>
+                <w:rFonts w:ascii="Courier New" w:eastAsia="MS Mincho" w:hAnsi="Courier New" w:cs="Courier New"/>
+                <w:sz w:val="16"/>
+                <w:szCs w:val="16"/>
+                <w:lang w:eastAsia="ja-JP"/>
+              </w:rPr>
+              <w:t xml:space="preserve">), </w:t>
+            </w:r>
+            <w:proofErr w:type="spellStart"/>
+            <w:r>
+              <w:rPr>
+                <w:rFonts w:ascii="Courier New" w:eastAsia="MS Mincho" w:hAnsi="Courier New" w:cs="Courier New"/>
+                <w:sz w:val="16"/>
+                <w:szCs w:val="16"/>
+                <w:lang w:eastAsia="ja-JP"/>
+              </w:rPr>
+              <w:t>rawtohex</w:t>
+            </w:r>
+            <w:proofErr w:type="spellEnd"/>
+            <w:r>
+              <w:rPr>
+                <w:rFonts w:ascii="Courier New" w:eastAsia="MS Mincho" w:hAnsi="Courier New" w:cs="Courier New"/>
+                <w:sz w:val="16"/>
+                <w:szCs w:val="16"/>
+                <w:lang w:eastAsia="ja-JP"/>
+              </w:rPr>
+              <w:t>(</w:t>
+            </w:r>
+            <w:proofErr w:type="spellStart"/>
+            <w:r>
+              <w:rPr>
+                <w:rFonts w:ascii="Courier New" w:eastAsia="MS Mincho" w:hAnsi="Courier New" w:cs="Courier New"/>
+                <w:sz w:val="16"/>
+                <w:szCs w:val="16"/>
+                <w:lang w:eastAsia="ja-JP"/>
+              </w:rPr>
+              <w:t>kikkey</w:t>
+            </w:r>
+            <w:proofErr w:type="spellEnd"/>
+            <w:r>
+              <w:rPr>
+                <w:rFonts w:ascii="Courier New" w:eastAsia="MS Mincho" w:hAnsi="Courier New" w:cs="Courier New"/>
+                <w:sz w:val="16"/>
+                <w:szCs w:val="16"/>
+                <w:lang w:eastAsia="ja-JP"/>
+              </w:rPr>
+              <w:t xml:space="preserve">), </w:t>
+            </w:r>
+            <w:proofErr w:type="spellStart"/>
+            <w:r>
+              <w:rPr>
+                <w:rFonts w:ascii="Courier New" w:eastAsia="MS Mincho" w:hAnsi="Courier New" w:cs="Courier New"/>
+                <w:sz w:val="16"/>
+                <w:szCs w:val="16"/>
+                <w:lang w:eastAsia="ja-JP"/>
+              </w:rPr>
+              <w:t>rawtohex</w:t>
+            </w:r>
+            <w:proofErr w:type="spellEnd"/>
+            <w:r>
+              <w:rPr>
+                <w:rFonts w:ascii="Courier New" w:eastAsia="MS Mincho" w:hAnsi="Courier New" w:cs="Courier New"/>
+                <w:sz w:val="16"/>
+                <w:szCs w:val="16"/>
+                <w:lang w:eastAsia="ja-JP"/>
+              </w:rPr>
+              <w:t>(</w:t>
+            </w:r>
+            <w:proofErr w:type="spellStart"/>
+            <w:r>
+              <w:rPr>
+                <w:rFonts w:ascii="Courier New" w:eastAsia="MS Mincho" w:hAnsi="Courier New" w:cs="Courier New"/>
+                <w:sz w:val="16"/>
+                <w:szCs w:val="16"/>
+                <w:lang w:eastAsia="ja-JP"/>
+              </w:rPr>
+              <w:t>chv</w:t>
+            </w:r>
+            <w:proofErr w:type="spellEnd"/>
+            <w:r>
+              <w:rPr>
+                <w:rFonts w:ascii="Courier New" w:eastAsia="MS Mincho" w:hAnsi="Courier New" w:cs="Courier New"/>
+                <w:sz w:val="16"/>
+                <w:szCs w:val="16"/>
+                <w:lang w:eastAsia="ja-JP"/>
+              </w:rPr>
+              <w:t xml:space="preserve">), </w:t>
+            </w:r>
+            <w:proofErr w:type="spellStart"/>
+            <w:r>
+              <w:rPr>
+                <w:rFonts w:ascii="Courier New" w:eastAsia="MS Mincho" w:hAnsi="Courier New" w:cs="Courier New"/>
+                <w:sz w:val="16"/>
+                <w:szCs w:val="16"/>
+                <w:lang w:eastAsia="ja-JP"/>
+              </w:rPr>
+              <w:t>rawtohex</w:t>
+            </w:r>
+            <w:proofErr w:type="spellEnd"/>
+            <w:r>
+              <w:rPr>
+                <w:rFonts w:ascii="Courier New" w:eastAsia="MS Mincho" w:hAnsi="Courier New" w:cs="Courier New"/>
+                <w:sz w:val="16"/>
+                <w:szCs w:val="16"/>
+                <w:lang w:eastAsia="ja-JP"/>
+              </w:rPr>
+              <w:t xml:space="preserve">(dap)FROM </w:t>
+            </w:r>
+            <w:proofErr w:type="spellStart"/>
+            <w:r>
+              <w:rPr>
+                <w:rFonts w:ascii="Courier New" w:eastAsia="MS Mincho" w:hAnsi="Courier New" w:cs="Courier New"/>
+                <w:sz w:val="16"/>
+                <w:szCs w:val="16"/>
+                <w:lang w:eastAsia="ja-JP"/>
+              </w:rPr>
+              <w:t>otacardkey</w:t>
+            </w:r>
+            <w:proofErr w:type="spellEnd"/>
+            <w:r>
+              <w:rPr>
+                <w:rFonts w:ascii="Courier New" w:eastAsia="MS Mincho" w:hAnsi="Courier New" w:cs="Courier New"/>
+                <w:sz w:val="16"/>
+                <w:szCs w:val="16"/>
+                <w:lang w:eastAsia="ja-JP"/>
+              </w:rPr>
+              <w:t xml:space="preserve"> a where </w:t>
+            </w:r>
+            <w:proofErr w:type="spellStart"/>
+            <w:r>
+              <w:rPr>
+                <w:rFonts w:ascii="Courier New" w:eastAsia="MS Mincho" w:hAnsi="Courier New" w:cs="Courier New"/>
+                <w:sz w:val="16"/>
+                <w:szCs w:val="16"/>
+                <w:lang w:eastAsia="ja-JP"/>
+              </w:rPr>
+              <w:t>imsi</w:t>
+            </w:r>
+            <w:proofErr w:type="spellEnd"/>
+            <w:r>
+              <w:rPr>
+                <w:rFonts w:ascii="Courier New" w:eastAsia="MS Mincho" w:hAnsi="Courier New" w:cs="Courier New"/>
+                <w:sz w:val="16"/>
+                <w:szCs w:val="16"/>
+                <w:lang w:eastAsia="ja-JP"/>
+              </w:rPr>
+              <w:t>='340041795924770' ORDER BY keyset;</w:t>
             </w:r>
           </w:p>
         </w:tc>
@@ -7875,14 +8289,34 @@
                 <w:szCs w:val="18"/>
               </w:rPr>
             </w:pPr>
+            <w:proofErr w:type="spellStart"/>
             <w:r>
               <w:rPr>
                 <w:b/>
                 <w:sz w:val="18"/>
                 <w:szCs w:val="18"/>
               </w:rPr>
-              <w:t>Risultati attesi</w:t>
-            </w:r>
+              <w:t>Risultati</w:t>
+            </w:r>
+            <w:proofErr w:type="spellEnd"/>
+            <w:r>
+              <w:rPr>
+                <w:b/>
+                <w:sz w:val="18"/>
+                <w:szCs w:val="18"/>
+              </w:rPr>
+              <w:t xml:space="preserve"> </w:t>
+            </w:r>
+            <w:proofErr w:type="spellStart"/>
+            <w:r>
+              <w:rPr>
+                <w:b/>
+                <w:sz w:val="18"/>
+                <w:szCs w:val="18"/>
+              </w:rPr>
+              <w:t>attesi</w:t>
+            </w:r>
+            <w:proofErr w:type="spellEnd"/>
             <w:r>
               <w:rPr>
                 <w:b/>
@@ -7914,7 +8348,23 @@
                 <w:sz w:val="18"/>
                 <w:szCs w:val="18"/>
               </w:rPr>
-              <w:t>Keys visible in the DB (OtaCardKey) but not visible in the GUI (Card details)</w:t>
+              <w:t>Keys visible in the DB (</w:t>
+            </w:r>
+            <w:proofErr w:type="spellStart"/>
+            <w:r>
+              <w:rPr>
+                <w:sz w:val="18"/>
+                <w:szCs w:val="18"/>
+              </w:rPr>
+              <w:t>OtaCardKey</w:t>
+            </w:r>
+            <w:proofErr w:type="spellEnd"/>
+            <w:r>
+              <w:rPr>
+                <w:sz w:val="18"/>
+                <w:szCs w:val="18"/>
+              </w:rPr>
+              <w:t>) but not visible in the GUI (Card details)</w:t>
             </w:r>
           </w:p>
         </w:tc>
@@ -8032,7 +8482,14 @@
         <w:rPr>
           <w:lang w:val="it-IT"/>
         </w:rPr>
-        <w:t xml:space="preserve"> 1.7) (ad esempio Gan</w:t>
+        <w:t xml:space="preserve"> 1.7) (ad esempio </w:t>
+      </w:r>
+      <w:proofErr w:type="spellStart"/>
+      <w:r>
+        <w:rPr>
+          <w:lang w:val="it-IT"/>
+        </w:rPr>
+        <w:t>Gan</w:t>
       </w:r>
       <w:r>
         <w:rPr>
@@ -8044,7 +8501,14 @@
         <w:rPr>
           <w:lang w:val="it-IT"/>
         </w:rPr>
-        <w:t>t consuntivo).</w:t>
+        <w:t>t</w:t>
+      </w:r>
+      <w:proofErr w:type="spellEnd"/>
+      <w:r>
+        <w:rPr>
+          <w:lang w:val="it-IT"/>
+        </w:rPr>
+        <w:t xml:space="preserve"> consuntivo).</w:t>
       </w:r>
     </w:p>
     <w:p>
@@ -8341,6 +8805,7 @@
             <w:pPr>
               <w:jc w:val="both"/>
             </w:pPr>
+            <w:proofErr w:type="spellStart"/>
             <w:r>
               <w:rPr>
                 <w:b/>
@@ -8348,6 +8813,7 @@
               </w:rPr>
               <w:t>Asynchronous</w:t>
             </w:r>
+            <w:proofErr w:type="spellEnd"/>
             <w:r>
               <w:rPr>
                 <w:b/>
@@ -8393,13 +8859,31 @@
                 <w:bCs/>
               </w:rPr>
             </w:pPr>
+            <w:proofErr w:type="spellStart"/>
             <w:r>
               <w:rPr>
                 <w:b/>
                 <w:bCs/>
               </w:rPr>
-              <w:t>Cascading Style Sheets</w:t>
-            </w:r>
+              <w:t>Cascading</w:t>
+            </w:r>
+            <w:proofErr w:type="spellEnd"/>
+            <w:r>
+              <w:rPr>
+                <w:b/>
+                <w:bCs/>
+              </w:rPr>
+              <w:t xml:space="preserve"> Style </w:t>
+            </w:r>
+            <w:proofErr w:type="spellStart"/>
+            <w:r>
+              <w:rPr>
+                <w:b/>
+                <w:bCs/>
+              </w:rPr>
+              <w:t>Sheets</w:t>
+            </w:r>
+            <w:proofErr w:type="spellEnd"/>
             <w:r>
               <w:t>: linguaggio che per</w:t>
             </w:r>
@@ -8621,11 +9105,19 @@
           <w:lang w:val="it-IT"/>
         </w:rPr>
       </w:pPr>
-      <w:r>
-        <w:rPr>
-          <w:lang w:val="it-IT"/>
-        </w:rPr>
-        <w:t>ev. Numero di edizione,</w:t>
+      <w:proofErr w:type="spellStart"/>
+      <w:r>
+        <w:rPr>
+          <w:lang w:val="it-IT"/>
+        </w:rPr>
+        <w:t>ev</w:t>
+      </w:r>
+      <w:proofErr w:type="spellEnd"/>
+      <w:r>
+        <w:rPr>
+          <w:lang w:val="it-IT"/>
+        </w:rPr>
+        <w:t>. Numero di edizione,</w:t>
       </w:r>
     </w:p>
     <w:p>
@@ -8725,7 +9217,21 @@
         <w:rPr>
           <w:lang w:val="it-IT"/>
         </w:rPr>
-        <w:t xml:space="preserve"> (se troppo lungo solo dominio, evt completo nel diario)</w:t>
+        <w:t xml:space="preserve"> (se troppo lungo solo dominio, </w:t>
+      </w:r>
+      <w:proofErr w:type="spellStart"/>
+      <w:r>
+        <w:rPr>
+          <w:lang w:val="it-IT"/>
+        </w:rPr>
+        <w:t>evt</w:t>
+      </w:r>
+      <w:proofErr w:type="spellEnd"/>
+      <w:r>
+        <w:rPr>
+          <w:lang w:val="it-IT"/>
+        </w:rPr>
+        <w:t xml:space="preserve"> completo nel diario)</w:t>
       </w:r>
       <w:r>
         <w:rPr>
@@ -8988,7 +9494,14 @@
         <w:rPr>
           <w:lang w:val="it-IT"/>
         </w:rPr>
-        <w:t>Mandato e/o Qd</w:t>
+        <w:t xml:space="preserve">Mandato e/o </w:t>
+      </w:r>
+      <w:proofErr w:type="spellStart"/>
+      <w:r>
+        <w:rPr>
+          <w:lang w:val="it-IT"/>
+        </w:rPr>
+        <w:t>Qd</w:t>
       </w:r>
       <w:r>
         <w:rPr>
@@ -8996,6 +9509,7 @@
         </w:rPr>
         <w:t>C</w:t>
       </w:r>
+      <w:proofErr w:type="spellEnd"/>
     </w:p>
     <w:p>
       <w:pPr>
@@ -12976,6 +13490,7 @@
   <w:style w:type="character" w:default="1" w:styleId="Carpredefinitoparagrafo">
     <w:name w:val="Default Paragraph Font"/>
     <w:uiPriority w:val="1"/>
+    <w:semiHidden/>
     <w:unhideWhenUsed/>
   </w:style>
   <w:style w:type="table" w:default="1" w:styleId="Tabellanormale">

</xml_diff>

<commit_message>
Rimozione notifiche e aggiunta icona app
</commit_message>
<xml_diff>
--- a/3_Documentazione/Documentazione_Cortesi.docx
+++ b/3_Documentazione/Documentazione_Cortesi.docx
@@ -5238,6 +5238,7 @@
       <w:tblPr>
         <w:tblStyle w:val="Grigliatabella"/>
         <w:tblW w:w="0" w:type="auto"/>
+        <w:shd w:val="clear" w:color="auto" w:fill="FF0000"/>
         <w:tblLook w:val="04A0" w:firstRow="1" w:lastRow="0" w:firstColumn="1" w:lastColumn="0" w:noHBand="0" w:noVBand="1"/>
       </w:tblPr>
       <w:tblGrid>
@@ -5255,7 +5256,7 @@
         <w:tc>
           <w:tcPr>
             <w:tcW w:w="1561" w:type="dxa"/>
-            <w:shd w:val="clear" w:color="auto" w:fill="AEAAAA" w:themeFill="background2" w:themeFillShade="BF"/>
+            <w:shd w:val="clear" w:color="auto" w:fill="C00000"/>
             <w:vAlign w:val="bottom"/>
           </w:tcPr>
           <w:p>
@@ -5267,6 +5268,7 @@
         <w:tc>
           <w:tcPr>
             <w:tcW w:w="3112" w:type="dxa"/>
+            <w:shd w:val="clear" w:color="auto" w:fill="FF0000"/>
             <w:vAlign w:val="bottom"/>
           </w:tcPr>
           <w:p>
@@ -5278,7 +5280,7 @@
         <w:tc>
           <w:tcPr>
             <w:tcW w:w="1134" w:type="dxa"/>
-            <w:shd w:val="clear" w:color="auto" w:fill="AEAAAA" w:themeFill="background2" w:themeFillShade="BF"/>
+            <w:shd w:val="clear" w:color="auto" w:fill="C00000"/>
             <w:vAlign w:val="bottom"/>
           </w:tcPr>
           <w:p>
@@ -5290,6 +5292,7 @@
         <w:tc>
           <w:tcPr>
             <w:tcW w:w="992" w:type="dxa"/>
+            <w:shd w:val="clear" w:color="auto" w:fill="FF0000"/>
             <w:vAlign w:val="bottom"/>
           </w:tcPr>
           <w:p>
@@ -5301,7 +5304,7 @@
         <w:tc>
           <w:tcPr>
             <w:tcW w:w="1560" w:type="dxa"/>
-            <w:shd w:val="clear" w:color="auto" w:fill="AEAAAA" w:themeFill="background2" w:themeFillShade="BF"/>
+            <w:shd w:val="clear" w:color="auto" w:fill="C00000"/>
             <w:vAlign w:val="bottom"/>
           </w:tcPr>
           <w:p>
@@ -5313,6 +5316,7 @@
         <w:tc>
           <w:tcPr>
             <w:tcW w:w="1269" w:type="dxa"/>
+            <w:shd w:val="clear" w:color="auto" w:fill="FF0000"/>
             <w:vAlign w:val="bottom"/>
           </w:tcPr>
           <w:p>
@@ -5329,7 +5333,7 @@
         <w:tc>
           <w:tcPr>
             <w:tcW w:w="1561" w:type="dxa"/>
-            <w:shd w:val="clear" w:color="auto" w:fill="AEAAAA" w:themeFill="background2" w:themeFillShade="BF"/>
+            <w:shd w:val="clear" w:color="auto" w:fill="C00000"/>
             <w:vAlign w:val="bottom"/>
           </w:tcPr>
           <w:p>
@@ -5342,6 +5346,7 @@
           <w:tcPr>
             <w:tcW w:w="8067" w:type="dxa"/>
             <w:gridSpan w:val="5"/>
+            <w:shd w:val="clear" w:color="auto" w:fill="FF0000"/>
             <w:vAlign w:val="bottom"/>
           </w:tcPr>
           <w:p>
@@ -5358,7 +5363,7 @@
         <w:tc>
           <w:tcPr>
             <w:tcW w:w="1561" w:type="dxa"/>
-            <w:shd w:val="clear" w:color="auto" w:fill="AEAAAA" w:themeFill="background2" w:themeFillShade="BF"/>
+            <w:shd w:val="clear" w:color="auto" w:fill="C00000"/>
             <w:vAlign w:val="bottom"/>
           </w:tcPr>
           <w:p>
@@ -5371,6 +5376,7 @@
           <w:tcPr>
             <w:tcW w:w="8067" w:type="dxa"/>
             <w:gridSpan w:val="5"/>
+            <w:shd w:val="clear" w:color="auto" w:fill="FF0000"/>
             <w:vAlign w:val="bottom"/>
           </w:tcPr>
           <w:tbl>
@@ -5453,7 +5459,7 @@
           <w:tcPr>
             <w:tcW w:w="9628" w:type="dxa"/>
             <w:gridSpan w:val="6"/>
-            <w:shd w:val="clear" w:color="auto" w:fill="AEAAAA" w:themeFill="background2" w:themeFillShade="BF"/>
+            <w:shd w:val="clear" w:color="auto" w:fill="C00000"/>
             <w:vAlign w:val="bottom"/>
           </w:tcPr>
           <w:p>
@@ -5470,7 +5476,7 @@
         <w:tc>
           <w:tcPr>
             <w:tcW w:w="1561" w:type="dxa"/>
-            <w:shd w:val="clear" w:color="auto" w:fill="AEAAAA" w:themeFill="background2" w:themeFillShade="BF"/>
+            <w:shd w:val="clear" w:color="auto" w:fill="C00000"/>
             <w:vAlign w:val="bottom"/>
           </w:tcPr>
           <w:p>
@@ -5483,6 +5489,7 @@
           <w:tcPr>
             <w:tcW w:w="8067" w:type="dxa"/>
             <w:gridSpan w:val="5"/>
+            <w:shd w:val="clear" w:color="auto" w:fill="FF0000"/>
             <w:vAlign w:val="bottom"/>
           </w:tcPr>
           <w:p>
@@ -6192,11 +6199,10 @@
           <w:noProof/>
           <w:lang w:val="it-IT"/>
         </w:rPr>
-        <w:lastRenderedPageBreak/>
         <w:drawing>
-          <wp:inline distT="0" distB="0" distL="0" distR="0" wp14:anchorId="636F2671" wp14:editId="0D293FA5">
-            <wp:extent cx="5357571" cy="5019040"/>
-            <wp:effectExtent l="0" t="0" r="0" b="0"/>
+          <wp:inline distT="0" distB="0" distL="0" distR="0" wp14:anchorId="636F2671" wp14:editId="60D25BF5">
+            <wp:extent cx="4268975" cy="3999230"/>
+            <wp:effectExtent l="0" t="0" r="0" b="1270"/>
             <wp:docPr id="5" name="Immagine 5"/>
             <wp:cNvGraphicFramePr>
               <a:graphicFrameLocks xmlns:a="http://schemas.openxmlformats.org/drawingml/2006/main" noChangeAspect="1"/>
@@ -6223,7 +6229,7 @@
                   <pic:spPr>
                     <a:xfrm>
                       <a:off x="0" y="0"/>
-                      <a:ext cx="5358480" cy="5019892"/>
+                      <a:ext cx="4274395" cy="4004307"/>
                     </a:xfrm>
                     <a:prstGeom prst="rect">
                       <a:avLst/>
@@ -6249,6 +6255,7 @@
       </w:pPr>
       <w:bookmarkStart w:id="9" w:name="_Toc94790450"/>
       <w:r>
+        <w:lastRenderedPageBreak/>
         <w:t>Pianificazione</w:t>
       </w:r>
       <w:bookmarkEnd w:id="9"/>
@@ -6352,7 +6359,6 @@
                 <w:noProof/>
                 <w:lang w:val="it-IT"/>
               </w:rPr>
-              <w:lastRenderedPageBreak/>
               <w:drawing>
                 <wp:inline distT="0" distB="0" distL="0" distR="0" wp14:anchorId="3C988473" wp14:editId="421E0D4A">
                   <wp:extent cx="5972175" cy="2876550"/>
@@ -6579,6 +6585,7 @@
         <w:t xml:space="preserve">In </w:t>
       </w:r>
       <w:proofErr w:type="spellStart"/>
+      <w:proofErr w:type="gramStart"/>
       <w:r>
         <w:rPr>
           <w:lang w:val="it-IT"/>
@@ -6586,6 +6593,7 @@
         <w:t>pubspec.yaml</w:t>
       </w:r>
       <w:proofErr w:type="spellEnd"/>
+      <w:proofErr w:type="gramEnd"/>
       <w:r>
         <w:rPr>
           <w:lang w:val="it-IT"/>
@@ -6798,6 +6806,7 @@
         <w:t xml:space="preserve"> scarica tutti i pacchetti in </w:t>
       </w:r>
       <w:proofErr w:type="spellStart"/>
+      <w:proofErr w:type="gramStart"/>
       <w:r>
         <w:rPr>
           <w:lang w:val="it-IT"/>
@@ -6805,6 +6814,7 @@
         <w:t>pubspec.yaml</w:t>
       </w:r>
       <w:proofErr w:type="spellEnd"/>
+      <w:proofErr w:type="gramEnd"/>
     </w:p>
     <w:p>
       <w:pPr>
@@ -6851,6 +6861,7 @@
       <w:bookmarkStart w:id="13" w:name="_Toc413411420"/>
       <w:bookmarkStart w:id="14" w:name="_Toc94790453"/>
       <w:r>
+        <w:lastRenderedPageBreak/>
         <w:t>Hardware</w:t>
       </w:r>
       <w:bookmarkEnd w:id="13"/>
@@ -6895,7 +6906,6 @@
       <w:bookmarkStart w:id="15" w:name="_Toc429059808"/>
       <w:bookmarkStart w:id="16" w:name="_Toc94790454"/>
       <w:r>
-        <w:lastRenderedPageBreak/>
         <w:t>Progettazione</w:t>
       </w:r>
       <w:bookmarkEnd w:id="15"/>
@@ -13713,6 +13723,7 @@
   <w:style w:type="character" w:default="1" w:styleId="Carpredefinitoparagrafo">
     <w:name w:val="Default Paragraph Font"/>
     <w:uiPriority w:val="1"/>
+    <w:semiHidden/>
     <w:unhideWhenUsed/>
   </w:style>
   <w:style w:type="table" w:default="1" w:styleId="Tabellanormale">

</xml_diff>

<commit_message>
Implementazione eventi su calendario di sistema
</commit_message>
<xml_diff>
--- a/3_Documentazione/Documentazione_Cortesi.docx
+++ b/3_Documentazione/Documentazione_Cortesi.docx
@@ -3753,6 +3753,209 @@
         </w:rPr>
       </w:pPr>
     </w:p>
+    <w:tbl>
+      <w:tblPr>
+        <w:tblStyle w:val="Grigliatabella"/>
+        <w:tblW w:w="0" w:type="auto"/>
+        <w:tblLook w:val="04A0" w:firstRow="1" w:lastRow="0" w:firstColumn="1" w:lastColumn="0" w:noHBand="0" w:noVBand="1"/>
+      </w:tblPr>
+      <w:tblGrid>
+        <w:gridCol w:w="1561"/>
+        <w:gridCol w:w="3112"/>
+        <w:gridCol w:w="1134"/>
+        <w:gridCol w:w="992"/>
+        <w:gridCol w:w="1560"/>
+        <w:gridCol w:w="1269"/>
+      </w:tblGrid>
+      <w:tr>
+        <w:trPr>
+          <w:trHeight w:val="284"/>
+        </w:trPr>
+        <w:tc>
+          <w:tcPr>
+            <w:tcW w:w="1561" w:type="dxa"/>
+            <w:shd w:val="clear" w:color="auto" w:fill="AEAAAA" w:themeFill="background2" w:themeFillShade="BF"/>
+            <w:vAlign w:val="bottom"/>
+          </w:tcPr>
+          <w:p>
+            <w:r>
+              <w:t>Requisito</w:t>
+            </w:r>
+          </w:p>
+        </w:tc>
+        <w:tc>
+          <w:tcPr>
+            <w:tcW w:w="3112" w:type="dxa"/>
+            <w:vAlign w:val="bottom"/>
+          </w:tcPr>
+          <w:p>
+            <w:r>
+              <w:t>Req-0</w:t>
+            </w:r>
+            <w:r>
+              <w:t>1</w:t>
+            </w:r>
+          </w:p>
+        </w:tc>
+        <w:tc>
+          <w:tcPr>
+            <w:tcW w:w="1134" w:type="dxa"/>
+            <w:shd w:val="clear" w:color="auto" w:fill="AEAAAA" w:themeFill="background2" w:themeFillShade="BF"/>
+            <w:vAlign w:val="bottom"/>
+          </w:tcPr>
+          <w:p>
+            <w:r>
+              <w:t>Priorità</w:t>
+            </w:r>
+          </w:p>
+        </w:tc>
+        <w:tc>
+          <w:tcPr>
+            <w:tcW w:w="992" w:type="dxa"/>
+            <w:vAlign w:val="bottom"/>
+          </w:tcPr>
+          <w:p>
+            <w:r>
+              <w:t>1</w:t>
+            </w:r>
+          </w:p>
+        </w:tc>
+        <w:tc>
+          <w:tcPr>
+            <w:tcW w:w="1560" w:type="dxa"/>
+            <w:shd w:val="clear" w:color="auto" w:fill="AEAAAA" w:themeFill="background2" w:themeFillShade="BF"/>
+            <w:vAlign w:val="bottom"/>
+          </w:tcPr>
+          <w:p>
+            <w:r>
+              <w:t>Versione</w:t>
+            </w:r>
+          </w:p>
+        </w:tc>
+        <w:tc>
+          <w:tcPr>
+            <w:tcW w:w="1269" w:type="dxa"/>
+            <w:vAlign w:val="bottom"/>
+          </w:tcPr>
+          <w:p>
+            <w:r>
+              <w:t>1.0</w:t>
+            </w:r>
+          </w:p>
+        </w:tc>
+      </w:tr>
+      <w:tr>
+        <w:trPr>
+          <w:trHeight w:val="284"/>
+        </w:trPr>
+        <w:tc>
+          <w:tcPr>
+            <w:tcW w:w="1561" w:type="dxa"/>
+            <w:shd w:val="clear" w:color="auto" w:fill="AEAAAA" w:themeFill="background2" w:themeFillShade="BF"/>
+            <w:vAlign w:val="bottom"/>
+          </w:tcPr>
+          <w:p>
+            <w:r>
+              <w:t>Nome</w:t>
+            </w:r>
+          </w:p>
+        </w:tc>
+        <w:tc>
+          <w:tcPr>
+            <w:tcW w:w="8067" w:type="dxa"/>
+            <w:gridSpan w:val="5"/>
+            <w:vAlign w:val="bottom"/>
+          </w:tcPr>
+          <w:p>
+            <w:r>
+              <w:t>Integrazione dati JSON</w:t>
+            </w:r>
+          </w:p>
+        </w:tc>
+      </w:tr>
+      <w:tr>
+        <w:trPr>
+          <w:trHeight w:val="284"/>
+        </w:trPr>
+        <w:tc>
+          <w:tcPr>
+            <w:tcW w:w="1561" w:type="dxa"/>
+            <w:shd w:val="clear" w:color="auto" w:fill="AEAAAA" w:themeFill="background2" w:themeFillShade="BF"/>
+            <w:vAlign w:val="bottom"/>
+          </w:tcPr>
+          <w:p>
+            <w:r>
+              <w:t>Note</w:t>
+            </w:r>
+          </w:p>
+        </w:tc>
+        <w:tc>
+          <w:tcPr>
+            <w:tcW w:w="8067" w:type="dxa"/>
+            <w:gridSpan w:val="5"/>
+            <w:vAlign w:val="bottom"/>
+          </w:tcPr>
+          <w:p>
+            <w:r>
+              <w:t>Prendere i dati tramite un file JSON e importarli correttamente</w:t>
+            </w:r>
+          </w:p>
+        </w:tc>
+      </w:tr>
+      <w:tr>
+        <w:trPr>
+          <w:trHeight w:val="284"/>
+        </w:trPr>
+        <w:tc>
+          <w:tcPr>
+            <w:tcW w:w="9628" w:type="dxa"/>
+            <w:gridSpan w:val="6"/>
+            <w:shd w:val="clear" w:color="auto" w:fill="AEAAAA" w:themeFill="background2" w:themeFillShade="BF"/>
+            <w:vAlign w:val="bottom"/>
+          </w:tcPr>
+          <w:p>
+            <w:r>
+              <w:t>Sotto requisiti</w:t>
+            </w:r>
+          </w:p>
+        </w:tc>
+      </w:tr>
+      <w:tr>
+        <w:trPr>
+          <w:trHeight w:val="284"/>
+        </w:trPr>
+        <w:tc>
+          <w:tcPr>
+            <w:tcW w:w="1561" w:type="dxa"/>
+            <w:shd w:val="clear" w:color="auto" w:fill="AEAAAA" w:themeFill="background2" w:themeFillShade="BF"/>
+            <w:vAlign w:val="bottom"/>
+          </w:tcPr>
+          <w:p>
+            <w:r>
+              <w:t>001</w:t>
+            </w:r>
+          </w:p>
+        </w:tc>
+        <w:tc>
+          <w:tcPr>
+            <w:tcW w:w="8067" w:type="dxa"/>
+            <w:gridSpan w:val="5"/>
+            <w:vAlign w:val="bottom"/>
+          </w:tcPr>
+          <w:p>
+            <w:r>
+              <w:t xml:space="preserve">Definire </w:t>
+            </w:r>
+            <w:r>
+              <w:t>dati (corse e cavalli)</w:t>
+            </w:r>
+          </w:p>
+        </w:tc>
+      </w:tr>
+    </w:tbl>
+    <w:p/>
+    <w:p/>
+    <w:p/>
     <w:p/>
     <w:tbl>
       <w:tblPr>
@@ -3775,7 +3978,7 @@
         <w:tc>
           <w:tcPr>
             <w:tcW w:w="1561" w:type="dxa"/>
-            <w:shd w:val="clear" w:color="auto" w:fill="AEAAAA" w:themeFill="background2" w:themeFillShade="BF"/>
+            <w:shd w:val="clear" w:color="auto" w:fill="C00000"/>
             <w:vAlign w:val="bottom"/>
           </w:tcPr>
           <w:p>
@@ -3787,6 +3990,7 @@
         <w:tc>
           <w:tcPr>
             <w:tcW w:w="3112" w:type="dxa"/>
+            <w:shd w:val="clear" w:color="auto" w:fill="FF0000"/>
             <w:vAlign w:val="bottom"/>
           </w:tcPr>
           <w:p>
@@ -3794,14 +3998,14 @@
               <w:t>Req-0</w:t>
             </w:r>
             <w:r>
-              <w:t>2</w:t>
+              <w:t>1</w:t>
             </w:r>
           </w:p>
         </w:tc>
         <w:tc>
           <w:tcPr>
             <w:tcW w:w="1134" w:type="dxa"/>
-            <w:shd w:val="clear" w:color="auto" w:fill="AEAAAA" w:themeFill="background2" w:themeFillShade="BF"/>
+            <w:shd w:val="clear" w:color="auto" w:fill="C00000"/>
             <w:vAlign w:val="bottom"/>
           </w:tcPr>
           <w:p>
@@ -3813,6 +4017,7 @@
         <w:tc>
           <w:tcPr>
             <w:tcW w:w="992" w:type="dxa"/>
+            <w:shd w:val="clear" w:color="auto" w:fill="FF0000"/>
             <w:vAlign w:val="bottom"/>
           </w:tcPr>
           <w:p>
@@ -3824,7 +4029,7 @@
         <w:tc>
           <w:tcPr>
             <w:tcW w:w="1560" w:type="dxa"/>
-            <w:shd w:val="clear" w:color="auto" w:fill="AEAAAA" w:themeFill="background2" w:themeFillShade="BF"/>
+            <w:shd w:val="clear" w:color="auto" w:fill="C00000"/>
             <w:vAlign w:val="bottom"/>
           </w:tcPr>
           <w:p>
@@ -3836,6 +4041,7 @@
         <w:tc>
           <w:tcPr>
             <w:tcW w:w="1269" w:type="dxa"/>
+            <w:shd w:val="clear" w:color="auto" w:fill="FF0000"/>
             <w:vAlign w:val="bottom"/>
           </w:tcPr>
           <w:p>
@@ -3852,7 +4058,7 @@
         <w:tc>
           <w:tcPr>
             <w:tcW w:w="1561" w:type="dxa"/>
-            <w:shd w:val="clear" w:color="auto" w:fill="AEAAAA" w:themeFill="background2" w:themeFillShade="BF"/>
+            <w:shd w:val="clear" w:color="auto" w:fill="C00000"/>
             <w:vAlign w:val="bottom"/>
           </w:tcPr>
           <w:p>
@@ -3865,11 +4071,12 @@
           <w:tcPr>
             <w:tcW w:w="8067" w:type="dxa"/>
             <w:gridSpan w:val="5"/>
+            <w:shd w:val="clear" w:color="auto" w:fill="FF0000"/>
             <w:vAlign w:val="bottom"/>
           </w:tcPr>
           <w:p>
             <w:r>
-              <w:t>Database Locale</w:t>
+              <w:t>Recupero Dati e Integrazione API</w:t>
             </w:r>
           </w:p>
         </w:tc>
@@ -3881,7 +4088,7 @@
         <w:tc>
           <w:tcPr>
             <w:tcW w:w="1561" w:type="dxa"/>
-            <w:shd w:val="clear" w:color="auto" w:fill="AEAAAA" w:themeFill="background2" w:themeFillShade="BF"/>
+            <w:shd w:val="clear" w:color="auto" w:fill="C00000"/>
             <w:vAlign w:val="bottom"/>
           </w:tcPr>
           <w:p>
@@ -3894,32 +4101,24 @@
           <w:tcPr>
             <w:tcW w:w="8067" w:type="dxa"/>
             <w:gridSpan w:val="5"/>
+            <w:shd w:val="clear" w:color="auto" w:fill="FF0000"/>
             <w:vAlign w:val="bottom"/>
           </w:tcPr>
           <w:p>
             <w:r>
-              <w:t>i dati delle corse dei cavalli (partecipanti, posizioni, tempo, ...)  d</w:t>
-            </w:r>
-            <w:r>
-              <w:t>ev</w:t>
-            </w:r>
-            <w:r>
-              <w:t>ono</w:t>
-            </w:r>
-            <w:r>
-              <w:t xml:space="preserve"> essere </w:t>
-            </w:r>
-            <w:r>
-              <w:t>salvati</w:t>
-            </w:r>
-            <w:r>
-              <w:t xml:space="preserve"> un database locale</w:t>
-            </w:r>
-            <w:r>
-              <w:t>.</w:t>
-            </w:r>
-            <w:r>
-              <w:t xml:space="preserve"> </w:t>
+              <w:t>Necessario prendere i dati delle corse tramite un API (</w:t>
+            </w:r>
+            <w:r>
+              <w:t>Application Programming Interface</w:t>
+            </w:r>
+            <w:r>
+              <w:t>) già esistente (</w:t>
+            </w:r>
+            <w:r>
+              <w:t>comunicazione tra diversi computer o tra diversi software</w:t>
+            </w:r>
+            <w:r>
+              <w:t>).</w:t>
             </w:r>
           </w:p>
         </w:tc>
@@ -3932,7 +4131,7 @@
           <w:tcPr>
             <w:tcW w:w="9628" w:type="dxa"/>
             <w:gridSpan w:val="6"/>
-            <w:shd w:val="clear" w:color="auto" w:fill="AEAAAA" w:themeFill="background2" w:themeFillShade="BF"/>
+            <w:shd w:val="clear" w:color="auto" w:fill="C00000"/>
             <w:vAlign w:val="bottom"/>
           </w:tcPr>
           <w:p>
@@ -3949,7 +4148,7 @@
         <w:tc>
           <w:tcPr>
             <w:tcW w:w="1561" w:type="dxa"/>
-            <w:shd w:val="clear" w:color="auto" w:fill="AEAAAA" w:themeFill="background2" w:themeFillShade="BF"/>
+            <w:shd w:val="clear" w:color="auto" w:fill="C00000"/>
             <w:vAlign w:val="bottom"/>
           </w:tcPr>
           <w:p>
@@ -3965,77 +4164,12 @@
           <w:tcPr>
             <w:tcW w:w="8067" w:type="dxa"/>
             <w:gridSpan w:val="5"/>
+            <w:shd w:val="clear" w:color="auto" w:fill="FF0000"/>
             <w:vAlign w:val="bottom"/>
           </w:tcPr>
           <w:p>
             <w:r>
-              <w:t>Definire tabella per i dati</w:t>
-            </w:r>
-          </w:p>
-        </w:tc>
-      </w:tr>
-      <w:tr>
-        <w:trPr>
-          <w:trHeight w:val="284"/>
-        </w:trPr>
-        <w:tc>
-          <w:tcPr>
-            <w:tcW w:w="1561" w:type="dxa"/>
-            <w:shd w:val="clear" w:color="auto" w:fill="AEAAAA" w:themeFill="background2" w:themeFillShade="BF"/>
-            <w:vAlign w:val="bottom"/>
-          </w:tcPr>
-          <w:p>
-            <w:r>
-              <w:t>002</w:t>
-            </w:r>
-          </w:p>
-        </w:tc>
-        <w:tc>
-          <w:tcPr>
-            <w:tcW w:w="8067" w:type="dxa"/>
-            <w:gridSpan w:val="5"/>
-            <w:vAlign w:val="bottom"/>
-          </w:tcPr>
-          <w:p>
-            <w:r>
-              <w:t>Funzionamento del Req-01</w:t>
-            </w:r>
-          </w:p>
-        </w:tc>
-      </w:tr>
-      <w:tr>
-        <w:trPr>
-          <w:trHeight w:val="284"/>
-        </w:trPr>
-        <w:tc>
-          <w:tcPr>
-            <w:tcW w:w="1561" w:type="dxa"/>
-            <w:shd w:val="clear" w:color="auto" w:fill="AEAAAA" w:themeFill="background2" w:themeFillShade="BF"/>
-            <w:vAlign w:val="bottom"/>
-          </w:tcPr>
-          <w:p>
-            <w:r>
-              <w:t>003</w:t>
-            </w:r>
-          </w:p>
-        </w:tc>
-        <w:tc>
-          <w:tcPr>
-            <w:tcW w:w="8067" w:type="dxa"/>
-            <w:gridSpan w:val="5"/>
-            <w:vAlign w:val="bottom"/>
-          </w:tcPr>
-          <w:p>
-            <w:r>
-              <w:t>Sincronizzazione i dati forniti con l’API nel database locale (</w:t>
-            </w:r>
-            <w:proofErr w:type="spellStart"/>
-            <w:r>
-              <w:t>sqlflite</w:t>
-            </w:r>
-            <w:proofErr w:type="spellEnd"/>
-            <w:r>
-              <w:t>)</w:t>
+              <w:t>Implementazione API (JS / Python)</w:t>
             </w:r>
           </w:p>
         </w:tc>
@@ -4068,6 +4202,7 @@
           </w:tcPr>
           <w:p>
             <w:r>
+              <w:lastRenderedPageBreak/>
               <w:t>Requisito</w:t>
             </w:r>
           </w:p>
@@ -4082,7 +4217,7 @@
               <w:t>Req-0</w:t>
             </w:r>
             <w:r>
-              <w:t>1</w:t>
+              <w:t>2</w:t>
             </w:r>
           </w:p>
         </w:tc>
@@ -4157,7 +4292,19 @@
           </w:tcPr>
           <w:p>
             <w:r>
-              <w:t>Recupero Dati e Integrazione API</w:t>
+              <w:t>Visualizzazione corse odierne</w:t>
+            </w:r>
+            <w:r>
+              <w:t xml:space="preserve"> e imminenti</w:t>
+            </w:r>
+            <w:r>
+              <w:t xml:space="preserve"> </w:t>
+            </w:r>
+            <w:r>
+              <w:t xml:space="preserve">- </w:t>
+            </w:r>
+            <w:r>
+              <w:t>Home</w:t>
             </w:r>
           </w:p>
         </w:tc>
@@ -4186,19 +4333,16 @@
           </w:tcPr>
           <w:p>
             <w:r>
-              <w:t>Necessario prendere i dati delle corse tramite un API (</w:t>
-            </w:r>
-            <w:r>
-              <w:t>Application Programming Interface</w:t>
-            </w:r>
-            <w:r>
-              <w:t>) già esistente (</w:t>
-            </w:r>
-            <w:r>
-              <w:t>comunicazione tra diversi computer o tra diversi software</w:t>
-            </w:r>
-            <w:r>
-              <w:t>).</w:t>
+              <w:t>L’utente deve poter v</w:t>
+            </w:r>
+            <w:r>
+              <w:t>isualizzazione</w:t>
+            </w:r>
+            <w:r>
+              <w:t xml:space="preserve"> </w:t>
+            </w:r>
+            <w:r>
+              <w:t>le corse recenti e quelle a breve distanza</w:t>
             </w:r>
           </w:p>
         </w:tc>
@@ -4233,10 +4377,7 @@
           </w:tcPr>
           <w:p>
             <w:r>
-              <w:t>00</w:t>
-            </w:r>
-            <w:r>
-              <w:t>1</w:t>
+              <w:t>001</w:t>
             </w:r>
           </w:p>
         </w:tc>
@@ -4248,7 +4389,42 @@
           </w:tcPr>
           <w:p>
             <w:r>
-              <w:t>Implementazione API (JS / Python)</w:t>
+              <w:t>Funzionamento del Req-0</w:t>
+            </w:r>
+            <w:r>
+              <w:t>1</w:t>
+            </w:r>
+          </w:p>
+        </w:tc>
+      </w:tr>
+      <w:tr>
+        <w:trPr>
+          <w:trHeight w:val="284"/>
+        </w:trPr>
+        <w:tc>
+          <w:tcPr>
+            <w:tcW w:w="1561" w:type="dxa"/>
+            <w:shd w:val="clear" w:color="auto" w:fill="AEAAAA" w:themeFill="background2" w:themeFillShade="BF"/>
+            <w:vAlign w:val="bottom"/>
+          </w:tcPr>
+          <w:p>
+            <w:r>
+              <w:t>002</w:t>
+            </w:r>
+          </w:p>
+        </w:tc>
+        <w:tc>
+          <w:tcPr>
+            <w:tcW w:w="8067" w:type="dxa"/>
+            <w:gridSpan w:val="5"/>
+            <w:vAlign w:val="bottom"/>
+          </w:tcPr>
+          <w:p>
+            <w:r>
+              <w:t>Mostrare le corse recenti e imminenti</w:t>
+            </w:r>
+            <w:r>
+              <w:t xml:space="preserve"> (data, ora, nome)</w:t>
             </w:r>
           </w:p>
         </w:tc>
@@ -4292,7 +4468,10 @@
           </w:tcPr>
           <w:p>
             <w:r>
-              <w:t>Req-03</w:t>
+              <w:t>Req-0</w:t>
+            </w:r>
+            <w:r>
+              <w:t>3</w:t>
             </w:r>
           </w:p>
         </w:tc>
@@ -4367,19 +4546,10 @@
           </w:tcPr>
           <w:p>
             <w:r>
-              <w:t>Visualizzazione corse odierne</w:t>
-            </w:r>
-            <w:r>
-              <w:t xml:space="preserve"> e imminenti</w:t>
-            </w:r>
-            <w:r>
-              <w:t xml:space="preserve"> </w:t>
-            </w:r>
-            <w:r>
-              <w:t xml:space="preserve">- </w:t>
-            </w:r>
-            <w:r>
-              <w:t>Home</w:t>
+              <w:t>Visualizzazione c</w:t>
+            </w:r>
+            <w:r>
+              <w:t>alendario corse</w:t>
             </w:r>
           </w:p>
         </w:tc>
@@ -4408,16 +4578,19 @@
           </w:tcPr>
           <w:p>
             <w:r>
-              <w:t>L’utente deve poter v</w:t>
-            </w:r>
-            <w:r>
-              <w:t>isualizzazione</w:t>
-            </w:r>
-            <w:r>
-              <w:t xml:space="preserve"> </w:t>
-            </w:r>
-            <w:r>
-              <w:t>le corse recenti e quelle a breve distanza</w:t>
+              <w:t xml:space="preserve">L’utente deve poter consultare un calendario delle gare future, con possibilità di filtrare per ippodromo </w:t>
+            </w:r>
+            <w:r>
+              <w:t>(</w:t>
+            </w:r>
+            <w:r>
+              <w:t>o data</w:t>
+            </w:r>
+            <w:r>
+              <w:t>)</w:t>
+            </w:r>
+            <w:r>
+              <w:t>.</w:t>
             </w:r>
           </w:p>
         </w:tc>
@@ -4464,7 +4637,10 @@
           </w:tcPr>
           <w:p>
             <w:r>
-              <w:t>Funzionamento del Req-02</w:t>
+              <w:t>Funzionamento del Req-0</w:t>
+            </w:r>
+            <w:r>
+              <w:t>1</w:t>
             </w:r>
           </w:p>
         </w:tc>
@@ -4481,7 +4657,10 @@
           </w:tcPr>
           <w:p>
             <w:r>
-              <w:t>002</w:t>
+              <w:t>00</w:t>
+            </w:r>
+            <w:r>
+              <w:t xml:space="preserve">2 </w:t>
             </w:r>
           </w:p>
         </w:tc>
@@ -4493,10 +4672,10 @@
           </w:tcPr>
           <w:p>
             <w:r>
-              <w:t>Mostrare le corse recenti e imminenti</w:t>
-            </w:r>
-            <w:r>
-              <w:t xml:space="preserve"> (data, ora, nome)</w:t>
+              <w:t>Filtro funzionante</w:t>
+            </w:r>
+            <w:r>
+              <w:t xml:space="preserve"> per l’ippodromo (e data)</w:t>
             </w:r>
           </w:p>
         </w:tc>
@@ -4540,7 +4719,10 @@
           </w:tcPr>
           <w:p>
             <w:r>
-              <w:t>Req-04</w:t>
+              <w:t>Req-0</w:t>
+            </w:r>
+            <w:r>
+              <w:t>4</w:t>
             </w:r>
           </w:p>
         </w:tc>
@@ -4615,10 +4797,7 @@
           </w:tcPr>
           <w:p>
             <w:r>
-              <w:t>Visualizzazione c</w:t>
-            </w:r>
-            <w:r>
-              <w:t>alendario corse</w:t>
+              <w:t>Visualizzazione risultati e statistiche cavalli</w:t>
             </w:r>
           </w:p>
         </w:tc>
@@ -4647,19 +4826,10 @@
           </w:tcPr>
           <w:p>
             <w:r>
-              <w:t xml:space="preserve">L’utente deve poter consultare un calendario delle gare future, con possibilità di filtrare per ippodromo </w:t>
-            </w:r>
-            <w:r>
-              <w:t>(</w:t>
-            </w:r>
-            <w:r>
-              <w:t>o data</w:t>
-            </w:r>
-            <w:r>
-              <w:t>)</w:t>
-            </w:r>
-            <w:r>
-              <w:t>.</w:t>
+              <w:t>L’utente deve poter visualizzare i risultati dettagliati delle corse e le statistiche storiche dei cavalli.</w:t>
+            </w:r>
+            <w:r>
+              <w:t xml:space="preserve"> (famosi / morti)</w:t>
             </w:r>
           </w:p>
         </w:tc>
@@ -4706,240 +4876,10 @@
           </w:tcPr>
           <w:p>
             <w:r>
-              <w:t>Funzionamento del Req-02</w:t>
-            </w:r>
-          </w:p>
-        </w:tc>
-      </w:tr>
-      <w:tr>
-        <w:trPr>
-          <w:trHeight w:val="284"/>
-        </w:trPr>
-        <w:tc>
-          <w:tcPr>
-            <w:tcW w:w="1561" w:type="dxa"/>
-            <w:shd w:val="clear" w:color="auto" w:fill="AEAAAA" w:themeFill="background2" w:themeFillShade="BF"/>
-            <w:vAlign w:val="bottom"/>
-          </w:tcPr>
-          <w:p>
-            <w:r>
-              <w:t>00</w:t>
-            </w:r>
-            <w:r>
-              <w:t xml:space="preserve">2 </w:t>
-            </w:r>
-          </w:p>
-        </w:tc>
-        <w:tc>
-          <w:tcPr>
-            <w:tcW w:w="8067" w:type="dxa"/>
-            <w:gridSpan w:val="5"/>
-            <w:vAlign w:val="bottom"/>
-          </w:tcPr>
-          <w:p>
-            <w:r>
-              <w:t>Filtro funzionante</w:t>
-            </w:r>
-            <w:r>
-              <w:t xml:space="preserve"> per l’ippodromo (e data)</w:t>
-            </w:r>
-          </w:p>
-        </w:tc>
-      </w:tr>
-    </w:tbl>
-    <w:p/>
-    <w:tbl>
-      <w:tblPr>
-        <w:tblStyle w:val="Grigliatabella"/>
-        <w:tblW w:w="0" w:type="auto"/>
-        <w:tblLook w:val="04A0" w:firstRow="1" w:lastRow="0" w:firstColumn="1" w:lastColumn="0" w:noHBand="0" w:noVBand="1"/>
-      </w:tblPr>
-      <w:tblGrid>
-        <w:gridCol w:w="1561"/>
-        <w:gridCol w:w="3112"/>
-        <w:gridCol w:w="1134"/>
-        <w:gridCol w:w="992"/>
-        <w:gridCol w:w="1560"/>
-        <w:gridCol w:w="1269"/>
-      </w:tblGrid>
-      <w:tr>
-        <w:trPr>
-          <w:trHeight w:val="284"/>
-        </w:trPr>
-        <w:tc>
-          <w:tcPr>
-            <w:tcW w:w="1561" w:type="dxa"/>
-            <w:shd w:val="clear" w:color="auto" w:fill="AEAAAA" w:themeFill="background2" w:themeFillShade="BF"/>
-            <w:vAlign w:val="bottom"/>
-          </w:tcPr>
-          <w:p>
-            <w:r>
-              <w:t>Requisito</w:t>
-            </w:r>
-          </w:p>
-        </w:tc>
-        <w:tc>
-          <w:tcPr>
-            <w:tcW w:w="3112" w:type="dxa"/>
-            <w:vAlign w:val="bottom"/>
-          </w:tcPr>
-          <w:p>
-            <w:r>
-              <w:t>Req-05</w:t>
-            </w:r>
-          </w:p>
-        </w:tc>
-        <w:tc>
-          <w:tcPr>
-            <w:tcW w:w="1134" w:type="dxa"/>
-            <w:shd w:val="clear" w:color="auto" w:fill="AEAAAA" w:themeFill="background2" w:themeFillShade="BF"/>
-            <w:vAlign w:val="bottom"/>
-          </w:tcPr>
-          <w:p>
-            <w:r>
-              <w:t>Priorità</w:t>
-            </w:r>
-          </w:p>
-        </w:tc>
-        <w:tc>
-          <w:tcPr>
-            <w:tcW w:w="992" w:type="dxa"/>
-            <w:vAlign w:val="bottom"/>
-          </w:tcPr>
-          <w:p>
+              <w:t>Funzionamento Req-0</w:t>
+            </w:r>
             <w:r>
               <w:t>1</w:t>
-            </w:r>
-          </w:p>
-        </w:tc>
-        <w:tc>
-          <w:tcPr>
-            <w:tcW w:w="1560" w:type="dxa"/>
-            <w:shd w:val="clear" w:color="auto" w:fill="AEAAAA" w:themeFill="background2" w:themeFillShade="BF"/>
-            <w:vAlign w:val="bottom"/>
-          </w:tcPr>
-          <w:p>
-            <w:r>
-              <w:t>Versione</w:t>
-            </w:r>
-          </w:p>
-        </w:tc>
-        <w:tc>
-          <w:tcPr>
-            <w:tcW w:w="1269" w:type="dxa"/>
-            <w:vAlign w:val="bottom"/>
-          </w:tcPr>
-          <w:p>
-            <w:r>
-              <w:t>1.0</w:t>
-            </w:r>
-          </w:p>
-        </w:tc>
-      </w:tr>
-      <w:tr>
-        <w:trPr>
-          <w:trHeight w:val="284"/>
-        </w:trPr>
-        <w:tc>
-          <w:tcPr>
-            <w:tcW w:w="1561" w:type="dxa"/>
-            <w:shd w:val="clear" w:color="auto" w:fill="AEAAAA" w:themeFill="background2" w:themeFillShade="BF"/>
-            <w:vAlign w:val="bottom"/>
-          </w:tcPr>
-          <w:p>
-            <w:r>
-              <w:t>Nome</w:t>
-            </w:r>
-          </w:p>
-        </w:tc>
-        <w:tc>
-          <w:tcPr>
-            <w:tcW w:w="8067" w:type="dxa"/>
-            <w:gridSpan w:val="5"/>
-            <w:vAlign w:val="bottom"/>
-          </w:tcPr>
-          <w:p>
-            <w:r>
-              <w:t>Visualizzazione risultati e statistiche cavalli</w:t>
-            </w:r>
-          </w:p>
-        </w:tc>
-      </w:tr>
-      <w:tr>
-        <w:trPr>
-          <w:trHeight w:val="284"/>
-        </w:trPr>
-        <w:tc>
-          <w:tcPr>
-            <w:tcW w:w="1561" w:type="dxa"/>
-            <w:shd w:val="clear" w:color="auto" w:fill="AEAAAA" w:themeFill="background2" w:themeFillShade="BF"/>
-            <w:vAlign w:val="bottom"/>
-          </w:tcPr>
-          <w:p>
-            <w:r>
-              <w:t>Note</w:t>
-            </w:r>
-          </w:p>
-        </w:tc>
-        <w:tc>
-          <w:tcPr>
-            <w:tcW w:w="8067" w:type="dxa"/>
-            <w:gridSpan w:val="5"/>
-            <w:vAlign w:val="bottom"/>
-          </w:tcPr>
-          <w:p>
-            <w:r>
-              <w:t>L’utente deve poter visualizzare i risultati dettagliati delle corse e le statistiche storiche dei cavalli.</w:t>
-            </w:r>
-            <w:r>
-              <w:t xml:space="preserve"> (famosi / morti)</w:t>
-            </w:r>
-          </w:p>
-        </w:tc>
-      </w:tr>
-      <w:tr>
-        <w:trPr>
-          <w:trHeight w:val="284"/>
-        </w:trPr>
-        <w:tc>
-          <w:tcPr>
-            <w:tcW w:w="9628" w:type="dxa"/>
-            <w:gridSpan w:val="6"/>
-            <w:shd w:val="clear" w:color="auto" w:fill="AEAAAA" w:themeFill="background2" w:themeFillShade="BF"/>
-            <w:vAlign w:val="bottom"/>
-          </w:tcPr>
-          <w:p>
-            <w:r>
-              <w:t>Sotto requisiti</w:t>
-            </w:r>
-          </w:p>
-        </w:tc>
-      </w:tr>
-      <w:tr>
-        <w:trPr>
-          <w:trHeight w:val="284"/>
-        </w:trPr>
-        <w:tc>
-          <w:tcPr>
-            <w:tcW w:w="1561" w:type="dxa"/>
-            <w:shd w:val="clear" w:color="auto" w:fill="AEAAAA" w:themeFill="background2" w:themeFillShade="BF"/>
-            <w:vAlign w:val="bottom"/>
-          </w:tcPr>
-          <w:p>
-            <w:r>
-              <w:t>001</w:t>
-            </w:r>
-          </w:p>
-        </w:tc>
-        <w:tc>
-          <w:tcPr>
-            <w:tcW w:w="8067" w:type="dxa"/>
-            <w:gridSpan w:val="5"/>
-            <w:vAlign w:val="bottom"/>
-          </w:tcPr>
-          <w:p>
-            <w:r>
-              <w:t>Funzionamento Req-02</w:t>
             </w:r>
           </w:p>
         </w:tc>
@@ -5041,7 +4981,10 @@
           </w:tcPr>
           <w:p>
             <w:r>
-              <w:t>Req-06</w:t>
+              <w:t>Req-0</w:t>
+            </w:r>
+            <w:r>
+              <w:t>5</w:t>
             </w:r>
           </w:p>
         </w:tc>
@@ -5192,7 +5135,10 @@
           </w:tcPr>
           <w:p>
             <w:r>
-              <w:t>Funzionamento Req-02</w:t>
+              <w:t>Funzionamento Req-0</w:t>
+            </w:r>
+            <w:r>
+              <w:t>1</w:t>
             </w:r>
           </w:p>
         </w:tc>
@@ -5273,7 +5219,10 @@
           </w:tcPr>
           <w:p>
             <w:r>
-              <w:t>Req-07</w:t>
+              <w:t>Req-0</w:t>
+            </w:r>
+            <w:r>
+              <w:t>6</w:t>
             </w:r>
           </w:p>
         </w:tc>
@@ -5501,6 +5450,271 @@
       </w:tr>
     </w:tbl>
     <w:p/>
+    <w:tbl>
+      <w:tblPr>
+        <w:tblStyle w:val="Grigliatabella"/>
+        <w:tblW w:w="0" w:type="auto"/>
+        <w:tblLook w:val="04A0" w:firstRow="1" w:lastRow="0" w:firstColumn="1" w:lastColumn="0" w:noHBand="0" w:noVBand="1"/>
+      </w:tblPr>
+      <w:tblGrid>
+        <w:gridCol w:w="1561"/>
+        <w:gridCol w:w="3112"/>
+        <w:gridCol w:w="1134"/>
+        <w:gridCol w:w="992"/>
+        <w:gridCol w:w="1560"/>
+        <w:gridCol w:w="1269"/>
+      </w:tblGrid>
+      <w:tr>
+        <w:trPr>
+          <w:trHeight w:val="284"/>
+        </w:trPr>
+        <w:tc>
+          <w:tcPr>
+            <w:tcW w:w="1561" w:type="dxa"/>
+            <w:shd w:val="clear" w:color="auto" w:fill="AEAAAA" w:themeFill="background2" w:themeFillShade="BF"/>
+            <w:vAlign w:val="bottom"/>
+          </w:tcPr>
+          <w:p>
+            <w:r>
+              <w:t>Requisito</w:t>
+            </w:r>
+          </w:p>
+        </w:tc>
+        <w:tc>
+          <w:tcPr>
+            <w:tcW w:w="3112" w:type="dxa"/>
+            <w:vAlign w:val="bottom"/>
+          </w:tcPr>
+          <w:p>
+            <w:r>
+              <w:t>Req-0</w:t>
+            </w:r>
+            <w:r>
+              <w:t>6</w:t>
+            </w:r>
+          </w:p>
+        </w:tc>
+        <w:tc>
+          <w:tcPr>
+            <w:tcW w:w="1134" w:type="dxa"/>
+            <w:shd w:val="clear" w:color="auto" w:fill="AEAAAA" w:themeFill="background2" w:themeFillShade="BF"/>
+            <w:vAlign w:val="bottom"/>
+          </w:tcPr>
+          <w:p>
+            <w:r>
+              <w:t>Priorità</w:t>
+            </w:r>
+          </w:p>
+        </w:tc>
+        <w:tc>
+          <w:tcPr>
+            <w:tcW w:w="992" w:type="dxa"/>
+            <w:vAlign w:val="bottom"/>
+          </w:tcPr>
+          <w:p>
+            <w:r>
+              <w:t>1</w:t>
+            </w:r>
+          </w:p>
+        </w:tc>
+        <w:tc>
+          <w:tcPr>
+            <w:tcW w:w="1560" w:type="dxa"/>
+            <w:shd w:val="clear" w:color="auto" w:fill="AEAAAA" w:themeFill="background2" w:themeFillShade="BF"/>
+            <w:vAlign w:val="bottom"/>
+          </w:tcPr>
+          <w:p>
+            <w:r>
+              <w:t>Versione</w:t>
+            </w:r>
+          </w:p>
+        </w:tc>
+        <w:tc>
+          <w:tcPr>
+            <w:tcW w:w="1269" w:type="dxa"/>
+            <w:vAlign w:val="bottom"/>
+          </w:tcPr>
+          <w:p>
+            <w:r>
+              <w:t>1.0</w:t>
+            </w:r>
+          </w:p>
+        </w:tc>
+      </w:tr>
+      <w:tr>
+        <w:trPr>
+          <w:trHeight w:val="284"/>
+        </w:trPr>
+        <w:tc>
+          <w:tcPr>
+            <w:tcW w:w="1561" w:type="dxa"/>
+            <w:shd w:val="clear" w:color="auto" w:fill="AEAAAA" w:themeFill="background2" w:themeFillShade="BF"/>
+            <w:vAlign w:val="bottom"/>
+          </w:tcPr>
+          <w:p>
+            <w:r>
+              <w:t>Nome</w:t>
+            </w:r>
+          </w:p>
+        </w:tc>
+        <w:tc>
+          <w:tcPr>
+            <w:tcW w:w="8067" w:type="dxa"/>
+            <w:gridSpan w:val="5"/>
+            <w:vAlign w:val="bottom"/>
+          </w:tcPr>
+          <w:p>
+            <w:r>
+              <w:t>Eventi su calendario</w:t>
+            </w:r>
+          </w:p>
+        </w:tc>
+      </w:tr>
+      <w:tr>
+        <w:trPr>
+          <w:trHeight w:val="284"/>
+        </w:trPr>
+        <w:tc>
+          <w:tcPr>
+            <w:tcW w:w="1561" w:type="dxa"/>
+            <w:shd w:val="clear" w:color="auto" w:fill="AEAAAA" w:themeFill="background2" w:themeFillShade="BF"/>
+            <w:vAlign w:val="bottom"/>
+          </w:tcPr>
+          <w:p>
+            <w:r>
+              <w:t>Note</w:t>
+            </w:r>
+          </w:p>
+        </w:tc>
+        <w:tc>
+          <w:tcPr>
+            <w:tcW w:w="8067" w:type="dxa"/>
+            <w:gridSpan w:val="5"/>
+            <w:vAlign w:val="bottom"/>
+          </w:tcPr>
+          <w:tbl>
+            <w:tblPr>
+              <w:tblW w:w="0" w:type="auto"/>
+              <w:tblCellSpacing w:w="15" w:type="dxa"/>
+              <w:tblCellMar>
+                <w:top w:w="15" w:type="dxa"/>
+                <w:left w:w="15" w:type="dxa"/>
+                <w:bottom w:w="15" w:type="dxa"/>
+                <w:right w:w="15" w:type="dxa"/>
+              </w:tblCellMar>
+              <w:tblLook w:val="04A0" w:firstRow="1" w:lastRow="0" w:firstColumn="1" w:lastColumn="0" w:noHBand="0" w:noVBand="1"/>
+            </w:tblPr>
+            <w:tblGrid>
+              <w:gridCol w:w="96"/>
+            </w:tblGrid>
+            <w:tr>
+              <w:trPr>
+                <w:tblCellSpacing w:w="15" w:type="dxa"/>
+              </w:trPr>
+              <w:tc>
+                <w:tcPr>
+                  <w:tcW w:w="0" w:type="auto"/>
+                  <w:vAlign w:val="center"/>
+                  <w:hideMark/>
+                </w:tcPr>
+                <w:p/>
+              </w:tc>
+            </w:tr>
+          </w:tbl>
+          <w:p>
+            <w:pPr>
+              <w:rPr>
+                <w:vanish/>
+              </w:rPr>
+            </w:pPr>
+          </w:p>
+          <w:tbl>
+            <w:tblPr>
+              <w:tblW w:w="0" w:type="auto"/>
+              <w:tblCellSpacing w:w="15" w:type="dxa"/>
+              <w:tblCellMar>
+                <w:top w:w="15" w:type="dxa"/>
+                <w:left w:w="15" w:type="dxa"/>
+                <w:bottom w:w="15" w:type="dxa"/>
+                <w:right w:w="15" w:type="dxa"/>
+              </w:tblCellMar>
+              <w:tblLook w:val="04A0" w:firstRow="1" w:lastRow="0" w:firstColumn="1" w:lastColumn="0" w:noHBand="0" w:noVBand="1"/>
+            </w:tblPr>
+            <w:tblGrid>
+              <w:gridCol w:w="7629"/>
+            </w:tblGrid>
+            <w:tr>
+              <w:trPr>
+                <w:tblCellSpacing w:w="15" w:type="dxa"/>
+              </w:trPr>
+              <w:tc>
+                <w:tcPr>
+                  <w:tcW w:w="0" w:type="auto"/>
+                  <w:vAlign w:val="center"/>
+                  <w:hideMark/>
+                </w:tcPr>
+                <w:p>
+                  <w:r>
+                    <w:t>L’app deve integrare degli eventi sul calendario di sistema quando avviene una corsa</w:t>
+                  </w:r>
+                </w:p>
+              </w:tc>
+            </w:tr>
+          </w:tbl>
+          <w:p/>
+        </w:tc>
+      </w:tr>
+      <w:tr>
+        <w:trPr>
+          <w:trHeight w:val="284"/>
+        </w:trPr>
+        <w:tc>
+          <w:tcPr>
+            <w:tcW w:w="9628" w:type="dxa"/>
+            <w:gridSpan w:val="6"/>
+            <w:shd w:val="clear" w:color="auto" w:fill="AEAAAA" w:themeFill="background2" w:themeFillShade="BF"/>
+            <w:vAlign w:val="bottom"/>
+          </w:tcPr>
+          <w:p>
+            <w:r>
+              <w:t>Sotto requisiti</w:t>
+            </w:r>
+          </w:p>
+        </w:tc>
+      </w:tr>
+      <w:tr>
+        <w:trPr>
+          <w:trHeight w:val="284"/>
+        </w:trPr>
+        <w:tc>
+          <w:tcPr>
+            <w:tcW w:w="1561" w:type="dxa"/>
+            <w:shd w:val="clear" w:color="auto" w:fill="AEAAAA" w:themeFill="background2" w:themeFillShade="BF"/>
+            <w:vAlign w:val="bottom"/>
+          </w:tcPr>
+          <w:p>
+            <w:r>
+              <w:t>001</w:t>
+            </w:r>
+          </w:p>
+        </w:tc>
+        <w:tc>
+          <w:tcPr>
+            <w:tcW w:w="8067" w:type="dxa"/>
+            <w:gridSpan w:val="5"/>
+            <w:vAlign w:val="bottom"/>
+          </w:tcPr>
+          <w:p>
+            <w:r>
+              <w:t>Funzionamento Req-02</w:t>
+            </w:r>
+          </w:p>
+        </w:tc>
+      </w:tr>
+    </w:tbl>
+    <w:p/>
+    <w:p/>
+    <w:p/>
     <w:p/>
     <w:tbl>
       <w:tblPr>
@@ -5528,6 +5742,7 @@
           </w:tcPr>
           <w:p>
             <w:r>
+              <w:lastRenderedPageBreak/>
               <w:t>Requisito</w:t>
             </w:r>
           </w:p>
@@ -5539,7 +5754,10 @@
           </w:tcPr>
           <w:p>
             <w:r>
-              <w:t>Req-08</w:t>
+              <w:t>Req-0</w:t>
+            </w:r>
+            <w:r>
+              <w:t>7</w:t>
             </w:r>
           </w:p>
         </w:tc>
@@ -5791,6 +6009,7 @@
       </w:tr>
     </w:tbl>
     <w:p/>
+    <w:p/>
     <w:tbl>
       <w:tblPr>
         <w:tblStyle w:val="Grigliatabella"/>
@@ -5817,7 +6036,6 @@
           </w:tcPr>
           <w:p>
             <w:r>
-              <w:lastRenderedPageBreak/>
               <w:t>Requisito</w:t>
             </w:r>
           </w:p>
@@ -5829,7 +6047,10 @@
           </w:tcPr>
           <w:p>
             <w:r>
-              <w:t>Req-09</w:t>
+              <w:t>Req-0</w:t>
+            </w:r>
+            <w:r>
+              <w:t>8</w:t>
             </w:r>
           </w:p>
         </w:tc>
@@ -6153,40 +6374,10 @@
       </w:pPr>
       <w:bookmarkStart w:id="8" w:name="_Toc94790449"/>
       <w:r>
+        <w:lastRenderedPageBreak/>
         <w:t>Use case</w:t>
       </w:r>
       <w:bookmarkEnd w:id="8"/>
-    </w:p>
-    <w:p>
-      <w:pPr>
-        <w:rPr>
-          <w:lang w:val="it-IT"/>
-        </w:rPr>
-      </w:pPr>
-      <w:r>
-        <w:rPr>
-          <w:lang w:val="it-IT"/>
-        </w:rPr>
-        <w:t xml:space="preserve">I casi d’uso rappresentano l’interazione tra i vari </w:t>
-      </w:r>
-      <w:r>
-        <w:rPr>
-          <w:lang w:val="it-IT"/>
-        </w:rPr>
-        <w:t>attori e le funzionalità</w:t>
-      </w:r>
-      <w:r>
-        <w:rPr>
-          <w:lang w:val="it-IT"/>
-        </w:rPr>
-        <w:t xml:space="preserve"> del prodotto</w:t>
-      </w:r>
-      <w:r>
-        <w:rPr>
-          <w:lang w:val="it-IT"/>
-        </w:rPr>
-        <w:t>.</w:t>
-      </w:r>
     </w:p>
     <w:p>
       <w:pPr>
@@ -6255,7 +6446,6 @@
       </w:pPr>
       <w:bookmarkStart w:id="9" w:name="_Toc94790450"/>
       <w:r>
-        <w:lastRenderedPageBreak/>
         <w:t>Pianificazione</w:t>
       </w:r>
       <w:bookmarkEnd w:id="9"/>
@@ -6359,6 +6549,7 @@
                 <w:noProof/>
                 <w:lang w:val="it-IT"/>
               </w:rPr>
+              <w:lastRenderedPageBreak/>
               <w:drawing>
                 <wp:inline distT="0" distB="0" distL="0" distR="0" wp14:anchorId="3C988473" wp14:editId="421E0D4A">
                   <wp:extent cx="5972175" cy="2876550"/>
@@ -6582,7 +6773,13 @@
         <w:rPr>
           <w:lang w:val="it-IT"/>
         </w:rPr>
-        <w:t xml:space="preserve">In </w:t>
+        <w:t>Nel file</w:t>
+      </w:r>
+      <w:r>
+        <w:rPr>
+          <w:lang w:val="it-IT"/>
+        </w:rPr>
+        <w:t xml:space="preserve"> </w:t>
       </w:r>
       <w:proofErr w:type="spellStart"/>
       <w:proofErr w:type="gramStart"/>
@@ -6603,16 +6800,29 @@
     </w:p>
     <w:p>
       <w:pPr>
-        <w:rPr>
-          <w:lang w:val="it-IT"/>
-        </w:rPr>
-      </w:pPr>
-      <w:r>
-        <w:rPr>
-          <w:lang w:val="it-IT"/>
-        </w:rPr>
-        <w:t>Aggiunta libreria</w:t>
-      </w:r>
+        <w:pStyle w:val="Paragrafoelenco"/>
+        <w:numPr>
+          <w:ilvl w:val="0"/>
+          <w:numId w:val="31"/>
+        </w:numPr>
+      </w:pPr>
+      <w:r>
+        <w:rPr>
+          <w:lang w:val="it-IT"/>
+        </w:rPr>
+        <w:t>Librerie aggiunte</w:t>
+      </w:r>
+      <w:r>
+        <w:rPr>
+          <w:lang w:val="it-IT"/>
+        </w:rPr>
+        <w:t xml:space="preserve"> sotto </w:t>
+      </w:r>
+      <w:proofErr w:type="spellStart"/>
+      <w:r>
+        <w:t>dependencies</w:t>
+      </w:r>
+      <w:proofErr w:type="spellEnd"/>
       <w:r>
         <w:rPr>
           <w:lang w:val="it-IT"/>
@@ -6726,11 +6936,11 @@
       </w:pPr>
       <w:proofErr w:type="spellStart"/>
       <w:r>
-        <w:t>flutter_local_notifications</w:t>
+        <w:t>cupertino_icons</w:t>
       </w:r>
       <w:proofErr w:type="spellEnd"/>
       <w:r>
-        <w:t>: ^19.5.0</w:t>
+        <w:t>: ^1.0.8</w:t>
       </w:r>
     </w:p>
     <w:p>
@@ -6743,11 +6953,11 @@
       </w:pPr>
       <w:proofErr w:type="spellStart"/>
       <w:r>
-        <w:t>timezone</w:t>
+        <w:t>calendar_event_linker</w:t>
       </w:r>
       <w:proofErr w:type="spellEnd"/>
       <w:r>
-        <w:t>: ^0.10.1</w:t>
+        <w:t>: ^1.0.0</w:t>
       </w:r>
     </w:p>
     <w:p>
@@ -6760,55 +6970,173 @@
       </w:pPr>
       <w:proofErr w:type="spellStart"/>
       <w:r>
-        <w:t>flutter_timezone</w:t>
+        <w:t>permission_handler</w:t>
       </w:r>
       <w:proofErr w:type="spellEnd"/>
       <w:r>
-        <w:t>: ^5.0.1</w:t>
-      </w:r>
-    </w:p>
-    <w:p>
-      <w:pPr>
-        <w:rPr>
-          <w:lang w:val="it-IT"/>
-        </w:rPr>
-      </w:pPr>
-      <w:r>
-        <w:rPr>
-          <w:lang w:val="it-IT"/>
-        </w:rPr>
-        <w:t xml:space="preserve">flutter pub </w:t>
+        <w:t>: ^12.0.1</w:t>
+      </w:r>
+    </w:p>
+    <w:p>
+      <w:pPr>
+        <w:pStyle w:val="Paragrafoelenco"/>
+        <w:numPr>
+          <w:ilvl w:val="0"/>
+          <w:numId w:val="31"/>
+        </w:numPr>
+      </w:pPr>
+      <w:r>
+        <w:t xml:space="preserve">Sotto </w:t>
       </w:r>
       <w:proofErr w:type="spellStart"/>
       <w:r>
-        <w:rPr>
-          <w:lang w:val="it-IT"/>
-        </w:rPr>
-        <w:t>get</w:t>
+        <w:t>flutter_launcher_icons</w:t>
       </w:r>
       <w:proofErr w:type="spellEnd"/>
       <w:r>
-        <w:rPr>
-          <w:lang w:val="it-IT"/>
-        </w:rPr>
-        <w:t xml:space="preserve"> </w:t>
-      </w:r>
-      <w:r>
-        <w:rPr>
-          <w:lang w:val="it-IT"/>
-        </w:rPr>
-        <w:sym w:font="Wingdings" w:char="F0E0"/>
-      </w:r>
-      <w:r>
-        <w:rPr>
-          <w:lang w:val="it-IT"/>
-        </w:rPr>
-        <w:t xml:space="preserve"> scarica tutti i pacchetti in </w:t>
-      </w:r>
+        <w:t>:</w:t>
+      </w:r>
+    </w:p>
+    <w:p>
+      <w:pPr>
+        <w:pStyle w:val="Paragrafoelenco"/>
+        <w:numPr>
+          <w:ilvl w:val="0"/>
+          <w:numId w:val="29"/>
+        </w:numPr>
+      </w:pPr>
+      <w:proofErr w:type="spellStart"/>
+      <w:r>
+        <w:t>android</w:t>
+      </w:r>
+      <w:proofErr w:type="spellEnd"/>
+      <w:r>
+        <w:t xml:space="preserve">: </w:t>
+      </w:r>
+      <w:proofErr w:type="spellStart"/>
+      <w:r>
+        <w:t>true</w:t>
+      </w:r>
+      <w:proofErr w:type="spellEnd"/>
+    </w:p>
+    <w:p>
+      <w:pPr>
+        <w:pStyle w:val="Paragrafoelenco"/>
+        <w:numPr>
+          <w:ilvl w:val="0"/>
+          <w:numId w:val="29"/>
+        </w:numPr>
+        <w:rPr>
+          <w:lang w:val="fr-CH"/>
+        </w:rPr>
+      </w:pPr>
       <w:proofErr w:type="spellStart"/>
       <w:proofErr w:type="gramStart"/>
       <w:r>
         <w:rPr>
+          <w:lang w:val="fr-CH"/>
+        </w:rPr>
+        <w:t>image</w:t>
+      </w:r>
+      <w:proofErr w:type="gramEnd"/>
+      <w:r>
+        <w:rPr>
+          <w:lang w:val="fr-CH"/>
+        </w:rPr>
+        <w:t>_path</w:t>
+      </w:r>
+      <w:proofErr w:type="spellEnd"/>
+      <w:r>
+        <w:rPr>
+          <w:lang w:val="fr-CH"/>
+        </w:rPr>
+        <w:t>: "assets/</w:t>
+      </w:r>
+      <w:proofErr w:type="spellStart"/>
+      <w:r>
+        <w:rPr>
+          <w:lang w:val="fr-CH"/>
+        </w:rPr>
+        <w:t>icon</w:t>
+      </w:r>
+      <w:proofErr w:type="spellEnd"/>
+      <w:r>
+        <w:rPr>
+          <w:lang w:val="fr-CH"/>
+        </w:rPr>
+        <w:t>/icon1.png"</w:t>
+      </w:r>
+    </w:p>
+    <w:p>
+      <w:pPr>
+        <w:pStyle w:val="Paragrafoelenco"/>
+        <w:numPr>
+          <w:ilvl w:val="0"/>
+          <w:numId w:val="31"/>
+        </w:numPr>
+      </w:pPr>
+      <w:r>
+        <w:t>Sotto assets (immagini utilizzate dall’</w:t>
+      </w:r>
+      <w:r>
+        <w:t>app):</w:t>
+      </w:r>
+    </w:p>
+    <w:p>
+      <w:pPr>
+        <w:pStyle w:val="Paragrafoelenco"/>
+        <w:numPr>
+          <w:ilvl w:val="0"/>
+          <w:numId w:val="30"/>
+        </w:numPr>
+      </w:pPr>
+      <w:r>
+        <w:t>assets/images/</w:t>
+      </w:r>
+    </w:p>
+    <w:p/>
+    <w:p>
+      <w:pPr>
+        <w:rPr>
+          <w:lang w:val="it-IT"/>
+        </w:rPr>
+      </w:pPr>
+      <w:r>
+        <w:rPr>
+          <w:lang w:val="it-IT"/>
+        </w:rPr>
+        <w:t xml:space="preserve">flutter pub </w:t>
+      </w:r>
+      <w:proofErr w:type="spellStart"/>
+      <w:r>
+        <w:rPr>
+          <w:lang w:val="it-IT"/>
+        </w:rPr>
+        <w:t>get</w:t>
+      </w:r>
+      <w:proofErr w:type="spellEnd"/>
+      <w:r>
+        <w:rPr>
+          <w:lang w:val="it-IT"/>
+        </w:rPr>
+        <w:t xml:space="preserve"> </w:t>
+      </w:r>
+      <w:r>
+        <w:rPr>
+          <w:lang w:val="it-IT"/>
+        </w:rPr>
+        <w:sym w:font="Wingdings" w:char="F0E0"/>
+      </w:r>
+      <w:r>
+        <w:rPr>
+          <w:lang w:val="it-IT"/>
+        </w:rPr>
+        <w:t xml:space="preserve"> scarica tutti i pacchetti in </w:t>
+      </w:r>
+      <w:proofErr w:type="spellStart"/>
+      <w:proofErr w:type="gramStart"/>
+      <w:r>
+        <w:rPr>
           <w:lang w:val="it-IT"/>
         </w:rPr>
         <w:t>pubspec.yaml</w:t>
@@ -6861,7 +7189,6 @@
       <w:bookmarkStart w:id="13" w:name="_Toc413411420"/>
       <w:bookmarkStart w:id="14" w:name="_Toc94790453"/>
       <w:r>
-        <w:lastRenderedPageBreak/>
         <w:t>Hardware</w:t>
       </w:r>
       <w:bookmarkEnd w:id="13"/>
@@ -6884,6 +7211,7 @@
         <w:rPr>
           <w:lang w:val="it-IT"/>
         </w:rPr>
+        <w:lastRenderedPageBreak/>
         <w:t xml:space="preserve">Su quale piattaforma dovrà essere eseguito il prodotto? Che hardware particolare è coinvolto nel progetto? Che particolarità e limitazioni presenta? Che </w:t>
       </w:r>
       <w:r>
@@ -11787,6 +12115,345 @@
     </w:lvl>
   </w:abstractNum>
   <w:abstractNum w:abstractNumId="9" w15:restartNumberingAfterBreak="0">
+    <w:nsid w:val="3CCC1235"/>
+    <w:multiLevelType w:val="hybridMultilevel"/>
+    <w:tmpl w:val="46DCE428"/>
+    <w:lvl w:ilvl="0" w:tplc="08100001">
+      <w:start w:val="1"/>
+      <w:numFmt w:val="bullet"/>
+      <w:lvlText w:val=""/>
+      <w:lvlJc w:val="left"/>
+      <w:pPr>
+        <w:ind w:left="1068" w:hanging="360"/>
+      </w:pPr>
+      <w:rPr>
+        <w:rFonts w:ascii="Symbol" w:hAnsi="Symbol" w:hint="default"/>
+      </w:rPr>
+    </w:lvl>
+    <w:lvl w:ilvl="1" w:tplc="08100003" w:tentative="1">
+      <w:start w:val="1"/>
+      <w:numFmt w:val="bullet"/>
+      <w:lvlText w:val="o"/>
+      <w:lvlJc w:val="left"/>
+      <w:pPr>
+        <w:ind w:left="1788" w:hanging="360"/>
+      </w:pPr>
+      <w:rPr>
+        <w:rFonts w:ascii="Courier New" w:hAnsi="Courier New" w:cs="Courier New" w:hint="default"/>
+      </w:rPr>
+    </w:lvl>
+    <w:lvl w:ilvl="2" w:tplc="08100005" w:tentative="1">
+      <w:start w:val="1"/>
+      <w:numFmt w:val="bullet"/>
+      <w:lvlText w:val=""/>
+      <w:lvlJc w:val="left"/>
+      <w:pPr>
+        <w:ind w:left="2508" w:hanging="360"/>
+      </w:pPr>
+      <w:rPr>
+        <w:rFonts w:ascii="Wingdings" w:hAnsi="Wingdings" w:hint="default"/>
+      </w:rPr>
+    </w:lvl>
+    <w:lvl w:ilvl="3" w:tplc="08100001" w:tentative="1">
+      <w:start w:val="1"/>
+      <w:numFmt w:val="bullet"/>
+      <w:lvlText w:val=""/>
+      <w:lvlJc w:val="left"/>
+      <w:pPr>
+        <w:ind w:left="3228" w:hanging="360"/>
+      </w:pPr>
+      <w:rPr>
+        <w:rFonts w:ascii="Symbol" w:hAnsi="Symbol" w:hint="default"/>
+      </w:rPr>
+    </w:lvl>
+    <w:lvl w:ilvl="4" w:tplc="08100003" w:tentative="1">
+      <w:start w:val="1"/>
+      <w:numFmt w:val="bullet"/>
+      <w:lvlText w:val="o"/>
+      <w:lvlJc w:val="left"/>
+      <w:pPr>
+        <w:ind w:left="3948" w:hanging="360"/>
+      </w:pPr>
+      <w:rPr>
+        <w:rFonts w:ascii="Courier New" w:hAnsi="Courier New" w:cs="Courier New" w:hint="default"/>
+      </w:rPr>
+    </w:lvl>
+    <w:lvl w:ilvl="5" w:tplc="08100005" w:tentative="1">
+      <w:start w:val="1"/>
+      <w:numFmt w:val="bullet"/>
+      <w:lvlText w:val=""/>
+      <w:lvlJc w:val="left"/>
+      <w:pPr>
+        <w:ind w:left="4668" w:hanging="360"/>
+      </w:pPr>
+      <w:rPr>
+        <w:rFonts w:ascii="Wingdings" w:hAnsi="Wingdings" w:hint="default"/>
+      </w:rPr>
+    </w:lvl>
+    <w:lvl w:ilvl="6" w:tplc="08100001" w:tentative="1">
+      <w:start w:val="1"/>
+      <w:numFmt w:val="bullet"/>
+      <w:lvlText w:val=""/>
+      <w:lvlJc w:val="left"/>
+      <w:pPr>
+        <w:ind w:left="5388" w:hanging="360"/>
+      </w:pPr>
+      <w:rPr>
+        <w:rFonts w:ascii="Symbol" w:hAnsi="Symbol" w:hint="default"/>
+      </w:rPr>
+    </w:lvl>
+    <w:lvl w:ilvl="7" w:tplc="08100003" w:tentative="1">
+      <w:start w:val="1"/>
+      <w:numFmt w:val="bullet"/>
+      <w:lvlText w:val="o"/>
+      <w:lvlJc w:val="left"/>
+      <w:pPr>
+        <w:ind w:left="6108" w:hanging="360"/>
+      </w:pPr>
+      <w:rPr>
+        <w:rFonts w:ascii="Courier New" w:hAnsi="Courier New" w:cs="Courier New" w:hint="default"/>
+      </w:rPr>
+    </w:lvl>
+    <w:lvl w:ilvl="8" w:tplc="08100005" w:tentative="1">
+      <w:start w:val="1"/>
+      <w:numFmt w:val="bullet"/>
+      <w:lvlText w:val=""/>
+      <w:lvlJc w:val="left"/>
+      <w:pPr>
+        <w:ind w:left="6828" w:hanging="360"/>
+      </w:pPr>
+      <w:rPr>
+        <w:rFonts w:ascii="Wingdings" w:hAnsi="Wingdings" w:hint="default"/>
+      </w:rPr>
+    </w:lvl>
+  </w:abstractNum>
+  <w:abstractNum w:abstractNumId="10" w15:restartNumberingAfterBreak="0">
+    <w:nsid w:val="49754412"/>
+    <w:multiLevelType w:val="hybridMultilevel"/>
+    <w:tmpl w:val="3EE8AF0A"/>
+    <w:lvl w:ilvl="0" w:tplc="08100009">
+      <w:start w:val="1"/>
+      <w:numFmt w:val="bullet"/>
+      <w:lvlText w:val=""/>
+      <w:lvlJc w:val="left"/>
+      <w:pPr>
+        <w:ind w:left="720" w:hanging="360"/>
+      </w:pPr>
+      <w:rPr>
+        <w:rFonts w:ascii="Wingdings" w:hAnsi="Wingdings" w:hint="default"/>
+      </w:rPr>
+    </w:lvl>
+    <w:lvl w:ilvl="1" w:tplc="08100003" w:tentative="1">
+      <w:start w:val="1"/>
+      <w:numFmt w:val="bullet"/>
+      <w:lvlText w:val="o"/>
+      <w:lvlJc w:val="left"/>
+      <w:pPr>
+        <w:ind w:left="1440" w:hanging="360"/>
+      </w:pPr>
+      <w:rPr>
+        <w:rFonts w:ascii="Courier New" w:hAnsi="Courier New" w:cs="Courier New" w:hint="default"/>
+      </w:rPr>
+    </w:lvl>
+    <w:lvl w:ilvl="2" w:tplc="08100005" w:tentative="1">
+      <w:start w:val="1"/>
+      <w:numFmt w:val="bullet"/>
+      <w:lvlText w:val=""/>
+      <w:lvlJc w:val="left"/>
+      <w:pPr>
+        <w:ind w:left="2160" w:hanging="360"/>
+      </w:pPr>
+      <w:rPr>
+        <w:rFonts w:ascii="Wingdings" w:hAnsi="Wingdings" w:hint="default"/>
+      </w:rPr>
+    </w:lvl>
+    <w:lvl w:ilvl="3" w:tplc="08100001" w:tentative="1">
+      <w:start w:val="1"/>
+      <w:numFmt w:val="bullet"/>
+      <w:lvlText w:val=""/>
+      <w:lvlJc w:val="left"/>
+      <w:pPr>
+        <w:ind w:left="2880" w:hanging="360"/>
+      </w:pPr>
+      <w:rPr>
+        <w:rFonts w:ascii="Symbol" w:hAnsi="Symbol" w:hint="default"/>
+      </w:rPr>
+    </w:lvl>
+    <w:lvl w:ilvl="4" w:tplc="08100003" w:tentative="1">
+      <w:start w:val="1"/>
+      <w:numFmt w:val="bullet"/>
+      <w:lvlText w:val="o"/>
+      <w:lvlJc w:val="left"/>
+      <w:pPr>
+        <w:ind w:left="3600" w:hanging="360"/>
+      </w:pPr>
+      <w:rPr>
+        <w:rFonts w:ascii="Courier New" w:hAnsi="Courier New" w:cs="Courier New" w:hint="default"/>
+      </w:rPr>
+    </w:lvl>
+    <w:lvl w:ilvl="5" w:tplc="08100005" w:tentative="1">
+      <w:start w:val="1"/>
+      <w:numFmt w:val="bullet"/>
+      <w:lvlText w:val=""/>
+      <w:lvlJc w:val="left"/>
+      <w:pPr>
+        <w:ind w:left="4320" w:hanging="360"/>
+      </w:pPr>
+      <w:rPr>
+        <w:rFonts w:ascii="Wingdings" w:hAnsi="Wingdings" w:hint="default"/>
+      </w:rPr>
+    </w:lvl>
+    <w:lvl w:ilvl="6" w:tplc="08100001" w:tentative="1">
+      <w:start w:val="1"/>
+      <w:numFmt w:val="bullet"/>
+      <w:lvlText w:val=""/>
+      <w:lvlJc w:val="left"/>
+      <w:pPr>
+        <w:ind w:left="5040" w:hanging="360"/>
+      </w:pPr>
+      <w:rPr>
+        <w:rFonts w:ascii="Symbol" w:hAnsi="Symbol" w:hint="default"/>
+      </w:rPr>
+    </w:lvl>
+    <w:lvl w:ilvl="7" w:tplc="08100003" w:tentative="1">
+      <w:start w:val="1"/>
+      <w:numFmt w:val="bullet"/>
+      <w:lvlText w:val="o"/>
+      <w:lvlJc w:val="left"/>
+      <w:pPr>
+        <w:ind w:left="5760" w:hanging="360"/>
+      </w:pPr>
+      <w:rPr>
+        <w:rFonts w:ascii="Courier New" w:hAnsi="Courier New" w:cs="Courier New" w:hint="default"/>
+      </w:rPr>
+    </w:lvl>
+    <w:lvl w:ilvl="8" w:tplc="08100005" w:tentative="1">
+      <w:start w:val="1"/>
+      <w:numFmt w:val="bullet"/>
+      <w:lvlText w:val=""/>
+      <w:lvlJc w:val="left"/>
+      <w:pPr>
+        <w:ind w:left="6480" w:hanging="360"/>
+      </w:pPr>
+      <w:rPr>
+        <w:rFonts w:ascii="Wingdings" w:hAnsi="Wingdings" w:hint="default"/>
+      </w:rPr>
+    </w:lvl>
+  </w:abstractNum>
+  <w:abstractNum w:abstractNumId="11" w15:restartNumberingAfterBreak="0">
+    <w:nsid w:val="497B4204"/>
+    <w:multiLevelType w:val="hybridMultilevel"/>
+    <w:tmpl w:val="A37A04E8"/>
+    <w:lvl w:ilvl="0" w:tplc="08100001">
+      <w:start w:val="1"/>
+      <w:numFmt w:val="bullet"/>
+      <w:lvlText w:val=""/>
+      <w:lvlJc w:val="left"/>
+      <w:pPr>
+        <w:ind w:left="720" w:hanging="360"/>
+      </w:pPr>
+      <w:rPr>
+        <w:rFonts w:ascii="Symbol" w:hAnsi="Symbol" w:hint="default"/>
+      </w:rPr>
+    </w:lvl>
+    <w:lvl w:ilvl="1" w:tplc="08100003" w:tentative="1">
+      <w:start w:val="1"/>
+      <w:numFmt w:val="bullet"/>
+      <w:lvlText w:val="o"/>
+      <w:lvlJc w:val="left"/>
+      <w:pPr>
+        <w:ind w:left="1440" w:hanging="360"/>
+      </w:pPr>
+      <w:rPr>
+        <w:rFonts w:ascii="Courier New" w:hAnsi="Courier New" w:cs="Courier New" w:hint="default"/>
+      </w:rPr>
+    </w:lvl>
+    <w:lvl w:ilvl="2" w:tplc="08100005" w:tentative="1">
+      <w:start w:val="1"/>
+      <w:numFmt w:val="bullet"/>
+      <w:lvlText w:val=""/>
+      <w:lvlJc w:val="left"/>
+      <w:pPr>
+        <w:ind w:left="2160" w:hanging="360"/>
+      </w:pPr>
+      <w:rPr>
+        <w:rFonts w:ascii="Wingdings" w:hAnsi="Wingdings" w:hint="default"/>
+      </w:rPr>
+    </w:lvl>
+    <w:lvl w:ilvl="3" w:tplc="08100001" w:tentative="1">
+      <w:start w:val="1"/>
+      <w:numFmt w:val="bullet"/>
+      <w:lvlText w:val=""/>
+      <w:lvlJc w:val="left"/>
+      <w:pPr>
+        <w:ind w:left="2880" w:hanging="360"/>
+      </w:pPr>
+      <w:rPr>
+        <w:rFonts w:ascii="Symbol" w:hAnsi="Symbol" w:hint="default"/>
+      </w:rPr>
+    </w:lvl>
+    <w:lvl w:ilvl="4" w:tplc="08100003" w:tentative="1">
+      <w:start w:val="1"/>
+      <w:numFmt w:val="bullet"/>
+      <w:lvlText w:val="o"/>
+      <w:lvlJc w:val="left"/>
+      <w:pPr>
+        <w:ind w:left="3600" w:hanging="360"/>
+      </w:pPr>
+      <w:rPr>
+        <w:rFonts w:ascii="Courier New" w:hAnsi="Courier New" w:cs="Courier New" w:hint="default"/>
+      </w:rPr>
+    </w:lvl>
+    <w:lvl w:ilvl="5" w:tplc="08100005" w:tentative="1">
+      <w:start w:val="1"/>
+      <w:numFmt w:val="bullet"/>
+      <w:lvlText w:val=""/>
+      <w:lvlJc w:val="left"/>
+      <w:pPr>
+        <w:ind w:left="4320" w:hanging="360"/>
+      </w:pPr>
+      <w:rPr>
+        <w:rFonts w:ascii="Wingdings" w:hAnsi="Wingdings" w:hint="default"/>
+      </w:rPr>
+    </w:lvl>
+    <w:lvl w:ilvl="6" w:tplc="08100001" w:tentative="1">
+      <w:start w:val="1"/>
+      <w:numFmt w:val="bullet"/>
+      <w:lvlText w:val=""/>
+      <w:lvlJc w:val="left"/>
+      <w:pPr>
+        <w:ind w:left="5040" w:hanging="360"/>
+      </w:pPr>
+      <w:rPr>
+        <w:rFonts w:ascii="Symbol" w:hAnsi="Symbol" w:hint="default"/>
+      </w:rPr>
+    </w:lvl>
+    <w:lvl w:ilvl="7" w:tplc="08100003" w:tentative="1">
+      <w:start w:val="1"/>
+      <w:numFmt w:val="bullet"/>
+      <w:lvlText w:val="o"/>
+      <w:lvlJc w:val="left"/>
+      <w:pPr>
+        <w:ind w:left="5760" w:hanging="360"/>
+      </w:pPr>
+      <w:rPr>
+        <w:rFonts w:ascii="Courier New" w:hAnsi="Courier New" w:cs="Courier New" w:hint="default"/>
+      </w:rPr>
+    </w:lvl>
+    <w:lvl w:ilvl="8" w:tplc="08100005" w:tentative="1">
+      <w:start w:val="1"/>
+      <w:numFmt w:val="bullet"/>
+      <w:lvlText w:val=""/>
+      <w:lvlJc w:val="left"/>
+      <w:pPr>
+        <w:ind w:left="6480" w:hanging="360"/>
+      </w:pPr>
+      <w:rPr>
+        <w:rFonts w:ascii="Wingdings" w:hAnsi="Wingdings" w:hint="default"/>
+      </w:rPr>
+    </w:lvl>
+  </w:abstractNum>
+  <w:abstractNum w:abstractNumId="12" w15:restartNumberingAfterBreak="0">
     <w:nsid w:val="4AD46CF8"/>
     <w:multiLevelType w:val="hybridMultilevel"/>
     <w:tmpl w:val="7B2CA646"/>
@@ -11899,7 +12566,7 @@
       </w:rPr>
     </w:lvl>
   </w:abstractNum>
-  <w:abstractNum w:abstractNumId="10" w15:restartNumberingAfterBreak="0">
+  <w:abstractNum w:abstractNumId="13" w15:restartNumberingAfterBreak="0">
     <w:nsid w:val="57C86EE7"/>
     <w:multiLevelType w:val="multilevel"/>
     <w:tmpl w:val="4DE6CDEC"/>
@@ -12048,7 +12715,120 @@
       </w:rPr>
     </w:lvl>
   </w:abstractNum>
-  <w:abstractNum w:abstractNumId="11" w15:restartNumberingAfterBreak="0">
+  <w:abstractNum w:abstractNumId="14" w15:restartNumberingAfterBreak="0">
+    <w:nsid w:val="60F726A6"/>
+    <w:multiLevelType w:val="hybridMultilevel"/>
+    <w:tmpl w:val="B78024CC"/>
+    <w:lvl w:ilvl="0" w:tplc="08100001">
+      <w:start w:val="1"/>
+      <w:numFmt w:val="bullet"/>
+      <w:lvlText w:val=""/>
+      <w:lvlJc w:val="left"/>
+      <w:pPr>
+        <w:ind w:left="1068" w:hanging="360"/>
+      </w:pPr>
+      <w:rPr>
+        <w:rFonts w:ascii="Symbol" w:hAnsi="Symbol" w:hint="default"/>
+      </w:rPr>
+    </w:lvl>
+    <w:lvl w:ilvl="1" w:tplc="08100003" w:tentative="1">
+      <w:start w:val="1"/>
+      <w:numFmt w:val="bullet"/>
+      <w:lvlText w:val="o"/>
+      <w:lvlJc w:val="left"/>
+      <w:pPr>
+        <w:ind w:left="1788" w:hanging="360"/>
+      </w:pPr>
+      <w:rPr>
+        <w:rFonts w:ascii="Courier New" w:hAnsi="Courier New" w:cs="Courier New" w:hint="default"/>
+      </w:rPr>
+    </w:lvl>
+    <w:lvl w:ilvl="2" w:tplc="08100005" w:tentative="1">
+      <w:start w:val="1"/>
+      <w:numFmt w:val="bullet"/>
+      <w:lvlText w:val=""/>
+      <w:lvlJc w:val="left"/>
+      <w:pPr>
+        <w:ind w:left="2508" w:hanging="360"/>
+      </w:pPr>
+      <w:rPr>
+        <w:rFonts w:ascii="Wingdings" w:hAnsi="Wingdings" w:hint="default"/>
+      </w:rPr>
+    </w:lvl>
+    <w:lvl w:ilvl="3" w:tplc="08100001" w:tentative="1">
+      <w:start w:val="1"/>
+      <w:numFmt w:val="bullet"/>
+      <w:lvlText w:val=""/>
+      <w:lvlJc w:val="left"/>
+      <w:pPr>
+        <w:ind w:left="3228" w:hanging="360"/>
+      </w:pPr>
+      <w:rPr>
+        <w:rFonts w:ascii="Symbol" w:hAnsi="Symbol" w:hint="default"/>
+      </w:rPr>
+    </w:lvl>
+    <w:lvl w:ilvl="4" w:tplc="08100003" w:tentative="1">
+      <w:start w:val="1"/>
+      <w:numFmt w:val="bullet"/>
+      <w:lvlText w:val="o"/>
+      <w:lvlJc w:val="left"/>
+      <w:pPr>
+        <w:ind w:left="3948" w:hanging="360"/>
+      </w:pPr>
+      <w:rPr>
+        <w:rFonts w:ascii="Courier New" w:hAnsi="Courier New" w:cs="Courier New" w:hint="default"/>
+      </w:rPr>
+    </w:lvl>
+    <w:lvl w:ilvl="5" w:tplc="08100005" w:tentative="1">
+      <w:start w:val="1"/>
+      <w:numFmt w:val="bullet"/>
+      <w:lvlText w:val=""/>
+      <w:lvlJc w:val="left"/>
+      <w:pPr>
+        <w:ind w:left="4668" w:hanging="360"/>
+      </w:pPr>
+      <w:rPr>
+        <w:rFonts w:ascii="Wingdings" w:hAnsi="Wingdings" w:hint="default"/>
+      </w:rPr>
+    </w:lvl>
+    <w:lvl w:ilvl="6" w:tplc="08100001" w:tentative="1">
+      <w:start w:val="1"/>
+      <w:numFmt w:val="bullet"/>
+      <w:lvlText w:val=""/>
+      <w:lvlJc w:val="left"/>
+      <w:pPr>
+        <w:ind w:left="5388" w:hanging="360"/>
+      </w:pPr>
+      <w:rPr>
+        <w:rFonts w:ascii="Symbol" w:hAnsi="Symbol" w:hint="default"/>
+      </w:rPr>
+    </w:lvl>
+    <w:lvl w:ilvl="7" w:tplc="08100003" w:tentative="1">
+      <w:start w:val="1"/>
+      <w:numFmt w:val="bullet"/>
+      <w:lvlText w:val="o"/>
+      <w:lvlJc w:val="left"/>
+      <w:pPr>
+        <w:ind w:left="6108" w:hanging="360"/>
+      </w:pPr>
+      <w:rPr>
+        <w:rFonts w:ascii="Courier New" w:hAnsi="Courier New" w:cs="Courier New" w:hint="default"/>
+      </w:rPr>
+    </w:lvl>
+    <w:lvl w:ilvl="8" w:tplc="08100005" w:tentative="1">
+      <w:start w:val="1"/>
+      <w:numFmt w:val="bullet"/>
+      <w:lvlText w:val=""/>
+      <w:lvlJc w:val="left"/>
+      <w:pPr>
+        <w:ind w:left="6828" w:hanging="360"/>
+      </w:pPr>
+      <w:rPr>
+        <w:rFonts w:ascii="Wingdings" w:hAnsi="Wingdings" w:hint="default"/>
+      </w:rPr>
+    </w:lvl>
+  </w:abstractNum>
+  <w:abstractNum w:abstractNumId="15" w15:restartNumberingAfterBreak="0">
     <w:nsid w:val="652809B9"/>
     <w:multiLevelType w:val="hybridMultilevel"/>
     <w:tmpl w:val="C10EC632"/>
@@ -12161,7 +12941,7 @@
       </w:rPr>
     </w:lvl>
   </w:abstractNum>
-  <w:abstractNum w:abstractNumId="12" w15:restartNumberingAfterBreak="0">
+  <w:abstractNum w:abstractNumId="16" w15:restartNumberingAfterBreak="0">
     <w:nsid w:val="66871ECE"/>
     <w:multiLevelType w:val="hybridMultilevel"/>
     <w:tmpl w:val="7F74FC56"/>
@@ -12277,7 +13057,7 @@
       </w:pPr>
     </w:lvl>
   </w:abstractNum>
-  <w:abstractNum w:abstractNumId="13" w15:restartNumberingAfterBreak="0">
+  <w:abstractNum w:abstractNumId="17" w15:restartNumberingAfterBreak="0">
     <w:nsid w:val="6ABE5228"/>
     <w:multiLevelType w:val="hybridMultilevel"/>
     <w:tmpl w:val="089EE6D8"/>
@@ -12393,7 +13173,7 @@
       </w:pPr>
     </w:lvl>
   </w:abstractNum>
-  <w:abstractNum w:abstractNumId="14" w15:restartNumberingAfterBreak="0">
+  <w:abstractNum w:abstractNumId="18" w15:restartNumberingAfterBreak="0">
     <w:nsid w:val="6C1D7334"/>
     <w:multiLevelType w:val="hybridMultilevel"/>
     <w:tmpl w:val="7F20929C"/>
@@ -12509,7 +13289,7 @@
       </w:pPr>
     </w:lvl>
   </w:abstractNum>
-  <w:abstractNum w:abstractNumId="15" w15:restartNumberingAfterBreak="0">
+  <w:abstractNum w:abstractNumId="19" w15:restartNumberingAfterBreak="0">
     <w:nsid w:val="7131396D"/>
     <w:multiLevelType w:val="hybridMultilevel"/>
     <w:tmpl w:val="16923EBE"/>
@@ -12519,7 +13299,7 @@
       <w:lvlText w:val=""/>
       <w:lvlJc w:val="left"/>
       <w:pPr>
-        <w:ind w:left="720" w:hanging="360"/>
+        <w:ind w:left="1068" w:hanging="360"/>
       </w:pPr>
       <w:rPr>
         <w:rFonts w:ascii="Symbol" w:hAnsi="Symbol" w:hint="default"/>
@@ -12531,7 +13311,7 @@
       <w:lvlText w:val="o"/>
       <w:lvlJc w:val="left"/>
       <w:pPr>
-        <w:ind w:left="1440" w:hanging="360"/>
+        <w:ind w:left="1788" w:hanging="360"/>
       </w:pPr>
       <w:rPr>
         <w:rFonts w:ascii="Courier New" w:hAnsi="Courier New" w:cs="Courier New" w:hint="default"/>
@@ -12543,7 +13323,7 @@
       <w:lvlText w:val=""/>
       <w:lvlJc w:val="left"/>
       <w:pPr>
-        <w:ind w:left="2160" w:hanging="360"/>
+        <w:ind w:left="2508" w:hanging="360"/>
       </w:pPr>
       <w:rPr>
         <w:rFonts w:ascii="Wingdings" w:hAnsi="Wingdings" w:hint="default"/>
@@ -12555,7 +13335,7 @@
       <w:lvlText w:val=""/>
       <w:lvlJc w:val="left"/>
       <w:pPr>
-        <w:ind w:left="2880" w:hanging="360"/>
+        <w:ind w:left="3228" w:hanging="360"/>
       </w:pPr>
       <w:rPr>
         <w:rFonts w:ascii="Symbol" w:hAnsi="Symbol" w:hint="default"/>
@@ -12567,7 +13347,7 @@
       <w:lvlText w:val="o"/>
       <w:lvlJc w:val="left"/>
       <w:pPr>
-        <w:ind w:left="3600" w:hanging="360"/>
+        <w:ind w:left="3948" w:hanging="360"/>
       </w:pPr>
       <w:rPr>
         <w:rFonts w:ascii="Courier New" w:hAnsi="Courier New" w:cs="Courier New" w:hint="default"/>
@@ -12579,7 +13359,7 @@
       <w:lvlText w:val=""/>
       <w:lvlJc w:val="left"/>
       <w:pPr>
-        <w:ind w:left="4320" w:hanging="360"/>
+        <w:ind w:left="4668" w:hanging="360"/>
       </w:pPr>
       <w:rPr>
         <w:rFonts w:ascii="Wingdings" w:hAnsi="Wingdings" w:hint="default"/>
@@ -12591,7 +13371,7 @@
       <w:lvlText w:val=""/>
       <w:lvlJc w:val="left"/>
       <w:pPr>
-        <w:ind w:left="5040" w:hanging="360"/>
+        <w:ind w:left="5388" w:hanging="360"/>
       </w:pPr>
       <w:rPr>
         <w:rFonts w:ascii="Symbol" w:hAnsi="Symbol" w:hint="default"/>
@@ -12603,7 +13383,7 @@
       <w:lvlText w:val="o"/>
       <w:lvlJc w:val="left"/>
       <w:pPr>
-        <w:ind w:left="5760" w:hanging="360"/>
+        <w:ind w:left="6108" w:hanging="360"/>
       </w:pPr>
       <w:rPr>
         <w:rFonts w:ascii="Courier New" w:hAnsi="Courier New" w:cs="Courier New" w:hint="default"/>
@@ -12615,14 +13395,14 @@
       <w:lvlText w:val=""/>
       <w:lvlJc w:val="left"/>
       <w:pPr>
-        <w:ind w:left="6480" w:hanging="360"/>
+        <w:ind w:left="6828" w:hanging="360"/>
       </w:pPr>
       <w:rPr>
         <w:rFonts w:ascii="Wingdings" w:hAnsi="Wingdings" w:hint="default"/>
       </w:rPr>
     </w:lvl>
   </w:abstractNum>
-  <w:abstractNum w:abstractNumId="16" w15:restartNumberingAfterBreak="0">
+  <w:abstractNum w:abstractNumId="20" w15:restartNumberingAfterBreak="0">
     <w:nsid w:val="72904C79"/>
     <w:multiLevelType w:val="hybridMultilevel"/>
     <w:tmpl w:val="EB328896"/>
@@ -12762,7 +13542,7 @@
       </w:rPr>
     </w:lvl>
   </w:abstractNum>
-  <w:abstractNum w:abstractNumId="17" w15:restartNumberingAfterBreak="0">
+  <w:abstractNum w:abstractNumId="21" w15:restartNumberingAfterBreak="0">
     <w:nsid w:val="7ACC392C"/>
     <w:multiLevelType w:val="hybridMultilevel"/>
     <w:tmpl w:val="F282F7F0"/>
@@ -12902,7 +13682,7 @@
       </w:rPr>
     </w:lvl>
   </w:abstractNum>
-  <w:abstractNum w:abstractNumId="18" w15:restartNumberingAfterBreak="0">
+  <w:abstractNum w:abstractNumId="22" w15:restartNumberingAfterBreak="0">
     <w:nsid w:val="7CD54937"/>
     <w:multiLevelType w:val="hybridMultilevel"/>
     <w:tmpl w:val="1AB0305A"/>
@@ -13043,7 +13823,7 @@
     </w:lvl>
   </w:abstractNum>
   <w:num w:numId="1" w16cid:durableId="1913156193">
-    <w:abstractNumId w:val="10"/>
+    <w:abstractNumId w:val="13"/>
   </w:num>
   <w:num w:numId="2" w16cid:durableId="163858481">
     <w:abstractNumId w:val="3"/>
@@ -13058,22 +13838,22 @@
     <w:abstractNumId w:val="4"/>
   </w:num>
   <w:num w:numId="6" w16cid:durableId="546336122">
-    <w:abstractNumId w:val="12"/>
+    <w:abstractNumId w:val="16"/>
   </w:num>
   <w:num w:numId="7" w16cid:durableId="1012606558">
     <w:abstractNumId w:val="8"/>
   </w:num>
   <w:num w:numId="8" w16cid:durableId="634986893">
-    <w:abstractNumId w:val="13"/>
+    <w:abstractNumId w:val="17"/>
   </w:num>
   <w:num w:numId="9" w16cid:durableId="1426656303">
     <w:abstractNumId w:val="0"/>
   </w:num>
   <w:num w:numId="10" w16cid:durableId="1617524103">
-    <w:abstractNumId w:val="16"/>
+    <w:abstractNumId w:val="20"/>
   </w:num>
   <w:num w:numId="11" w16cid:durableId="1714963869">
-    <w:abstractNumId w:val="17"/>
+    <w:abstractNumId w:val="21"/>
   </w:num>
   <w:num w:numId="12" w16cid:durableId="1283995085">
     <w:abstractNumId w:val="5"/>
@@ -13082,46 +13862,58 @@
     <w:abstractNumId w:val="2"/>
   </w:num>
   <w:num w:numId="14" w16cid:durableId="791368317">
-    <w:abstractNumId w:val="18"/>
+    <w:abstractNumId w:val="22"/>
   </w:num>
   <w:num w:numId="15" w16cid:durableId="276253377">
     <w:abstractNumId w:val="6"/>
   </w:num>
   <w:num w:numId="16" w16cid:durableId="1949046675">
-    <w:abstractNumId w:val="10"/>
+    <w:abstractNumId w:val="13"/>
   </w:num>
   <w:num w:numId="17" w16cid:durableId="631591406">
+    <w:abstractNumId w:val="18"/>
+  </w:num>
+  <w:num w:numId="18" w16cid:durableId="1639647085">
+    <w:abstractNumId w:val="13"/>
+  </w:num>
+  <w:num w:numId="19" w16cid:durableId="101849616">
+    <w:abstractNumId w:val="13"/>
+  </w:num>
+  <w:num w:numId="20" w16cid:durableId="953898619">
+    <w:abstractNumId w:val="13"/>
+  </w:num>
+  <w:num w:numId="21" w16cid:durableId="1835800163">
+    <w:abstractNumId w:val="13"/>
+  </w:num>
+  <w:num w:numId="22" w16cid:durableId="2130199378">
+    <w:abstractNumId w:val="13"/>
+  </w:num>
+  <w:num w:numId="23" w16cid:durableId="1021321876">
+    <w:abstractNumId w:val="15"/>
+  </w:num>
+  <w:num w:numId="24" w16cid:durableId="2070423313">
+    <w:abstractNumId w:val="13"/>
+  </w:num>
+  <w:num w:numId="25" w16cid:durableId="1910581270">
+    <w:abstractNumId w:val="13"/>
+  </w:num>
+  <w:num w:numId="26" w16cid:durableId="368385757">
+    <w:abstractNumId w:val="12"/>
+  </w:num>
+  <w:num w:numId="27" w16cid:durableId="1272472088">
+    <w:abstractNumId w:val="19"/>
+  </w:num>
+  <w:num w:numId="28" w16cid:durableId="1810127312">
+    <w:abstractNumId w:val="11"/>
+  </w:num>
+  <w:num w:numId="29" w16cid:durableId="670718252">
+    <w:abstractNumId w:val="9"/>
+  </w:num>
+  <w:num w:numId="30" w16cid:durableId="2019963065">
     <w:abstractNumId w:val="14"/>
   </w:num>
-  <w:num w:numId="18" w16cid:durableId="1639647085">
+  <w:num w:numId="31" w16cid:durableId="384179316">
     <w:abstractNumId w:val="10"/>
-  </w:num>
-  <w:num w:numId="19" w16cid:durableId="101849616">
-    <w:abstractNumId w:val="10"/>
-  </w:num>
-  <w:num w:numId="20" w16cid:durableId="953898619">
-    <w:abstractNumId w:val="10"/>
-  </w:num>
-  <w:num w:numId="21" w16cid:durableId="1835800163">
-    <w:abstractNumId w:val="10"/>
-  </w:num>
-  <w:num w:numId="22" w16cid:durableId="2130199378">
-    <w:abstractNumId w:val="10"/>
-  </w:num>
-  <w:num w:numId="23" w16cid:durableId="1021321876">
-    <w:abstractNumId w:val="11"/>
-  </w:num>
-  <w:num w:numId="24" w16cid:durableId="2070423313">
-    <w:abstractNumId w:val="10"/>
-  </w:num>
-  <w:num w:numId="25" w16cid:durableId="1910581270">
-    <w:abstractNumId w:val="10"/>
-  </w:num>
-  <w:num w:numId="26" w16cid:durableId="368385757">
-    <w:abstractNumId w:val="9"/>
-  </w:num>
-  <w:num w:numId="27" w16cid:durableId="1272472088">
-    <w:abstractNumId w:val="15"/>
   </w:num>
   <w:numIdMacAtCleanup w:val="14"/>
 </w:numbering>
@@ -13723,7 +14515,6 @@
   <w:style w:type="character" w:default="1" w:styleId="Carpredefinitoparagrafo">
     <w:name w:val="Default Paragraph Font"/>
     <w:uiPriority w:val="1"/>
-    <w:semiHidden/>
     <w:unhideWhenUsed/>
   </w:style>
   <w:style w:type="table" w:default="1" w:styleId="Tabellanormale">

</xml_diff>